<commit_message>
pesquisei CPU e ULA
</commit_message>
<xml_diff>
--- a/Pesquisa/Palavras Cruzadas v_2.0.docx
+++ b/Pesquisa/Palavras Cruzadas v_2.0.docx
@@ -1,6 +1,6 @@
 
 <file path=word/document.xml><?xml version="1.0" encoding="utf-8"?>
-<w:document xmlns:wpc="http://schemas.microsoft.com/office/word/2010/wordprocessingCanvas" xmlns:cx="http://schemas.microsoft.com/office/drawing/2014/chartex" xmlns:cx1="http://schemas.microsoft.com/office/drawing/2015/9/8/chartex" xmlns:cx2="http://schemas.microsoft.com/office/drawing/2015/10/21/chartex" xmlns:cx3="http://schemas.microsoft.com/office/drawing/2016/5/9/chartex" xmlns:cx4="http://schemas.microsoft.com/office/drawing/2016/5/10/chartex" xmlns:cx5="http://schemas.microsoft.com/office/drawing/2016/5/11/chartex" xmlns:cx6="http://schemas.microsoft.com/office/drawing/2016/5/12/chartex" xmlns:cx7="http://schemas.microsoft.com/office/drawing/2016/5/13/chartex" xmlns:cx8="http://schemas.microsoft.com/office/drawing/2016/5/14/chartex" xmlns:mc="http://schemas.openxmlformats.org/markup-compatibility/2006" xmlns:aink="http://schemas.microsoft.com/office/drawing/2016/ink" xmlns:am3d="http://schemas.microsoft.com/office/drawing/2017/model3d" xmlns:o="urn:schemas-microsoft-com:office:office" xmlns:oel="http://schemas.microsoft.com/office/2019/extlst" xmlns:r="http://schemas.openxmlformats.org/officeDocument/2006/relationships" xmlns:m="http://schemas.openxmlformats.org/officeDocument/2006/math" xmlns:v="urn:schemas-microsoft-com:vml" xmlns:wp14="http://schemas.microsoft.com/office/word/2010/wordprocessingDrawing" xmlns:wp="http://schemas.openxmlformats.org/drawingml/2006/wordprocessingDrawing" xmlns:w10="urn:schemas-microsoft-com:office:word" xmlns:w="http://schemas.openxmlformats.org/wordprocessingml/2006/main" xmlns:w14="http://schemas.microsoft.com/office/word/2010/wordml" xmlns:w15="http://schemas.microsoft.com/office/word/2012/wordml" xmlns:w16cex="http://schemas.microsoft.com/office/word/2018/wordml/cex" xmlns:w16cid="http://schemas.microsoft.com/office/word/2016/wordml/cid" xmlns:w16="http://schemas.microsoft.com/office/word/2018/wordml" xmlns:w16sdtdh="http://schemas.microsoft.com/office/word/2020/wordml/sdtdatahash" xmlns:w16se="http://schemas.microsoft.com/office/word/2015/wordml/symex" xmlns:wpg="http://schemas.microsoft.com/office/word/2010/wordprocessingGroup" xmlns:wpi="http://schemas.microsoft.com/office/word/2010/wordprocessingInk" xmlns:wne="http://schemas.microsoft.com/office/word/2006/wordml" xmlns:wps="http://schemas.microsoft.com/office/word/2010/wordprocessingShape" mc:Ignorable="w14 w15 w16se w16cid w16 w16cex w16sdtdh wp14">
+<w:document xmlns:wpc="http://schemas.microsoft.com/office/word/2010/wordprocessingCanvas" xmlns:cx="http://schemas.microsoft.com/office/drawing/2014/chartex" xmlns:cx1="http://schemas.microsoft.com/office/drawing/2015/9/8/chartex" xmlns:cx2="http://schemas.microsoft.com/office/drawing/2015/10/21/chartex" xmlns:cx3="http://schemas.microsoft.com/office/drawing/2016/5/9/chartex" xmlns:cx4="http://schemas.microsoft.com/office/drawing/2016/5/10/chartex" xmlns:cx5="http://schemas.microsoft.com/office/drawing/2016/5/11/chartex" xmlns:cx6="http://schemas.microsoft.com/office/drawing/2016/5/12/chartex" xmlns:cx7="http://schemas.microsoft.com/office/drawing/2016/5/13/chartex" xmlns:cx8="http://schemas.microsoft.com/office/drawing/2016/5/14/chartex" xmlns:mc="http://schemas.openxmlformats.org/markup-compatibility/2006" xmlns:aink="http://schemas.microsoft.com/office/drawing/2016/ink" xmlns:am3d="http://schemas.microsoft.com/office/drawing/2017/model3d" xmlns:o="urn:schemas-microsoft-com:office:office" xmlns:r="http://schemas.openxmlformats.org/officeDocument/2006/relationships" xmlns:m="http://schemas.openxmlformats.org/officeDocument/2006/math" xmlns:v="urn:schemas-microsoft-com:vml" xmlns:wp14="http://schemas.microsoft.com/office/word/2010/wordprocessingDrawing" xmlns:wp="http://schemas.openxmlformats.org/drawingml/2006/wordprocessingDrawing" xmlns:w10="urn:schemas-microsoft-com:office:word" xmlns:w="http://schemas.openxmlformats.org/wordprocessingml/2006/main" xmlns:w14="http://schemas.microsoft.com/office/word/2010/wordml" xmlns:w15="http://schemas.microsoft.com/office/word/2012/wordml" xmlns:w16cex="http://schemas.microsoft.com/office/word/2018/wordml/cex" xmlns:w16cid="http://schemas.microsoft.com/office/word/2016/wordml/cid" xmlns:w16="http://schemas.microsoft.com/office/word/2018/wordml" xmlns:w16sdtdh="http://schemas.microsoft.com/office/word/2020/wordml/sdtdatahash" xmlns:w16se="http://schemas.microsoft.com/office/word/2015/wordml/symex" xmlns:wpg="http://schemas.microsoft.com/office/word/2010/wordprocessingGroup" xmlns:wpi="http://schemas.microsoft.com/office/word/2010/wordprocessingInk" xmlns:wne="http://schemas.microsoft.com/office/word/2006/wordml" xmlns:wps="http://schemas.microsoft.com/office/word/2010/wordprocessingShape" mc:Ignorable="w14 w15 w16se w16cid w16 w16cex w16sdtdh wp14">
   <w:body>
     <w:tbl>
       <w:tblPr>
@@ -347,6 +347,17 @@
     </w:p>
     <w:p>
       <w:pPr>
+        <w:ind w:left="708"/>
+        <w:contextualSpacing/>
+        <w:rPr>
+          <w:rFonts w:ascii="Barlow" w:hAnsi="Barlow" w:cs="Arial"/>
+          <w:noProof/>
+          <w:lang w:eastAsia="pt-BR"/>
+        </w:rPr>
+      </w:pPr>
+    </w:p>
+    <w:p>
+      <w:pPr>
         <w:pStyle w:val="PargrafodaLista"/>
         <w:numPr>
           <w:ilvl w:val="0"/>
@@ -396,42 +407,80 @@
     <w:p>
       <w:pPr>
         <w:pStyle w:val="PargrafodaLista"/>
-        <w:numPr>
-          <w:ilvl w:val="0"/>
-          <w:numId w:val="23"/>
-        </w:numPr>
         <w:contextualSpacing/>
         <w:rPr>
-          <w:rFonts w:ascii="Barlow" w:hAnsi="Barlow" w:cs="Arial"/>
-          <w:noProof/>
-          <w:lang w:eastAsia="pt-BR"/>
-        </w:rPr>
-      </w:pPr>
-      <w:r>
-        <w:rPr>
-          <w:rFonts w:ascii="Barlow" w:hAnsi="Barlow" w:cs="Arial"/>
-          <w:noProof/>
-          <w:lang w:eastAsia="pt-BR"/>
-        </w:rPr>
-        <w:t xml:space="preserve">O que a </w:t>
-      </w:r>
-      <w:r>
-        <w:rPr>
-          <w:rFonts w:ascii="Barlow" w:hAnsi="Barlow" w:cs="Arial"/>
-          <w:noProof/>
-          <w:color w:val="FF0000"/>
-          <w:lang w:eastAsia="pt-BR"/>
-        </w:rPr>
-        <w:t>ULA</w:t>
-      </w:r>
-      <w:r>
-        <w:rPr>
-          <w:rFonts w:ascii="Barlow" w:hAnsi="Barlow" w:cs="Arial"/>
-          <w:noProof/>
-          <w:lang w:eastAsia="pt-BR"/>
-        </w:rPr>
-        <w:t>?</w:t>
-      </w:r>
+          <w:rFonts w:ascii="Arial" w:hAnsi="Arial" w:cs="Arial"/>
+          <w:color w:val="202124"/>
+          <w:shd w:val="clear" w:color="auto" w:fill="FFFFFF"/>
+        </w:rPr>
+      </w:pPr>
+      <w:r>
+        <w:rPr>
+          <w:rFonts w:ascii="Arial" w:hAnsi="Arial" w:cs="Arial"/>
+          <w:b/>
+          <w:bCs/>
+          <w:color w:val="202124"/>
+          <w:shd w:val="clear" w:color="auto" w:fill="FFFFFF"/>
+        </w:rPr>
+        <w:t>Pesquisa</w:t>
+      </w:r>
+      <w:r>
+        <w:rPr>
+          <w:rFonts w:ascii="Arial" w:hAnsi="Arial" w:cs="Arial"/>
+          <w:b/>
+          <w:bCs/>
+          <w:color w:val="202124"/>
+          <w:shd w:val="clear" w:color="auto" w:fill="FFFFFF"/>
+        </w:rPr>
+        <w:t xml:space="preserve">: </w:t>
+      </w:r>
+      <w:r>
+        <w:rPr>
+          <w:rFonts w:ascii="Arial" w:hAnsi="Arial" w:cs="Arial"/>
+          <w:b/>
+          <w:bCs/>
+          <w:color w:val="202124"/>
+          <w:shd w:val="clear" w:color="auto" w:fill="FFFFFF"/>
+        </w:rPr>
+        <w:t>CPU</w:t>
+      </w:r>
+      <w:r>
+        <w:rPr>
+          <w:rFonts w:ascii="Arial" w:hAnsi="Arial" w:cs="Arial"/>
+          <w:color w:val="202124"/>
+          <w:shd w:val="clear" w:color="auto" w:fill="FFFFFF"/>
+        </w:rPr>
+        <w:t> é a sigla para Central Process Unit, ou Unidade Central de Processamento. Ele é o principal item de hardware do computador, que também é conhecido como processador. A </w:t>
+      </w:r>
+      <w:r>
+        <w:rPr>
+          <w:rFonts w:ascii="Arial" w:hAnsi="Arial" w:cs="Arial"/>
+          <w:b/>
+          <w:bCs/>
+          <w:color w:val="202124"/>
+          <w:shd w:val="clear" w:color="auto" w:fill="FFFFFF"/>
+        </w:rPr>
+        <w:t>CPU</w:t>
+      </w:r>
+      <w:r>
+        <w:rPr>
+          <w:rFonts w:ascii="Arial" w:hAnsi="Arial" w:cs="Arial"/>
+          <w:color w:val="202124"/>
+          <w:shd w:val="clear" w:color="auto" w:fill="FFFFFF"/>
+        </w:rPr>
+        <w:t> é responsável por calcular e realizar tarefas determinadas pelo usuário e é considerado o cérebro do PC.</w:t>
+      </w:r>
+    </w:p>
+    <w:p>
+      <w:pPr>
+        <w:pStyle w:val="PargrafodaLista"/>
+        <w:contextualSpacing/>
+        <w:rPr>
+          <w:rFonts w:ascii="Barlow" w:hAnsi="Barlow" w:cs="Arial"/>
+          <w:noProof/>
+          <w:lang w:eastAsia="pt-BR"/>
+        </w:rPr>
+      </w:pPr>
     </w:p>
     <w:p>
       <w:pPr>
@@ -453,7 +502,7 @@
           <w:noProof/>
           <w:lang w:eastAsia="pt-BR"/>
         </w:rPr>
-        <w:t xml:space="preserve">O que são os </w:t>
+        <w:t xml:space="preserve">O que a </w:t>
       </w:r>
       <w:r>
         <w:rPr>
@@ -462,24 +511,92 @@
           <w:color w:val="FF0000"/>
           <w:lang w:eastAsia="pt-BR"/>
         </w:rPr>
-        <w:t>registradores</w:t>
-      </w:r>
-      <w:r>
-        <w:rPr>
-          <w:rFonts w:ascii="Barlow" w:hAnsi="Barlow" w:cs="Arial"/>
-          <w:noProof/>
-          <w:lang w:eastAsia="pt-BR"/>
-        </w:rPr>
-        <w:t>, para que servem, onde se localizam?</w:t>
-      </w:r>
-      <w:r>
-        <w:rPr>
-          <w:rFonts w:ascii="Barlow" w:hAnsi="Barlow" w:cs="Arial"/>
-          <w:noProof/>
-          <w:lang w:eastAsia="pt-BR"/>
+        <w:t>ULA</w:t>
+      </w:r>
+      <w:r>
+        <w:rPr>
+          <w:rFonts w:ascii="Barlow" w:hAnsi="Barlow" w:cs="Arial"/>
+          <w:noProof/>
+          <w:lang w:eastAsia="pt-BR"/>
+        </w:rPr>
+        <w:t>?</w:t>
+      </w:r>
+    </w:p>
+    <w:p>
+      <w:pPr>
+        <w:ind w:left="708"/>
+        <w:contextualSpacing/>
+        <w:rPr>
+          <w:rFonts w:ascii="Arial" w:hAnsi="Arial" w:cs="Arial"/>
+          <w:color w:val="202124"/>
+          <w:shd w:val="clear" w:color="auto" w:fill="FFFFFF"/>
+        </w:rPr>
+      </w:pPr>
+      <w:r>
+        <w:rPr>
+          <w:rFonts w:ascii="Arial" w:hAnsi="Arial" w:cs="Arial"/>
+          <w:b/>
+          <w:bCs/>
+          <w:color w:val="202124"/>
+          <w:shd w:val="clear" w:color="auto" w:fill="FFFFFF"/>
+        </w:rPr>
+        <w:t>Pesquisa</w:t>
+      </w:r>
+      <w:r>
+        <w:rPr>
+          <w:rFonts w:ascii="Arial" w:hAnsi="Arial" w:cs="Arial"/>
+          <w:b/>
+          <w:bCs/>
+          <w:color w:val="202124"/>
+          <w:shd w:val="clear" w:color="auto" w:fill="FFFFFF"/>
+        </w:rPr>
+        <w:t>:</w:t>
+      </w:r>
+      <w:r>
+        <w:rPr>
+          <w:rFonts w:ascii="Arial" w:hAnsi="Arial" w:cs="Arial"/>
+          <w:color w:val="202124"/>
+          <w:shd w:val="clear" w:color="auto" w:fill="FFFFFF"/>
         </w:rPr>
         <w:t xml:space="preserve"> </w:t>
       </w:r>
+      <w:r>
+        <w:rPr>
+          <w:rFonts w:ascii="Arial" w:hAnsi="Arial" w:cs="Arial"/>
+          <w:color w:val="202124"/>
+          <w:shd w:val="clear" w:color="auto" w:fill="FFFFFF"/>
+        </w:rPr>
+        <w:t>A Unidade Lógica e Aritmética (</w:t>
+      </w:r>
+      <w:r>
+        <w:rPr>
+          <w:rFonts w:ascii="Arial" w:hAnsi="Arial" w:cs="Arial"/>
+          <w:b/>
+          <w:bCs/>
+          <w:color w:val="202124"/>
+          <w:shd w:val="clear" w:color="auto" w:fill="FFFFFF"/>
+        </w:rPr>
+        <w:t>ULA</w:t>
+      </w:r>
+      <w:r>
+        <w:rPr>
+          <w:rFonts w:ascii="Arial" w:hAnsi="Arial" w:cs="Arial"/>
+          <w:color w:val="202124"/>
+          <w:shd w:val="clear" w:color="auto" w:fill="FFFFFF"/>
+        </w:rPr>
+        <w:t>) é um circuito combinatório responsável pela execução de somas, subtrações e funções lógicas, em um sistema digital.</w:t>
+      </w:r>
+    </w:p>
+    <w:p>
+      <w:pPr>
+        <w:ind w:left="708"/>
+        <w:contextualSpacing/>
+        <w:rPr>
+          <w:rFonts w:ascii="Barlow" w:hAnsi="Barlow" w:cs="Arial"/>
+          <w:noProof/>
+          <w:lang w:eastAsia="pt-BR"/>
+        </w:rPr>
+      </w:pPr>
     </w:p>
     <w:p>
       <w:pPr>
@@ -501,7 +618,7 @@
           <w:noProof/>
           <w:lang w:eastAsia="pt-BR"/>
         </w:rPr>
-        <w:t xml:space="preserve">Quais são os tipos de memórias e qual a finalidade de cada uma delas: </w:t>
+        <w:t xml:space="preserve">O que são os </w:t>
       </w:r>
       <w:r>
         <w:rPr>
@@ -510,15 +627,54 @@
           <w:color w:val="FF0000"/>
           <w:lang w:eastAsia="pt-BR"/>
         </w:rPr>
-        <w:t>RAM, ROM, Eprom, Flash, memória de massa</w:t>
-      </w:r>
-      <w:r>
-        <w:rPr>
-          <w:rFonts w:ascii="Barlow" w:hAnsi="Barlow" w:cs="Arial"/>
-          <w:noProof/>
-          <w:lang w:eastAsia="pt-BR"/>
-        </w:rPr>
-        <w:t xml:space="preserve">. </w:t>
+        <w:t>registradores</w:t>
+      </w:r>
+      <w:r>
+        <w:rPr>
+          <w:rFonts w:ascii="Barlow" w:hAnsi="Barlow" w:cs="Arial"/>
+          <w:noProof/>
+          <w:lang w:eastAsia="pt-BR"/>
+        </w:rPr>
+        <w:t>, para que servem, onde se localizam?</w:t>
+      </w:r>
+      <w:r>
+        <w:rPr>
+          <w:rFonts w:ascii="Barlow" w:hAnsi="Barlow" w:cs="Arial"/>
+          <w:noProof/>
+          <w:lang w:eastAsia="pt-BR"/>
+        </w:rPr>
+        <w:t xml:space="preserve"> </w:t>
+      </w:r>
+    </w:p>
+    <w:p>
+      <w:pPr>
+        <w:ind w:left="708"/>
+        <w:contextualSpacing/>
+        <w:rPr>
+          <w:rFonts w:ascii="Barlow" w:hAnsi="Barlow" w:cs="Arial"/>
+          <w:noProof/>
+          <w:lang w:eastAsia="pt-BR"/>
+        </w:rPr>
+      </w:pPr>
+      <w:r>
+        <w:rPr>
+          <w:rFonts w:ascii="Arial" w:hAnsi="Arial" w:cs="Arial"/>
+          <w:b/>
+          <w:bCs/>
+          <w:color w:val="202124"/>
+          <w:shd w:val="clear" w:color="auto" w:fill="FFFFFF"/>
+        </w:rPr>
+        <w:t>Pesquisa</w:t>
+      </w:r>
+      <w:r>
+        <w:rPr>
+          <w:rFonts w:ascii="Arial" w:hAnsi="Arial" w:cs="Arial"/>
+          <w:b/>
+          <w:bCs/>
+          <w:color w:val="202124"/>
+          <w:shd w:val="clear" w:color="auto" w:fill="FFFFFF"/>
+        </w:rPr>
+        <w:t>:</w:t>
       </w:r>
     </w:p>
     <w:p>
@@ -541,7 +697,7 @@
           <w:noProof/>
           <w:lang w:eastAsia="pt-BR"/>
         </w:rPr>
-        <w:t xml:space="preserve">O que é o </w:t>
+        <w:t xml:space="preserve">Quais são os tipos de memórias e qual a finalidade de cada uma delas: </w:t>
       </w:r>
       <w:r>
         <w:rPr>
@@ -550,15 +706,46 @@
           <w:color w:val="FF0000"/>
           <w:lang w:eastAsia="pt-BR"/>
         </w:rPr>
-        <w:t>DMA</w:t>
-      </w:r>
-      <w:r>
-        <w:rPr>
-          <w:rFonts w:ascii="Barlow" w:hAnsi="Barlow" w:cs="Arial"/>
-          <w:noProof/>
-          <w:lang w:eastAsia="pt-BR"/>
-        </w:rPr>
-        <w:t>, para que serve, como funciona?</w:t>
+        <w:t>RAM, ROM, Eprom, Flash, memória de massa</w:t>
+      </w:r>
+      <w:r>
+        <w:rPr>
+          <w:rFonts w:ascii="Barlow" w:hAnsi="Barlow" w:cs="Arial"/>
+          <w:noProof/>
+          <w:lang w:eastAsia="pt-BR"/>
+        </w:rPr>
+        <w:t xml:space="preserve">. </w:t>
+      </w:r>
+    </w:p>
+    <w:p>
+      <w:pPr>
+        <w:ind w:left="708"/>
+        <w:contextualSpacing/>
+        <w:rPr>
+          <w:rFonts w:ascii="Barlow" w:hAnsi="Barlow" w:cs="Arial"/>
+          <w:noProof/>
+          <w:lang w:eastAsia="pt-BR"/>
+        </w:rPr>
+      </w:pPr>
+      <w:r>
+        <w:rPr>
+          <w:rFonts w:ascii="Arial" w:hAnsi="Arial" w:cs="Arial"/>
+          <w:b/>
+          <w:bCs/>
+          <w:color w:val="202124"/>
+          <w:shd w:val="clear" w:color="auto" w:fill="FFFFFF"/>
+        </w:rPr>
+        <w:t>Pesquisa</w:t>
+      </w:r>
+      <w:r>
+        <w:rPr>
+          <w:rFonts w:ascii="Arial" w:hAnsi="Arial" w:cs="Arial"/>
+          <w:b/>
+          <w:bCs/>
+          <w:color w:val="202124"/>
+          <w:shd w:val="clear" w:color="auto" w:fill="FFFFFF"/>
+        </w:rPr>
+        <w:t>:</w:t>
       </w:r>
     </w:p>
     <w:p>
@@ -590,31 +777,46 @@
           <w:color w:val="FF0000"/>
           <w:lang w:eastAsia="pt-BR"/>
         </w:rPr>
-        <w:t>CS</w:t>
-      </w:r>
-      <w:r>
-        <w:rPr>
-          <w:rFonts w:ascii="Barlow" w:hAnsi="Barlow" w:cs="Arial"/>
-          <w:noProof/>
-          <w:lang w:eastAsia="pt-BR"/>
-        </w:rPr>
-        <w:t xml:space="preserve"> – Chip select</w:t>
-      </w:r>
-      <w:r>
-        <w:rPr>
-          <w:rFonts w:ascii="Barlow" w:hAnsi="Barlow" w:cs="Arial"/>
-          <w:noProof/>
-          <w:lang w:eastAsia="pt-BR"/>
-        </w:rPr>
-        <w:t>?</w:t>
-      </w:r>
-      <w:r>
-        <w:rPr>
-          <w:rFonts w:ascii="Barlow" w:hAnsi="Barlow" w:cs="Arial"/>
-          <w:noProof/>
-          <w:lang w:eastAsia="pt-BR"/>
-        </w:rPr>
-        <w:t xml:space="preserve"> </w:t>
+        <w:t>DMA</w:t>
+      </w:r>
+      <w:r>
+        <w:rPr>
+          <w:rFonts w:ascii="Barlow" w:hAnsi="Barlow" w:cs="Arial"/>
+          <w:noProof/>
+          <w:lang w:eastAsia="pt-BR"/>
+        </w:rPr>
+        <w:t>, para que serve, como funciona?</w:t>
+      </w:r>
+    </w:p>
+    <w:p>
+      <w:pPr>
+        <w:ind w:left="708"/>
+        <w:contextualSpacing/>
+        <w:rPr>
+          <w:rFonts w:ascii="Barlow" w:hAnsi="Barlow" w:cs="Arial"/>
+          <w:noProof/>
+          <w:lang w:eastAsia="pt-BR"/>
+        </w:rPr>
+      </w:pPr>
+      <w:r>
+        <w:rPr>
+          <w:rFonts w:ascii="Arial" w:hAnsi="Arial" w:cs="Arial"/>
+          <w:b/>
+          <w:bCs/>
+          <w:color w:val="202124"/>
+          <w:shd w:val="clear" w:color="auto" w:fill="FFFFFF"/>
+        </w:rPr>
+        <w:t>Pesquisa</w:t>
+      </w:r>
+      <w:r>
+        <w:rPr>
+          <w:rFonts w:ascii="Arial" w:hAnsi="Arial" w:cs="Arial"/>
+          <w:b/>
+          <w:bCs/>
+          <w:color w:val="202124"/>
+          <w:shd w:val="clear" w:color="auto" w:fill="FFFFFF"/>
+        </w:rPr>
+        <w:t>:</w:t>
       </w:r>
     </w:p>
     <w:p>
@@ -646,24 +848,15 @@
           <w:color w:val="FF0000"/>
           <w:lang w:eastAsia="pt-BR"/>
         </w:rPr>
-        <w:t xml:space="preserve">adress bus </w:t>
-      </w:r>
-      <w:r>
-        <w:rPr>
-          <w:rFonts w:ascii="Barlow" w:hAnsi="Barlow" w:cs="Arial"/>
-          <w:noProof/>
-          <w:lang w:eastAsia="pt-BR"/>
-        </w:rPr>
-        <w:t xml:space="preserve">e o </w:t>
-      </w:r>
-      <w:r>
-        <w:rPr>
-          <w:rFonts w:ascii="Barlow" w:hAnsi="Barlow" w:cs="Arial"/>
-          <w:noProof/>
-          <w:color w:val="FF0000"/>
-          <w:lang w:eastAsia="pt-BR"/>
-        </w:rPr>
-        <w:t>data bus</w:t>
+        <w:t>CS</w:t>
+      </w:r>
+      <w:r>
+        <w:rPr>
+          <w:rFonts w:ascii="Barlow" w:hAnsi="Barlow" w:cs="Arial"/>
+          <w:noProof/>
+          <w:lang w:eastAsia="pt-BR"/>
+        </w:rPr>
+        <w:t xml:space="preserve"> – Chip select</w:t>
       </w:r>
       <w:r>
         <w:rPr>
@@ -681,6 +874,47 @@
         </w:rPr>
         <w:t xml:space="preserve"> </w:t>
       </w:r>
+    </w:p>
+    <w:p>
+      <w:pPr>
+        <w:pStyle w:val="PargrafodaLista"/>
+        <w:rPr>
+          <w:rFonts w:ascii="Barlow" w:hAnsi="Barlow" w:cs="Arial"/>
+          <w:noProof/>
+          <w:lang w:eastAsia="pt-BR"/>
+        </w:rPr>
+      </w:pPr>
+      <w:r>
+        <w:rPr>
+          <w:rFonts w:ascii="Arial" w:hAnsi="Arial" w:cs="Arial"/>
+          <w:b/>
+          <w:bCs/>
+          <w:color w:val="202124"/>
+          <w:shd w:val="clear" w:color="auto" w:fill="FFFFFF"/>
+        </w:rPr>
+        <w:t>Pesquisa</w:t>
+      </w:r>
+      <w:r>
+        <w:rPr>
+          <w:rFonts w:ascii="Arial" w:hAnsi="Arial" w:cs="Arial"/>
+          <w:b/>
+          <w:bCs/>
+          <w:color w:val="202124"/>
+          <w:shd w:val="clear" w:color="auto" w:fill="FFFFFF"/>
+        </w:rPr>
+        <w:t>:</w:t>
+      </w:r>
+    </w:p>
+    <w:p>
+      <w:pPr>
+        <w:ind w:left="708"/>
+        <w:contextualSpacing/>
+        <w:rPr>
+          <w:rFonts w:ascii="Barlow" w:hAnsi="Barlow" w:cs="Arial"/>
+          <w:noProof/>
+          <w:lang w:eastAsia="pt-BR"/>
+        </w:rPr>
+      </w:pPr>
     </w:p>
     <w:p>
       <w:pPr>
@@ -702,7 +936,7 @@
           <w:noProof/>
           <w:lang w:eastAsia="pt-BR"/>
         </w:rPr>
-        <w:t xml:space="preserve">Pesquisa sobre a arquitetura do processador </w:t>
+        <w:t xml:space="preserve">O que é o </w:t>
       </w:r>
       <w:r>
         <w:rPr>
@@ -711,15 +945,15 @@
           <w:color w:val="FF0000"/>
           <w:lang w:eastAsia="pt-BR"/>
         </w:rPr>
-        <w:t>I5</w:t>
-      </w:r>
-      <w:r>
-        <w:rPr>
-          <w:rFonts w:ascii="Barlow" w:hAnsi="Barlow" w:cs="Arial"/>
-          <w:noProof/>
-          <w:lang w:eastAsia="pt-BR"/>
-        </w:rPr>
-        <w:t xml:space="preserve"> e do </w:t>
+        <w:t xml:space="preserve">adress bus </w:t>
+      </w:r>
+      <w:r>
+        <w:rPr>
+          <w:rFonts w:ascii="Barlow" w:hAnsi="Barlow" w:cs="Arial"/>
+          <w:noProof/>
+          <w:lang w:eastAsia="pt-BR"/>
+        </w:rPr>
+        <w:t xml:space="preserve">e o </w:t>
       </w:r>
       <w:r>
         <w:rPr>
@@ -728,15 +962,15 @@
           <w:color w:val="FF0000"/>
           <w:lang w:eastAsia="pt-BR"/>
         </w:rPr>
-        <w:t>I7</w:t>
-      </w:r>
-      <w:r>
-        <w:rPr>
-          <w:rFonts w:ascii="Barlow" w:hAnsi="Barlow" w:cs="Arial"/>
-          <w:noProof/>
-          <w:lang w:eastAsia="pt-BR"/>
-        </w:rPr>
-        <w:t>,  qual seu fabricante, início de fabricação, principais características.</w:t>
+        <w:t>data bus</w:t>
+      </w:r>
+      <w:r>
+        <w:rPr>
+          <w:rFonts w:ascii="Barlow" w:hAnsi="Barlow" w:cs="Arial"/>
+          <w:noProof/>
+          <w:lang w:eastAsia="pt-BR"/>
+        </w:rPr>
+        <w:t>?</w:t>
       </w:r>
       <w:r>
         <w:rPr>
@@ -745,6 +979,37 @@
           <w:lang w:eastAsia="pt-BR"/>
         </w:rPr>
         <w:t xml:space="preserve"> </w:t>
+      </w:r>
+    </w:p>
+    <w:p>
+      <w:pPr>
+        <w:ind w:left="708"/>
+        <w:contextualSpacing/>
+        <w:rPr>
+          <w:rFonts w:ascii="Barlow" w:hAnsi="Barlow" w:cs="Arial"/>
+          <w:noProof/>
+          <w:lang w:eastAsia="pt-BR"/>
+        </w:rPr>
+      </w:pPr>
+      <w:r>
+        <w:rPr>
+          <w:rFonts w:ascii="Arial" w:hAnsi="Arial" w:cs="Arial"/>
+          <w:b/>
+          <w:bCs/>
+          <w:color w:val="202124"/>
+          <w:shd w:val="clear" w:color="auto" w:fill="FFFFFF"/>
+        </w:rPr>
+        <w:t>Pesquisa</w:t>
+      </w:r>
+      <w:r>
+        <w:rPr>
+          <w:rFonts w:ascii="Arial" w:hAnsi="Arial" w:cs="Arial"/>
+          <w:b/>
+          <w:bCs/>
+          <w:color w:val="202124"/>
+          <w:shd w:val="clear" w:color="auto" w:fill="FFFFFF"/>
+        </w:rPr>
+        <w:t>:</w:t>
       </w:r>
     </w:p>
     <w:p>
@@ -767,7 +1032,7 @@
           <w:noProof/>
           <w:lang w:eastAsia="pt-BR"/>
         </w:rPr>
-        <w:t xml:space="preserve">O que é um processador </w:t>
+        <w:t xml:space="preserve">Pesquisa sobre a arquitetura do processador </w:t>
       </w:r>
       <w:r>
         <w:rPr>
@@ -776,15 +1041,15 @@
           <w:color w:val="FF0000"/>
           <w:lang w:eastAsia="pt-BR"/>
         </w:rPr>
-        <w:t>dual core</w:t>
-      </w:r>
-      <w:r>
-        <w:rPr>
-          <w:rFonts w:ascii="Barlow" w:hAnsi="Barlow" w:cs="Arial"/>
-          <w:noProof/>
-          <w:lang w:eastAsia="pt-BR"/>
-        </w:rPr>
-        <w:t xml:space="preserve"> e </w:t>
+        <w:t>I5</w:t>
+      </w:r>
+      <w:r>
+        <w:rPr>
+          <w:rFonts w:ascii="Barlow" w:hAnsi="Barlow" w:cs="Arial"/>
+          <w:noProof/>
+          <w:lang w:eastAsia="pt-BR"/>
+        </w:rPr>
+        <w:t xml:space="preserve"> e do </w:t>
       </w:r>
       <w:r>
         <w:rPr>
@@ -793,19 +1058,157 @@
           <w:color w:val="FF0000"/>
           <w:lang w:eastAsia="pt-BR"/>
         </w:rPr>
-        <w:t>quad core</w:t>
-      </w:r>
-      <w:r>
-        <w:rPr>
-          <w:rFonts w:ascii="Barlow" w:hAnsi="Barlow" w:cs="Arial"/>
-          <w:noProof/>
-          <w:lang w:eastAsia="pt-BR"/>
-        </w:rPr>
-        <w:t xml:space="preserve">? Dê exemplos. </w:t>
+        <w:t>I7</w:t>
+      </w:r>
+      <w:r>
+        <w:rPr>
+          <w:rFonts w:ascii="Barlow" w:hAnsi="Barlow" w:cs="Arial"/>
+          <w:noProof/>
+          <w:lang w:eastAsia="pt-BR"/>
+        </w:rPr>
+        <w:t>,  qual seu fabricante, início de fabricação, principais características.</w:t>
+      </w:r>
+      <w:r>
+        <w:rPr>
+          <w:rFonts w:ascii="Barlow" w:hAnsi="Barlow" w:cs="Arial"/>
+          <w:noProof/>
+          <w:lang w:eastAsia="pt-BR"/>
+        </w:rPr>
+        <w:t xml:space="preserve"> </w:t>
       </w:r>
     </w:p>
     <w:p>
       <w:pPr>
+        <w:pStyle w:val="PargrafodaLista"/>
+        <w:rPr>
+          <w:rFonts w:ascii="Barlow" w:hAnsi="Barlow" w:cs="Arial"/>
+          <w:noProof/>
+          <w:lang w:eastAsia="pt-BR"/>
+        </w:rPr>
+      </w:pPr>
+      <w:r>
+        <w:rPr>
+          <w:rFonts w:ascii="Arial" w:hAnsi="Arial" w:cs="Arial"/>
+          <w:b/>
+          <w:bCs/>
+          <w:color w:val="202124"/>
+          <w:shd w:val="clear" w:color="auto" w:fill="FFFFFF"/>
+        </w:rPr>
+        <w:t>Pesquisa</w:t>
+      </w:r>
+      <w:r>
+        <w:rPr>
+          <w:rFonts w:ascii="Arial" w:hAnsi="Arial" w:cs="Arial"/>
+          <w:b/>
+          <w:bCs/>
+          <w:color w:val="202124"/>
+          <w:shd w:val="clear" w:color="auto" w:fill="FFFFFF"/>
+        </w:rPr>
+        <w:t>:</w:t>
+      </w:r>
+    </w:p>
+    <w:p>
+      <w:pPr>
+        <w:ind w:left="708"/>
+        <w:contextualSpacing/>
+        <w:rPr>
+          <w:rFonts w:ascii="Barlow" w:hAnsi="Barlow" w:cs="Arial"/>
+          <w:noProof/>
+          <w:lang w:eastAsia="pt-BR"/>
+        </w:rPr>
+      </w:pPr>
+    </w:p>
+    <w:p>
+      <w:pPr>
+        <w:pStyle w:val="PargrafodaLista"/>
+        <w:numPr>
+          <w:ilvl w:val="0"/>
+          <w:numId w:val="23"/>
+        </w:numPr>
+        <w:contextualSpacing/>
+        <w:rPr>
+          <w:rFonts w:ascii="Barlow" w:hAnsi="Barlow" w:cs="Arial"/>
+          <w:noProof/>
+          <w:lang w:eastAsia="pt-BR"/>
+        </w:rPr>
+      </w:pPr>
+      <w:r>
+        <w:rPr>
+          <w:rFonts w:ascii="Barlow" w:hAnsi="Barlow" w:cs="Arial"/>
+          <w:noProof/>
+          <w:lang w:eastAsia="pt-BR"/>
+        </w:rPr>
+        <w:t xml:space="preserve">O que é um processador </w:t>
+      </w:r>
+      <w:r>
+        <w:rPr>
+          <w:rFonts w:ascii="Barlow" w:hAnsi="Barlow" w:cs="Arial"/>
+          <w:noProof/>
+          <w:color w:val="FF0000"/>
+          <w:lang w:eastAsia="pt-BR"/>
+        </w:rPr>
+        <w:t>dual core</w:t>
+      </w:r>
+      <w:r>
+        <w:rPr>
+          <w:rFonts w:ascii="Barlow" w:hAnsi="Barlow" w:cs="Arial"/>
+          <w:noProof/>
+          <w:lang w:eastAsia="pt-BR"/>
+        </w:rPr>
+        <w:t xml:space="preserve"> e </w:t>
+      </w:r>
+      <w:r>
+        <w:rPr>
+          <w:rFonts w:ascii="Barlow" w:hAnsi="Barlow" w:cs="Arial"/>
+          <w:noProof/>
+          <w:color w:val="FF0000"/>
+          <w:lang w:eastAsia="pt-BR"/>
+        </w:rPr>
+        <w:t>quad core</w:t>
+      </w:r>
+      <w:r>
+        <w:rPr>
+          <w:rFonts w:ascii="Barlow" w:hAnsi="Barlow" w:cs="Arial"/>
+          <w:noProof/>
+          <w:lang w:eastAsia="pt-BR"/>
+        </w:rPr>
+        <w:t xml:space="preserve">? Dê exemplos. </w:t>
+      </w:r>
+    </w:p>
+    <w:p>
+      <w:pPr>
+        <w:ind w:left="708"/>
+        <w:contextualSpacing/>
+        <w:rPr>
+          <w:rFonts w:ascii="Barlow" w:hAnsi="Barlow" w:cs="Arial"/>
+          <w:noProof/>
+          <w:lang w:eastAsia="pt-BR"/>
+        </w:rPr>
+      </w:pPr>
+      <w:r>
+        <w:rPr>
+          <w:rFonts w:ascii="Arial" w:hAnsi="Arial" w:cs="Arial"/>
+          <w:b/>
+          <w:bCs/>
+          <w:color w:val="202124"/>
+          <w:shd w:val="clear" w:color="auto" w:fill="FFFFFF"/>
+        </w:rPr>
+        <w:t>Pesquisa</w:t>
+      </w:r>
+      <w:r>
+        <w:rPr>
+          <w:rFonts w:ascii="Arial" w:hAnsi="Arial" w:cs="Arial"/>
+          <w:b/>
+          <w:bCs/>
+          <w:color w:val="202124"/>
+          <w:shd w:val="clear" w:color="auto" w:fill="FFFFFF"/>
+        </w:rPr>
+        <w:t>:</w:t>
+      </w:r>
+    </w:p>
+    <w:p>
+      <w:pPr>
+        <w:ind w:left="708"/>
         <w:contextualSpacing/>
         <w:rPr>
           <w:rFonts w:ascii="Barlow" w:hAnsi="Barlow" w:cs="Arial"/>
@@ -960,7 +1363,7 @@
 </file>
 
 <file path=word/endnotes.xml><?xml version="1.0" encoding="utf-8"?>
-<w:endnotes xmlns:wpc="http://schemas.microsoft.com/office/word/2010/wordprocessingCanvas" xmlns:cx="http://schemas.microsoft.com/office/drawing/2014/chartex" xmlns:cx1="http://schemas.microsoft.com/office/drawing/2015/9/8/chartex" xmlns:cx2="http://schemas.microsoft.com/office/drawing/2015/10/21/chartex" xmlns:cx3="http://schemas.microsoft.com/office/drawing/2016/5/9/chartex" xmlns:cx4="http://schemas.microsoft.com/office/drawing/2016/5/10/chartex" xmlns:cx5="http://schemas.microsoft.com/office/drawing/2016/5/11/chartex" xmlns:cx6="http://schemas.microsoft.com/office/drawing/2016/5/12/chartex" xmlns:cx7="http://schemas.microsoft.com/office/drawing/2016/5/13/chartex" xmlns:cx8="http://schemas.microsoft.com/office/drawing/2016/5/14/chartex" xmlns:mc="http://schemas.openxmlformats.org/markup-compatibility/2006" xmlns:aink="http://schemas.microsoft.com/office/drawing/2016/ink" xmlns:am3d="http://schemas.microsoft.com/office/drawing/2017/model3d" xmlns:o="urn:schemas-microsoft-com:office:office" xmlns:oel="http://schemas.microsoft.com/office/2019/extlst" xmlns:r="http://schemas.openxmlformats.org/officeDocument/2006/relationships" xmlns:m="http://schemas.openxmlformats.org/officeDocument/2006/math" xmlns:v="urn:schemas-microsoft-com:vml" xmlns:wp14="http://schemas.microsoft.com/office/word/2010/wordprocessingDrawing" xmlns:wp="http://schemas.openxmlformats.org/drawingml/2006/wordprocessingDrawing" xmlns:w10="urn:schemas-microsoft-com:office:word" xmlns:w="http://schemas.openxmlformats.org/wordprocessingml/2006/main" xmlns:w14="http://schemas.microsoft.com/office/word/2010/wordml" xmlns:w15="http://schemas.microsoft.com/office/word/2012/wordml" xmlns:w16cex="http://schemas.microsoft.com/office/word/2018/wordml/cex" xmlns:w16cid="http://schemas.microsoft.com/office/word/2016/wordml/cid" xmlns:w16="http://schemas.microsoft.com/office/word/2018/wordml" xmlns:w16sdtdh="http://schemas.microsoft.com/office/word/2020/wordml/sdtdatahash" xmlns:w16se="http://schemas.microsoft.com/office/word/2015/wordml/symex" xmlns:wpg="http://schemas.microsoft.com/office/word/2010/wordprocessingGroup" xmlns:wpi="http://schemas.microsoft.com/office/word/2010/wordprocessingInk" xmlns:wne="http://schemas.microsoft.com/office/word/2006/wordml" xmlns:wps="http://schemas.microsoft.com/office/word/2010/wordprocessingShape" mc:Ignorable="w14 w15 w16se w16cid w16 w16cex w16sdtdh wp14">
+<w:endnotes xmlns:wpc="http://schemas.microsoft.com/office/word/2010/wordprocessingCanvas" xmlns:cx="http://schemas.microsoft.com/office/drawing/2014/chartex" xmlns:cx1="http://schemas.microsoft.com/office/drawing/2015/9/8/chartex" xmlns:cx2="http://schemas.microsoft.com/office/drawing/2015/10/21/chartex" xmlns:cx3="http://schemas.microsoft.com/office/drawing/2016/5/9/chartex" xmlns:cx4="http://schemas.microsoft.com/office/drawing/2016/5/10/chartex" xmlns:cx5="http://schemas.microsoft.com/office/drawing/2016/5/11/chartex" xmlns:cx6="http://schemas.microsoft.com/office/drawing/2016/5/12/chartex" xmlns:cx7="http://schemas.microsoft.com/office/drawing/2016/5/13/chartex" xmlns:cx8="http://schemas.microsoft.com/office/drawing/2016/5/14/chartex" xmlns:mc="http://schemas.openxmlformats.org/markup-compatibility/2006" xmlns:aink="http://schemas.microsoft.com/office/drawing/2016/ink" xmlns:am3d="http://schemas.microsoft.com/office/drawing/2017/model3d" xmlns:o="urn:schemas-microsoft-com:office:office" xmlns:r="http://schemas.openxmlformats.org/officeDocument/2006/relationships" xmlns:m="http://schemas.openxmlformats.org/officeDocument/2006/math" xmlns:v="urn:schemas-microsoft-com:vml" xmlns:wp14="http://schemas.microsoft.com/office/word/2010/wordprocessingDrawing" xmlns:wp="http://schemas.openxmlformats.org/drawingml/2006/wordprocessingDrawing" xmlns:w10="urn:schemas-microsoft-com:office:word" xmlns:w="http://schemas.openxmlformats.org/wordprocessingml/2006/main" xmlns:w14="http://schemas.microsoft.com/office/word/2010/wordml" xmlns:w15="http://schemas.microsoft.com/office/word/2012/wordml" xmlns:w16cex="http://schemas.microsoft.com/office/word/2018/wordml/cex" xmlns:w16cid="http://schemas.microsoft.com/office/word/2016/wordml/cid" xmlns:w16="http://schemas.microsoft.com/office/word/2018/wordml" xmlns:w16sdtdh="http://schemas.microsoft.com/office/word/2020/wordml/sdtdatahash" xmlns:w16se="http://schemas.microsoft.com/office/word/2015/wordml/symex" xmlns:wpg="http://schemas.microsoft.com/office/word/2010/wordprocessingGroup" xmlns:wpi="http://schemas.microsoft.com/office/word/2010/wordprocessingInk" xmlns:wne="http://schemas.microsoft.com/office/word/2006/wordml" xmlns:wps="http://schemas.microsoft.com/office/word/2010/wordprocessingShape" mc:Ignorable="w14 w15 w16se w16cid w16 w16cex w16sdtdh wp14">
   <w:endnote w:type="separator" w:id="-1">
     <w:p>
       <w:pPr>
@@ -985,7 +1388,7 @@
 </file>
 
 <file path=word/footnotes.xml><?xml version="1.0" encoding="utf-8"?>
-<w:footnotes xmlns:wpc="http://schemas.microsoft.com/office/word/2010/wordprocessingCanvas" xmlns:cx="http://schemas.microsoft.com/office/drawing/2014/chartex" xmlns:cx1="http://schemas.microsoft.com/office/drawing/2015/9/8/chartex" xmlns:cx2="http://schemas.microsoft.com/office/drawing/2015/10/21/chartex" xmlns:cx3="http://schemas.microsoft.com/office/drawing/2016/5/9/chartex" xmlns:cx4="http://schemas.microsoft.com/office/drawing/2016/5/10/chartex" xmlns:cx5="http://schemas.microsoft.com/office/drawing/2016/5/11/chartex" xmlns:cx6="http://schemas.microsoft.com/office/drawing/2016/5/12/chartex" xmlns:cx7="http://schemas.microsoft.com/office/drawing/2016/5/13/chartex" xmlns:cx8="http://schemas.microsoft.com/office/drawing/2016/5/14/chartex" xmlns:mc="http://schemas.openxmlformats.org/markup-compatibility/2006" xmlns:aink="http://schemas.microsoft.com/office/drawing/2016/ink" xmlns:am3d="http://schemas.microsoft.com/office/drawing/2017/model3d" xmlns:o="urn:schemas-microsoft-com:office:office" xmlns:oel="http://schemas.microsoft.com/office/2019/extlst" xmlns:r="http://schemas.openxmlformats.org/officeDocument/2006/relationships" xmlns:m="http://schemas.openxmlformats.org/officeDocument/2006/math" xmlns:v="urn:schemas-microsoft-com:vml" xmlns:wp14="http://schemas.microsoft.com/office/word/2010/wordprocessingDrawing" xmlns:wp="http://schemas.openxmlformats.org/drawingml/2006/wordprocessingDrawing" xmlns:w10="urn:schemas-microsoft-com:office:word" xmlns:w="http://schemas.openxmlformats.org/wordprocessingml/2006/main" xmlns:w14="http://schemas.microsoft.com/office/word/2010/wordml" xmlns:w15="http://schemas.microsoft.com/office/word/2012/wordml" xmlns:w16cex="http://schemas.microsoft.com/office/word/2018/wordml/cex" xmlns:w16cid="http://schemas.microsoft.com/office/word/2016/wordml/cid" xmlns:w16="http://schemas.microsoft.com/office/word/2018/wordml" xmlns:w16sdtdh="http://schemas.microsoft.com/office/word/2020/wordml/sdtdatahash" xmlns:w16se="http://schemas.microsoft.com/office/word/2015/wordml/symex" xmlns:wpg="http://schemas.microsoft.com/office/word/2010/wordprocessingGroup" xmlns:wpi="http://schemas.microsoft.com/office/word/2010/wordprocessingInk" xmlns:wne="http://schemas.microsoft.com/office/word/2006/wordml" xmlns:wps="http://schemas.microsoft.com/office/word/2010/wordprocessingShape" mc:Ignorable="w14 w15 w16se w16cid w16 w16cex w16sdtdh wp14">
+<w:footnotes xmlns:wpc="http://schemas.microsoft.com/office/word/2010/wordprocessingCanvas" xmlns:cx="http://schemas.microsoft.com/office/drawing/2014/chartex" xmlns:cx1="http://schemas.microsoft.com/office/drawing/2015/9/8/chartex" xmlns:cx2="http://schemas.microsoft.com/office/drawing/2015/10/21/chartex" xmlns:cx3="http://schemas.microsoft.com/office/drawing/2016/5/9/chartex" xmlns:cx4="http://schemas.microsoft.com/office/drawing/2016/5/10/chartex" xmlns:cx5="http://schemas.microsoft.com/office/drawing/2016/5/11/chartex" xmlns:cx6="http://schemas.microsoft.com/office/drawing/2016/5/12/chartex" xmlns:cx7="http://schemas.microsoft.com/office/drawing/2016/5/13/chartex" xmlns:cx8="http://schemas.microsoft.com/office/drawing/2016/5/14/chartex" xmlns:mc="http://schemas.openxmlformats.org/markup-compatibility/2006" xmlns:aink="http://schemas.microsoft.com/office/drawing/2016/ink" xmlns:am3d="http://schemas.microsoft.com/office/drawing/2017/model3d" xmlns:o="urn:schemas-microsoft-com:office:office" xmlns:r="http://schemas.openxmlformats.org/officeDocument/2006/relationships" xmlns:m="http://schemas.openxmlformats.org/officeDocument/2006/math" xmlns:v="urn:schemas-microsoft-com:vml" xmlns:wp14="http://schemas.microsoft.com/office/word/2010/wordprocessingDrawing" xmlns:wp="http://schemas.openxmlformats.org/drawingml/2006/wordprocessingDrawing" xmlns:w10="urn:schemas-microsoft-com:office:word" xmlns:w="http://schemas.openxmlformats.org/wordprocessingml/2006/main" xmlns:w14="http://schemas.microsoft.com/office/word/2010/wordml" xmlns:w15="http://schemas.microsoft.com/office/word/2012/wordml" xmlns:w16cex="http://schemas.microsoft.com/office/word/2018/wordml/cex" xmlns:w16cid="http://schemas.microsoft.com/office/word/2016/wordml/cid" xmlns:w16="http://schemas.microsoft.com/office/word/2018/wordml" xmlns:w16sdtdh="http://schemas.microsoft.com/office/word/2020/wordml/sdtdatahash" xmlns:w16se="http://schemas.microsoft.com/office/word/2015/wordml/symex" xmlns:wpg="http://schemas.microsoft.com/office/word/2010/wordprocessingGroup" xmlns:wpi="http://schemas.microsoft.com/office/word/2010/wordprocessingInk" xmlns:wne="http://schemas.microsoft.com/office/word/2006/wordml" xmlns:wps="http://schemas.microsoft.com/office/word/2010/wordprocessingShape" mc:Ignorable="w14 w15 w16se w16cid w16 w16cex w16sdtdh wp14">
   <w:footnote w:type="separator" w:id="-1">
     <w:p>
       <w:pPr>
@@ -1010,7 +1413,7 @@
 </file>
 
 <file path=word/header1.xml><?xml version="1.0" encoding="utf-8"?>
-<w:hdr xmlns:wpc="http://schemas.microsoft.com/office/word/2010/wordprocessingCanvas" xmlns:cx="http://schemas.microsoft.com/office/drawing/2014/chartex" xmlns:cx1="http://schemas.microsoft.com/office/drawing/2015/9/8/chartex" xmlns:cx2="http://schemas.microsoft.com/office/drawing/2015/10/21/chartex" xmlns:cx3="http://schemas.microsoft.com/office/drawing/2016/5/9/chartex" xmlns:cx4="http://schemas.microsoft.com/office/drawing/2016/5/10/chartex" xmlns:cx5="http://schemas.microsoft.com/office/drawing/2016/5/11/chartex" xmlns:cx6="http://schemas.microsoft.com/office/drawing/2016/5/12/chartex" xmlns:cx7="http://schemas.microsoft.com/office/drawing/2016/5/13/chartex" xmlns:cx8="http://schemas.microsoft.com/office/drawing/2016/5/14/chartex" xmlns:mc="http://schemas.openxmlformats.org/markup-compatibility/2006" xmlns:aink="http://schemas.microsoft.com/office/drawing/2016/ink" xmlns:am3d="http://schemas.microsoft.com/office/drawing/2017/model3d" xmlns:o="urn:schemas-microsoft-com:office:office" xmlns:oel="http://schemas.microsoft.com/office/2019/extlst" xmlns:r="http://schemas.openxmlformats.org/officeDocument/2006/relationships" xmlns:m="http://schemas.openxmlformats.org/officeDocument/2006/math" xmlns:v="urn:schemas-microsoft-com:vml" xmlns:wp14="http://schemas.microsoft.com/office/word/2010/wordprocessingDrawing" xmlns:wp="http://schemas.openxmlformats.org/drawingml/2006/wordprocessingDrawing" xmlns:w10="urn:schemas-microsoft-com:office:word" xmlns:w="http://schemas.openxmlformats.org/wordprocessingml/2006/main" xmlns:w14="http://schemas.microsoft.com/office/word/2010/wordml" xmlns:w15="http://schemas.microsoft.com/office/word/2012/wordml" xmlns:w16cex="http://schemas.microsoft.com/office/word/2018/wordml/cex" xmlns:w16cid="http://schemas.microsoft.com/office/word/2016/wordml/cid" xmlns:w16="http://schemas.microsoft.com/office/word/2018/wordml" xmlns:w16sdtdh="http://schemas.microsoft.com/office/word/2020/wordml/sdtdatahash" xmlns:w16se="http://schemas.microsoft.com/office/word/2015/wordml/symex" xmlns:wpg="http://schemas.microsoft.com/office/word/2010/wordprocessingGroup" xmlns:wpi="http://schemas.microsoft.com/office/word/2010/wordprocessingInk" xmlns:wne="http://schemas.microsoft.com/office/word/2006/wordml" xmlns:wps="http://schemas.microsoft.com/office/word/2010/wordprocessingShape" mc:Ignorable="w14 w15 w16se w16cid w16 w16cex w16sdtdh wp14">
+<w:hdr xmlns:wpc="http://schemas.microsoft.com/office/word/2010/wordprocessingCanvas" xmlns:cx="http://schemas.microsoft.com/office/drawing/2014/chartex" xmlns:cx1="http://schemas.microsoft.com/office/drawing/2015/9/8/chartex" xmlns:cx2="http://schemas.microsoft.com/office/drawing/2015/10/21/chartex" xmlns:cx3="http://schemas.microsoft.com/office/drawing/2016/5/9/chartex" xmlns:cx4="http://schemas.microsoft.com/office/drawing/2016/5/10/chartex" xmlns:cx5="http://schemas.microsoft.com/office/drawing/2016/5/11/chartex" xmlns:cx6="http://schemas.microsoft.com/office/drawing/2016/5/12/chartex" xmlns:cx7="http://schemas.microsoft.com/office/drawing/2016/5/13/chartex" xmlns:cx8="http://schemas.microsoft.com/office/drawing/2016/5/14/chartex" xmlns:mc="http://schemas.openxmlformats.org/markup-compatibility/2006" xmlns:aink="http://schemas.microsoft.com/office/drawing/2016/ink" xmlns:am3d="http://schemas.microsoft.com/office/drawing/2017/model3d" xmlns:o="urn:schemas-microsoft-com:office:office" xmlns:r="http://schemas.openxmlformats.org/officeDocument/2006/relationships" xmlns:m="http://schemas.openxmlformats.org/officeDocument/2006/math" xmlns:v="urn:schemas-microsoft-com:vml" xmlns:wp14="http://schemas.microsoft.com/office/word/2010/wordprocessingDrawing" xmlns:wp="http://schemas.openxmlformats.org/drawingml/2006/wordprocessingDrawing" xmlns:w10="urn:schemas-microsoft-com:office:word" xmlns:w="http://schemas.openxmlformats.org/wordprocessingml/2006/main" xmlns:w14="http://schemas.microsoft.com/office/word/2010/wordml" xmlns:w15="http://schemas.microsoft.com/office/word/2012/wordml" xmlns:w16cex="http://schemas.microsoft.com/office/word/2018/wordml/cex" xmlns:w16cid="http://schemas.microsoft.com/office/word/2016/wordml/cid" xmlns:w16="http://schemas.microsoft.com/office/word/2018/wordml" xmlns:w16sdtdh="http://schemas.microsoft.com/office/word/2020/wordml/sdtdatahash" xmlns:w16se="http://schemas.microsoft.com/office/word/2015/wordml/symex" xmlns:wpg="http://schemas.microsoft.com/office/word/2010/wordprocessingGroup" xmlns:wpi="http://schemas.microsoft.com/office/word/2010/wordprocessingInk" xmlns:wne="http://schemas.microsoft.com/office/word/2006/wordml" xmlns:wps="http://schemas.microsoft.com/office/word/2010/wordprocessingShape" mc:Ignorable="w14 w15 w16se w16cid w16 w16cex w16sdtdh wp14">
   <w:p>
     <w:pPr>
       <w:pStyle w:val="Cabealho"/>
@@ -1040,7 +1443,7 @@
           <v:path o:extrusionok="f" gradientshapeok="t" o:connecttype="rect"/>
           <o:lock v:ext="edit" aspectratio="t"/>
         </v:shapetype>
-        <v:shape id="WordPictureWatermark636410298" o:spid="_x0000_s1025" type="#_x0000_t75" style="position:absolute;left:0;text-align:left;margin-left:-56.1pt;margin-top:-96.65pt;width:596.2pt;height:842pt;z-index:-251658752;mso-position-horizontal-relative:margin;mso-position-vertical-relative:margin" o:allowincell="f">
+        <v:shape id="WordPictureWatermark636410298" o:spid="_x0000_s2049" type="#_x0000_t75" style="position:absolute;left:0;text-align:left;margin-left:-56.1pt;margin-top:-96.65pt;width:596.2pt;height:842pt;z-index:-251658752;mso-position-horizontal-relative:margin;mso-position-vertical-relative:margin" o:allowincell="f">
           <v:imagedata r:id="rId1" o:title="Fundo_Timbrado_Colorido-margemestreita"/>
           <w10:wrap anchorx="margin" anchory="page"/>
         </v:shape>
@@ -1051,7 +1454,7 @@
 </file>
 
 <file path=word/numbering.xml><?xml version="1.0" encoding="utf-8"?>
-<w:numbering xmlns:wpc="http://schemas.microsoft.com/office/word/2010/wordprocessingCanvas" xmlns:cx="http://schemas.microsoft.com/office/drawing/2014/chartex" xmlns:cx1="http://schemas.microsoft.com/office/drawing/2015/9/8/chartex" xmlns:cx2="http://schemas.microsoft.com/office/drawing/2015/10/21/chartex" xmlns:cx3="http://schemas.microsoft.com/office/drawing/2016/5/9/chartex" xmlns:cx4="http://schemas.microsoft.com/office/drawing/2016/5/10/chartex" xmlns:cx5="http://schemas.microsoft.com/office/drawing/2016/5/11/chartex" xmlns:cx6="http://schemas.microsoft.com/office/drawing/2016/5/12/chartex" xmlns:cx7="http://schemas.microsoft.com/office/drawing/2016/5/13/chartex" xmlns:cx8="http://schemas.microsoft.com/office/drawing/2016/5/14/chartex" xmlns:mc="http://schemas.openxmlformats.org/markup-compatibility/2006" xmlns:aink="http://schemas.microsoft.com/office/drawing/2016/ink" xmlns:am3d="http://schemas.microsoft.com/office/drawing/2017/model3d" xmlns:o="urn:schemas-microsoft-com:office:office" xmlns:oel="http://schemas.microsoft.com/office/2019/extlst" xmlns:r="http://schemas.openxmlformats.org/officeDocument/2006/relationships" xmlns:m="http://schemas.openxmlformats.org/officeDocument/2006/math" xmlns:v="urn:schemas-microsoft-com:vml" xmlns:wp14="http://schemas.microsoft.com/office/word/2010/wordprocessingDrawing" xmlns:wp="http://schemas.openxmlformats.org/drawingml/2006/wordprocessingDrawing" xmlns:w10="urn:schemas-microsoft-com:office:word" xmlns:w="http://schemas.openxmlformats.org/wordprocessingml/2006/main" xmlns:w14="http://schemas.microsoft.com/office/word/2010/wordml" xmlns:w15="http://schemas.microsoft.com/office/word/2012/wordml" xmlns:w16cex="http://schemas.microsoft.com/office/word/2018/wordml/cex" xmlns:w16cid="http://schemas.microsoft.com/office/word/2016/wordml/cid" xmlns:w16="http://schemas.microsoft.com/office/word/2018/wordml" xmlns:w16sdtdh="http://schemas.microsoft.com/office/word/2020/wordml/sdtdatahash" xmlns:w16se="http://schemas.microsoft.com/office/word/2015/wordml/symex" xmlns:wpg="http://schemas.microsoft.com/office/word/2010/wordprocessingGroup" xmlns:wpi="http://schemas.microsoft.com/office/word/2010/wordprocessingInk" xmlns:wne="http://schemas.microsoft.com/office/word/2006/wordml" xmlns:wps="http://schemas.microsoft.com/office/word/2010/wordprocessingShape" mc:Ignorable="w14 w15 w16se w16cid w16 w16cex w16sdtdh wp14">
+<w:numbering xmlns:wpc="http://schemas.microsoft.com/office/word/2010/wordprocessingCanvas" xmlns:cx="http://schemas.microsoft.com/office/drawing/2014/chartex" xmlns:cx1="http://schemas.microsoft.com/office/drawing/2015/9/8/chartex" xmlns:cx2="http://schemas.microsoft.com/office/drawing/2015/10/21/chartex" xmlns:cx3="http://schemas.microsoft.com/office/drawing/2016/5/9/chartex" xmlns:cx4="http://schemas.microsoft.com/office/drawing/2016/5/10/chartex" xmlns:cx5="http://schemas.microsoft.com/office/drawing/2016/5/11/chartex" xmlns:cx6="http://schemas.microsoft.com/office/drawing/2016/5/12/chartex" xmlns:cx7="http://schemas.microsoft.com/office/drawing/2016/5/13/chartex" xmlns:cx8="http://schemas.microsoft.com/office/drawing/2016/5/14/chartex" xmlns:mc="http://schemas.openxmlformats.org/markup-compatibility/2006" xmlns:aink="http://schemas.microsoft.com/office/drawing/2016/ink" xmlns:am3d="http://schemas.microsoft.com/office/drawing/2017/model3d" xmlns:o="urn:schemas-microsoft-com:office:office" xmlns:r="http://schemas.openxmlformats.org/officeDocument/2006/relationships" xmlns:m="http://schemas.openxmlformats.org/officeDocument/2006/math" xmlns:v="urn:schemas-microsoft-com:vml" xmlns:wp14="http://schemas.microsoft.com/office/word/2010/wordprocessingDrawing" xmlns:wp="http://schemas.openxmlformats.org/drawingml/2006/wordprocessingDrawing" xmlns:w10="urn:schemas-microsoft-com:office:word" xmlns:w="http://schemas.openxmlformats.org/wordprocessingml/2006/main" xmlns:w14="http://schemas.microsoft.com/office/word/2010/wordml" xmlns:w15="http://schemas.microsoft.com/office/word/2012/wordml" xmlns:w16cex="http://schemas.microsoft.com/office/word/2018/wordml/cex" xmlns:w16cid="http://schemas.microsoft.com/office/word/2016/wordml/cid" xmlns:w16="http://schemas.microsoft.com/office/word/2018/wordml" xmlns:w16sdtdh="http://schemas.microsoft.com/office/word/2020/wordml/sdtdatahash" xmlns:w16se="http://schemas.microsoft.com/office/word/2015/wordml/symex" xmlns:wpg="http://schemas.microsoft.com/office/word/2010/wordprocessingGroup" xmlns:wpi="http://schemas.microsoft.com/office/word/2010/wordprocessingInk" xmlns:wne="http://schemas.microsoft.com/office/word/2006/wordml" xmlns:wps="http://schemas.microsoft.com/office/word/2010/wordprocessingShape" mc:Ignorable="w14 w15 w16se w16cid w16 w16cex w16sdtdh wp14">
   <w:abstractNum w:abstractNumId="0" w15:restartNumberingAfterBreak="0">
     <w:nsid w:val="008B0FEF"/>
     <w:multiLevelType w:val="hybridMultilevel"/>
@@ -4073,97 +4476,97 @@
       </w:pPr>
     </w:lvl>
   </w:abstractNum>
-  <w:num w:numId="1" w16cid:durableId="568737370">
+  <w:num w:numId="1">
     <w:abstractNumId w:val="3"/>
   </w:num>
-  <w:num w:numId="2" w16cid:durableId="1397893968">
+  <w:num w:numId="2">
     <w:abstractNumId w:val="7"/>
   </w:num>
-  <w:num w:numId="3" w16cid:durableId="914970025">
+  <w:num w:numId="3">
     <w:abstractNumId w:val="19"/>
   </w:num>
-  <w:num w:numId="4" w16cid:durableId="838808991">
+  <w:num w:numId="4">
     <w:abstractNumId w:val="11"/>
   </w:num>
-  <w:num w:numId="5" w16cid:durableId="1124695627">
+  <w:num w:numId="5">
     <w:abstractNumId w:val="25"/>
   </w:num>
-  <w:num w:numId="6" w16cid:durableId="550924224">
+  <w:num w:numId="6">
     <w:abstractNumId w:val="0"/>
   </w:num>
-  <w:num w:numId="7" w16cid:durableId="1438596727">
+  <w:num w:numId="7">
     <w:abstractNumId w:val="20"/>
   </w:num>
-  <w:num w:numId="8" w16cid:durableId="1174882349">
+  <w:num w:numId="8">
     <w:abstractNumId w:val="14"/>
   </w:num>
-  <w:num w:numId="9" w16cid:durableId="1637879140">
+  <w:num w:numId="9">
     <w:abstractNumId w:val="9"/>
   </w:num>
-  <w:num w:numId="10" w16cid:durableId="1579484046">
+  <w:num w:numId="10">
     <w:abstractNumId w:val="8"/>
   </w:num>
-  <w:num w:numId="11" w16cid:durableId="1406486250">
+  <w:num w:numId="11">
     <w:abstractNumId w:val="24"/>
   </w:num>
-  <w:num w:numId="12" w16cid:durableId="884677102">
+  <w:num w:numId="12">
     <w:abstractNumId w:val="1"/>
   </w:num>
-  <w:num w:numId="13" w16cid:durableId="1346175730">
+  <w:num w:numId="13">
     <w:abstractNumId w:val="13"/>
   </w:num>
-  <w:num w:numId="14" w16cid:durableId="810751754">
+  <w:num w:numId="14">
     <w:abstractNumId w:val="5"/>
   </w:num>
-  <w:num w:numId="15" w16cid:durableId="172378271">
+  <w:num w:numId="15">
     <w:abstractNumId w:val="6"/>
   </w:num>
-  <w:num w:numId="16" w16cid:durableId="748618563">
+  <w:num w:numId="16">
     <w:abstractNumId w:val="4"/>
   </w:num>
-  <w:num w:numId="17" w16cid:durableId="1177891812">
+  <w:num w:numId="17">
     <w:abstractNumId w:val="18"/>
   </w:num>
-  <w:num w:numId="18" w16cid:durableId="1798639386">
+  <w:num w:numId="18">
     <w:abstractNumId w:val="15"/>
   </w:num>
-  <w:num w:numId="19" w16cid:durableId="125393695">
+  <w:num w:numId="19">
     <w:abstractNumId w:val="16"/>
   </w:num>
-  <w:num w:numId="20" w16cid:durableId="1205672668">
+  <w:num w:numId="20">
     <w:abstractNumId w:val="26"/>
   </w:num>
-  <w:num w:numId="21" w16cid:durableId="41946472">
+  <w:num w:numId="21">
     <w:abstractNumId w:val="22"/>
   </w:num>
-  <w:num w:numId="22" w16cid:durableId="274026869">
+  <w:num w:numId="22">
     <w:abstractNumId w:val="17"/>
   </w:num>
-  <w:num w:numId="23" w16cid:durableId="546331979">
+  <w:num w:numId="23">
     <w:abstractNumId w:val="21"/>
   </w:num>
-  <w:num w:numId="24" w16cid:durableId="334840111">
+  <w:num w:numId="24">
     <w:abstractNumId w:val="2"/>
   </w:num>
-  <w:num w:numId="25" w16cid:durableId="464860694">
+  <w:num w:numId="25">
     <w:abstractNumId w:val="12"/>
   </w:num>
-  <w:num w:numId="26" w16cid:durableId="1251739271">
+  <w:num w:numId="26">
     <w:abstractNumId w:val="30"/>
   </w:num>
-  <w:num w:numId="27" w16cid:durableId="1677423334">
+  <w:num w:numId="27">
     <w:abstractNumId w:val="27"/>
   </w:num>
-  <w:num w:numId="28" w16cid:durableId="824779300">
+  <w:num w:numId="28">
     <w:abstractNumId w:val="28"/>
   </w:num>
-  <w:num w:numId="29" w16cid:durableId="1925526374">
+  <w:num w:numId="29">
     <w:abstractNumId w:val="29"/>
   </w:num>
-  <w:num w:numId="30" w16cid:durableId="1348093108">
+  <w:num w:numId="30">
     <w:abstractNumId w:val="10"/>
   </w:num>
-  <w:num w:numId="31" w16cid:durableId="1427069405">
+  <w:num w:numId="31">
     <w:abstractNumId w:val="23"/>
   </w:num>
 </w:numbering>
@@ -5211,17 +5614,12 @@
 </file>
 
 <file path=customXml/item1.xml><?xml version="1.0" encoding="utf-8"?>
-<p:properties xmlns:p="http://schemas.microsoft.com/office/2006/metadata/properties" xmlns:xsi="http://www.w3.org/2001/XMLSchema-instance" xmlns:pc="http://schemas.microsoft.com/office/infopath/2007/PartnerControls">
-  <documentManagement>
-    <SharedWithUsers xmlns="a354ae3c-a1f2-4239-ba0c-3d68703b0794">
-      <UserInfo>
-        <DisplayName/>
-        <AccountId xsi:nil="true"/>
-        <AccountType/>
-      </UserInfo>
-    </SharedWithUsers>
-  </documentManagement>
-</p:properties>
+<?mso-contentType ?>
+<FormTemplates xmlns="http://schemas.microsoft.com/sharepoint/v3/contenttype/forms">
+  <Display>DocumentLibraryForm</Display>
+  <Edit>DocumentLibraryForm</Edit>
+  <New>DocumentLibraryForm</New>
+</FormTemplates>
 </file>
 
 <file path=customXml/item2.xml><?xml version="1.0" encoding="utf-8"?>
@@ -5379,12 +5777,17 @@
 </file>
 
 <file path=customXml/item3.xml><?xml version="1.0" encoding="utf-8"?>
-<?mso-contentType ?>
-<FormTemplates xmlns="http://schemas.microsoft.com/sharepoint/v3/contenttype/forms">
-  <Display>DocumentLibraryForm</Display>
-  <Edit>DocumentLibraryForm</Edit>
-  <New>DocumentLibraryForm</New>
-</FormTemplates>
+<p:properties xmlns:p="http://schemas.microsoft.com/office/2006/metadata/properties" xmlns:xsi="http://www.w3.org/2001/XMLSchema-instance" xmlns:pc="http://schemas.microsoft.com/office/infopath/2007/PartnerControls">
+  <documentManagement>
+    <SharedWithUsers xmlns="a354ae3c-a1f2-4239-ba0c-3d68703b0794">
+      <UserInfo>
+        <DisplayName/>
+        <AccountId xsi:nil="true"/>
+        <AccountType/>
+      </UserInfo>
+    </SharedWithUsers>
+  </documentManagement>
+</p:properties>
 </file>
 
 <file path=customXml/item4.xml><?xml version="1.0" encoding="utf-8"?>
@@ -5392,11 +5795,9 @@
 </file>
 
 <file path=customXml/itemProps1.xml><?xml version="1.0" encoding="utf-8"?>
-<ds:datastoreItem xmlns:ds="http://schemas.openxmlformats.org/officeDocument/2006/customXml" ds:itemID="{92AEE8A7-1AD4-41B6-8C7E-D78C973ED892}">
+<ds:datastoreItem xmlns:ds="http://schemas.openxmlformats.org/officeDocument/2006/customXml" ds:itemID="{8377AC35-1F67-4634-A35A-C97BEAAA8887}">
   <ds:schemaRefs>
-    <ds:schemaRef ds:uri="http://schemas.microsoft.com/office/2006/metadata/properties"/>
-    <ds:schemaRef ds:uri="http://schemas.microsoft.com/office/infopath/2007/PartnerControls"/>
-    <ds:schemaRef ds:uri="a354ae3c-a1f2-4239-ba0c-3d68703b0794"/>
+    <ds:schemaRef ds:uri="http://schemas.microsoft.com/sharepoint/v3/contenttype/forms"/>
   </ds:schemaRefs>
 </ds:datastoreItem>
 </file>
@@ -5420,9 +5821,11 @@
 </file>
 
 <file path=customXml/itemProps3.xml><?xml version="1.0" encoding="utf-8"?>
-<ds:datastoreItem xmlns:ds="http://schemas.openxmlformats.org/officeDocument/2006/customXml" ds:itemID="{8377AC35-1F67-4634-A35A-C97BEAAA8887}">
+<ds:datastoreItem xmlns:ds="http://schemas.openxmlformats.org/officeDocument/2006/customXml" ds:itemID="{92AEE8A7-1AD4-41B6-8C7E-D78C973ED892}">
   <ds:schemaRefs>
-    <ds:schemaRef ds:uri="http://schemas.microsoft.com/sharepoint/v3/contenttype/forms"/>
+    <ds:schemaRef ds:uri="http://schemas.microsoft.com/office/2006/metadata/properties"/>
+    <ds:schemaRef ds:uri="http://schemas.microsoft.com/office/infopath/2007/PartnerControls"/>
+    <ds:schemaRef ds:uri="a354ae3c-a1f2-4239-ba0c-3d68703b0794"/>
   </ds:schemaRefs>
 </ds:datastoreItem>
 </file>

</xml_diff>

<commit_message>
Pesquisei mais algumas coisas
</commit_message>
<xml_diff>
--- a/Pesquisa/Palavras Cruzadas v_2.0.docx
+++ b/Pesquisa/Palavras Cruzadas v_2.0.docx
@@ -432,25 +432,33 @@
           <w:color w:val="202124"/>
           <w:shd w:val="clear" w:color="auto" w:fill="FFFFFF"/>
         </w:rPr>
-        <w:t xml:space="preserve">: </w:t>
-      </w:r>
-      <w:r>
-        <w:rPr>
-          <w:rFonts w:ascii="Arial" w:hAnsi="Arial" w:cs="Arial"/>
-          <w:b/>
-          <w:bCs/>
-          <w:color w:val="202124"/>
-          <w:shd w:val="clear" w:color="auto" w:fill="FFFFFF"/>
-        </w:rPr>
-        <w:t>CPU</w:t>
-      </w:r>
-      <w:r>
-        <w:rPr>
-          <w:rFonts w:ascii="Arial" w:hAnsi="Arial" w:cs="Arial"/>
-          <w:color w:val="202124"/>
-          <w:shd w:val="clear" w:color="auto" w:fill="FFFFFF"/>
-        </w:rPr>
-        <w:t> é a sigla para Central Process Unit, ou Unidade Central de Processamento. Ele é o principal item de hardware do computador, que também é conhecido como processador. A </w:t>
+        <w:t>: CPU</w:t>
+      </w:r>
+      <w:r>
+        <w:rPr>
+          <w:rFonts w:ascii="Arial" w:hAnsi="Arial" w:cs="Arial"/>
+          <w:color w:val="202124"/>
+          <w:shd w:val="clear" w:color="auto" w:fill="FFFFFF"/>
+        </w:rPr>
+        <w:t xml:space="preserve"> é a sigla para Central </w:t>
+      </w:r>
+      <w:proofErr w:type="spellStart"/>
+      <w:r>
+        <w:rPr>
+          <w:rFonts w:ascii="Arial" w:hAnsi="Arial" w:cs="Arial"/>
+          <w:color w:val="202124"/>
+          <w:shd w:val="clear" w:color="auto" w:fill="FFFFFF"/>
+        </w:rPr>
+        <w:t>Process</w:t>
+      </w:r>
+      <w:proofErr w:type="spellEnd"/>
+      <w:r>
+        <w:rPr>
+          <w:rFonts w:ascii="Arial" w:hAnsi="Arial" w:cs="Arial"/>
+          <w:color w:val="202124"/>
+          <w:shd w:val="clear" w:color="auto" w:fill="FFFFFF"/>
+        </w:rPr>
+        <w:t xml:space="preserve"> Unit, ou Unidade Central de Processamento. Ele é o principal item de hardware do computador, que também é conhecido como processador. A </w:t>
       </w:r>
       <w:r>
         <w:rPr>
@@ -558,15 +566,7 @@
           <w:color w:val="202124"/>
           <w:shd w:val="clear" w:color="auto" w:fill="FFFFFF"/>
         </w:rPr>
-        <w:t xml:space="preserve"> </w:t>
-      </w:r>
-      <w:r>
-        <w:rPr>
-          <w:rFonts w:ascii="Arial" w:hAnsi="Arial" w:cs="Arial"/>
-          <w:color w:val="202124"/>
-          <w:shd w:val="clear" w:color="auto" w:fill="FFFFFF"/>
-        </w:rPr>
-        <w:t>A Unidade Lógica e Aritmética (</w:t>
+        <w:t xml:space="preserve"> A Unidade Lógica e Aritmética (</w:t>
       </w:r>
       <w:r>
         <w:rPr>
@@ -651,9 +651,9 @@
         <w:ind w:left="708"/>
         <w:contextualSpacing/>
         <w:rPr>
-          <w:rFonts w:ascii="Barlow" w:hAnsi="Barlow" w:cs="Arial"/>
-          <w:noProof/>
-          <w:lang w:eastAsia="pt-BR"/>
+          <w:rFonts w:ascii="Arial" w:hAnsi="Arial" w:cs="Arial"/>
+          <w:color w:val="202124"/>
+          <w:shd w:val="clear" w:color="auto" w:fill="FFFFFF"/>
         </w:rPr>
       </w:pPr>
       <w:r>
@@ -676,6 +676,91 @@
         </w:rPr>
         <w:t>:</w:t>
       </w:r>
+      <w:r>
+        <w:rPr>
+          <w:rFonts w:ascii="Arial" w:hAnsi="Arial" w:cs="Arial"/>
+          <w:b/>
+          <w:bCs/>
+          <w:color w:val="202124"/>
+          <w:shd w:val="clear" w:color="auto" w:fill="FFFFFF"/>
+        </w:rPr>
+        <w:t xml:space="preserve"> </w:t>
+      </w:r>
+      <w:r>
+        <w:rPr>
+          <w:rFonts w:ascii="Arial" w:hAnsi="Arial" w:cs="Arial"/>
+          <w:color w:val="202124"/>
+          <w:shd w:val="clear" w:color="auto" w:fill="FFFFFF"/>
+        </w:rPr>
+        <w:t>Lembrando que os </w:t>
+      </w:r>
+      <w:r>
+        <w:rPr>
+          <w:rFonts w:ascii="Arial" w:hAnsi="Arial" w:cs="Arial"/>
+          <w:b/>
+          <w:bCs/>
+          <w:color w:val="202124"/>
+          <w:shd w:val="clear" w:color="auto" w:fill="FFFFFF"/>
+        </w:rPr>
+        <w:t>registradores são</w:t>
+      </w:r>
+      <w:r>
+        <w:rPr>
+          <w:rFonts w:ascii="Arial" w:hAnsi="Arial" w:cs="Arial"/>
+          <w:color w:val="202124"/>
+          <w:shd w:val="clear" w:color="auto" w:fill="FFFFFF"/>
+        </w:rPr>
+        <w:t> circuitos digitais capazes de armazenar e deslocar informações binárias, e </w:t>
+      </w:r>
+      <w:r>
+        <w:rPr>
+          <w:rFonts w:ascii="Arial" w:hAnsi="Arial" w:cs="Arial"/>
+          <w:b/>
+          <w:bCs/>
+          <w:color w:val="202124"/>
+          <w:shd w:val="clear" w:color="auto" w:fill="FFFFFF"/>
+        </w:rPr>
+        <w:t>são</w:t>
+      </w:r>
+      <w:r>
+        <w:rPr>
+          <w:rFonts w:ascii="Arial" w:hAnsi="Arial" w:cs="Arial"/>
+          <w:color w:val="202124"/>
+          <w:shd w:val="clear" w:color="auto" w:fill="FFFFFF"/>
+        </w:rPr>
+        <w:t> tipicamente usados como um dispositivo de armazenamento temporário. </w:t>
+      </w:r>
+      <w:r>
+        <w:rPr>
+          <w:rFonts w:ascii="Arial" w:hAnsi="Arial" w:cs="Arial"/>
+          <w:b/>
+          <w:bCs/>
+          <w:color w:val="202124"/>
+          <w:shd w:val="clear" w:color="auto" w:fill="FFFFFF"/>
+        </w:rPr>
+        <w:t>São</w:t>
+      </w:r>
+      <w:r>
+        <w:rPr>
+          <w:rFonts w:ascii="Arial" w:hAnsi="Arial" w:cs="Arial"/>
+          <w:color w:val="202124"/>
+          <w:shd w:val="clear" w:color="auto" w:fill="FFFFFF"/>
+        </w:rPr>
+        <w:t> utilizados na execução de programas de computadores, disponibilizando um local para armazenar dados.</w:t>
+      </w:r>
+    </w:p>
+    <w:p>
+      <w:pPr>
+        <w:ind w:left="708"/>
+        <w:contextualSpacing/>
+        <w:rPr>
+          <w:rFonts w:ascii="Arial" w:hAnsi="Arial" w:cs="Arial"/>
+          <w:b/>
+          <w:bCs/>
+          <w:color w:val="202124"/>
+          <w:shd w:val="clear" w:color="auto" w:fill="FFFFFF"/>
+        </w:rPr>
+      </w:pPr>
     </w:p>
     <w:p>
       <w:pPr>
@@ -722,9 +807,9 @@
         <w:ind w:left="708"/>
         <w:contextualSpacing/>
         <w:rPr>
-          <w:rFonts w:ascii="Barlow" w:hAnsi="Barlow" w:cs="Arial"/>
-          <w:noProof/>
-          <w:lang w:eastAsia="pt-BR"/>
+          <w:rFonts w:ascii="Arial" w:hAnsi="Arial" w:cs="Arial"/>
+          <w:color w:val="202124"/>
+          <w:shd w:val="clear" w:color="auto" w:fill="FFFFFF"/>
         </w:rPr>
       </w:pPr>
       <w:r>
@@ -747,6 +832,163 @@
         </w:rPr>
         <w:t>:</w:t>
       </w:r>
+      <w:r>
+        <w:rPr>
+          <w:rFonts w:ascii="Arial" w:hAnsi="Arial" w:cs="Arial"/>
+          <w:color w:val="202124"/>
+          <w:shd w:val="clear" w:color="auto" w:fill="FFFFFF"/>
+        </w:rPr>
+        <w:t xml:space="preserve"> </w:t>
+      </w:r>
+      <w:r>
+        <w:rPr>
+          <w:rFonts w:ascii="Arial" w:hAnsi="Arial" w:cs="Arial"/>
+          <w:color w:val="202124"/>
+          <w:shd w:val="clear" w:color="auto" w:fill="FFFFFF"/>
+        </w:rPr>
+        <w:t>Há, essencialmente, duas categorias de </w:t>
+      </w:r>
+      <w:r>
+        <w:rPr>
+          <w:rFonts w:ascii="Arial" w:hAnsi="Arial" w:cs="Arial"/>
+          <w:b/>
+          <w:bCs/>
+          <w:color w:val="202124"/>
+          <w:shd w:val="clear" w:color="auto" w:fill="FFFFFF"/>
+        </w:rPr>
+        <w:t>memórias</w:t>
+      </w:r>
+      <w:r>
+        <w:rPr>
+          <w:rFonts w:ascii="Arial" w:hAnsi="Arial" w:cs="Arial"/>
+          <w:color w:val="202124"/>
+          <w:shd w:val="clear" w:color="auto" w:fill="FFFFFF"/>
+        </w:rPr>
+        <w:t>: </w:t>
+      </w:r>
+      <w:r>
+        <w:rPr>
+          <w:rFonts w:ascii="Arial" w:hAnsi="Arial" w:cs="Arial"/>
+          <w:b/>
+          <w:bCs/>
+          <w:color w:val="202124"/>
+          <w:shd w:val="clear" w:color="auto" w:fill="FFFFFF"/>
+        </w:rPr>
+        <w:t>ROM</w:t>
+      </w:r>
+      <w:r>
+        <w:rPr>
+          <w:rFonts w:ascii="Arial" w:hAnsi="Arial" w:cs="Arial"/>
+          <w:color w:val="202124"/>
+          <w:shd w:val="clear" w:color="auto" w:fill="FFFFFF"/>
+        </w:rPr>
+        <w:t> (</w:t>
+      </w:r>
+      <w:proofErr w:type="spellStart"/>
+      <w:r>
+        <w:rPr>
+          <w:rFonts w:ascii="Arial" w:hAnsi="Arial" w:cs="Arial"/>
+          <w:color w:val="202124"/>
+          <w:shd w:val="clear" w:color="auto" w:fill="FFFFFF"/>
+        </w:rPr>
+        <w:t>Read</w:t>
+      </w:r>
+      <w:proofErr w:type="spellEnd"/>
+      <w:r>
+        <w:rPr>
+          <w:rFonts w:ascii="Arial" w:hAnsi="Arial" w:cs="Arial"/>
+          <w:color w:val="202124"/>
+          <w:shd w:val="clear" w:color="auto" w:fill="FFFFFF"/>
+        </w:rPr>
+        <w:t>-Only </w:t>
+      </w:r>
+      <w:proofErr w:type="spellStart"/>
+      <w:r>
+        <w:rPr>
+          <w:rFonts w:ascii="Arial" w:hAnsi="Arial" w:cs="Arial"/>
+          <w:b/>
+          <w:bCs/>
+          <w:color w:val="202124"/>
+          <w:shd w:val="clear" w:color="auto" w:fill="FFFFFF"/>
+        </w:rPr>
+        <w:t>Memory</w:t>
+      </w:r>
+      <w:proofErr w:type="spellEnd"/>
+      <w:r>
+        <w:rPr>
+          <w:rFonts w:ascii="Arial" w:hAnsi="Arial" w:cs="Arial"/>
+          <w:color w:val="202124"/>
+          <w:shd w:val="clear" w:color="auto" w:fill="FFFFFF"/>
+        </w:rPr>
+        <w:t>), que permite apenas a leitura dos dados e não perde informação na ausência de energia; e </w:t>
+      </w:r>
+      <w:r>
+        <w:rPr>
+          <w:rFonts w:ascii="Arial" w:hAnsi="Arial" w:cs="Arial"/>
+          <w:b/>
+          <w:bCs/>
+          <w:color w:val="202124"/>
+          <w:shd w:val="clear" w:color="auto" w:fill="FFFFFF"/>
+        </w:rPr>
+        <w:t>RAM</w:t>
+      </w:r>
+      <w:r>
+        <w:rPr>
+          <w:rFonts w:ascii="Arial" w:hAnsi="Arial" w:cs="Arial"/>
+          <w:color w:val="202124"/>
+          <w:shd w:val="clear" w:color="auto" w:fill="FFFFFF"/>
+        </w:rPr>
+        <w:t> (</w:t>
+      </w:r>
+      <w:proofErr w:type="spellStart"/>
+      <w:r>
+        <w:rPr>
+          <w:rFonts w:ascii="Arial" w:hAnsi="Arial" w:cs="Arial"/>
+          <w:color w:val="202124"/>
+          <w:shd w:val="clear" w:color="auto" w:fill="FFFFFF"/>
+        </w:rPr>
+        <w:t>Random</w:t>
+      </w:r>
+      <w:proofErr w:type="spellEnd"/>
+      <w:r>
+        <w:rPr>
+          <w:rFonts w:ascii="Arial" w:hAnsi="Arial" w:cs="Arial"/>
+          <w:color w:val="202124"/>
+          <w:shd w:val="clear" w:color="auto" w:fill="FFFFFF"/>
+        </w:rPr>
+        <w:t>-Access </w:t>
+      </w:r>
+      <w:proofErr w:type="spellStart"/>
+      <w:r>
+        <w:rPr>
+          <w:rFonts w:ascii="Arial" w:hAnsi="Arial" w:cs="Arial"/>
+          <w:b/>
+          <w:bCs/>
+          <w:color w:val="202124"/>
+          <w:shd w:val="clear" w:color="auto" w:fill="FFFFFF"/>
+        </w:rPr>
+        <w:t>Memory</w:t>
+      </w:r>
+      <w:proofErr w:type="spellEnd"/>
+      <w:r>
+        <w:rPr>
+          <w:rFonts w:ascii="Arial" w:hAnsi="Arial" w:cs="Arial"/>
+          <w:color w:val="202124"/>
+          <w:shd w:val="clear" w:color="auto" w:fill="FFFFFF"/>
+        </w:rPr>
+        <w:t>), que permite ao processador tanto a leitura quanto a gravação de dados e perde informação quando não há alimentação elétrica.</w:t>
+      </w:r>
+    </w:p>
+    <w:p>
+      <w:pPr>
+        <w:ind w:left="708"/>
+        <w:contextualSpacing/>
+        <w:rPr>
+          <w:rFonts w:ascii="Barlow" w:hAnsi="Barlow" w:cs="Arial"/>
+          <w:noProof/>
+          <w:lang w:eastAsia="pt-BR"/>
+        </w:rPr>
+      </w:pPr>
     </w:p>
     <w:p>
       <w:pPr>
@@ -793,9 +1035,9 @@
         <w:ind w:left="708"/>
         <w:contextualSpacing/>
         <w:rPr>
-          <w:rFonts w:ascii="Barlow" w:hAnsi="Barlow" w:cs="Arial"/>
-          <w:noProof/>
-          <w:lang w:eastAsia="pt-BR"/>
+          <w:rFonts w:ascii="Arial" w:hAnsi="Arial" w:cs="Arial"/>
+          <w:color w:val="202124"/>
+          <w:shd w:val="clear" w:color="auto" w:fill="FFFFFF"/>
         </w:rPr>
       </w:pPr>
       <w:r>
@@ -818,6 +1060,69 @@
         </w:rPr>
         <w:t>:</w:t>
       </w:r>
+      <w:r>
+        <w:rPr>
+          <w:rFonts w:ascii="Arial" w:hAnsi="Arial" w:cs="Arial"/>
+          <w:color w:val="202124"/>
+          <w:shd w:val="clear" w:color="auto" w:fill="FFFFFF"/>
+        </w:rPr>
+        <w:t xml:space="preserve"> </w:t>
+      </w:r>
+      <w:r>
+        <w:rPr>
+          <w:rFonts w:ascii="Arial" w:hAnsi="Arial" w:cs="Arial"/>
+          <w:color w:val="202124"/>
+          <w:shd w:val="clear" w:color="auto" w:fill="FFFFFF"/>
+        </w:rPr>
+        <w:t>O </w:t>
+      </w:r>
+      <w:r>
+        <w:rPr>
+          <w:rFonts w:ascii="Arial" w:hAnsi="Arial" w:cs="Arial"/>
+          <w:b/>
+          <w:bCs/>
+          <w:color w:val="202124"/>
+          <w:shd w:val="clear" w:color="auto" w:fill="FFFFFF"/>
+        </w:rPr>
+        <w:t>DMA</w:t>
+      </w:r>
+      <w:r>
+        <w:rPr>
+          <w:rFonts w:ascii="Arial" w:hAnsi="Arial" w:cs="Arial"/>
+          <w:color w:val="202124"/>
+          <w:shd w:val="clear" w:color="auto" w:fill="FFFFFF"/>
+        </w:rPr>
+        <w:t> é um recurso da placa mãe que capacita os periféricos a terem acesso direto à memória RAM, sem sobrecarregarem o processador. Com o </w:t>
+      </w:r>
+      <w:r>
+        <w:rPr>
+          <w:rFonts w:ascii="Arial" w:hAnsi="Arial" w:cs="Arial"/>
+          <w:b/>
+          <w:bCs/>
+          <w:color w:val="202124"/>
+          <w:shd w:val="clear" w:color="auto" w:fill="FFFFFF"/>
+        </w:rPr>
+        <w:t>DMA</w:t>
+      </w:r>
+      <w:r>
+        <w:rPr>
+          <w:rFonts w:ascii="Arial" w:hAnsi="Arial" w:cs="Arial"/>
+          <w:color w:val="202124"/>
+          <w:shd w:val="clear" w:color="auto" w:fill="FFFFFF"/>
+        </w:rPr>
+        <w:t>, as transferências de dados ocorrem sem a intervenção da CPU por cada byte que é transferido. Desta forma, a transferência de dados ocorre de forma muito mais rápida.</w:t>
+      </w:r>
+    </w:p>
+    <w:p>
+      <w:pPr>
+        <w:ind w:left="708"/>
+        <w:contextualSpacing/>
+        <w:rPr>
+          <w:rFonts w:ascii="Barlow" w:hAnsi="Barlow" w:cs="Arial"/>
+          <w:noProof/>
+          <w:lang w:eastAsia="pt-BR"/>
+        </w:rPr>
+      </w:pPr>
     </w:p>
     <w:p>
       <w:pPr>
@@ -879,9 +1184,9 @@
       <w:pPr>
         <w:pStyle w:val="PargrafodaLista"/>
         <w:rPr>
-          <w:rFonts w:ascii="Barlow" w:hAnsi="Barlow" w:cs="Arial"/>
-          <w:noProof/>
-          <w:lang w:eastAsia="pt-BR"/>
+          <w:rFonts w:ascii="Arial" w:hAnsi="Arial" w:cs="Arial"/>
+          <w:color w:val="202124"/>
+          <w:shd w:val="clear" w:color="auto" w:fill="FFFFFF"/>
         </w:rPr>
       </w:pPr>
       <w:r>
@@ -903,6 +1208,170 @@
           <w:shd w:val="clear" w:color="auto" w:fill="FFFFFF"/>
         </w:rPr>
         <w:t>:</w:t>
+      </w:r>
+      <w:r>
+        <w:t xml:space="preserve"> </w:t>
+      </w:r>
+      <w:r>
+        <w:rPr>
+          <w:rFonts w:ascii="Arial" w:hAnsi="Arial" w:cs="Arial"/>
+          <w:color w:val="202124"/>
+          <w:shd w:val="clear" w:color="auto" w:fill="FFFFFF"/>
+        </w:rPr>
+        <w:t xml:space="preserve">Chip </w:t>
+      </w:r>
+      <w:proofErr w:type="spellStart"/>
+      <w:r>
+        <w:rPr>
+          <w:rFonts w:ascii="Arial" w:hAnsi="Arial" w:cs="Arial"/>
+          <w:color w:val="202124"/>
+          <w:shd w:val="clear" w:color="auto" w:fill="FFFFFF"/>
+        </w:rPr>
+        <w:t>select</w:t>
+      </w:r>
+      <w:proofErr w:type="spellEnd"/>
+      <w:r>
+        <w:rPr>
+          <w:rFonts w:ascii="Arial" w:hAnsi="Arial" w:cs="Arial"/>
+          <w:color w:val="202124"/>
+          <w:shd w:val="clear" w:color="auto" w:fill="FFFFFF"/>
+        </w:rPr>
+        <w:t xml:space="preserve"> (CS) ou </w:t>
+      </w:r>
+      <w:proofErr w:type="spellStart"/>
+      <w:r>
+        <w:rPr>
+          <w:rFonts w:ascii="Arial" w:hAnsi="Arial" w:cs="Arial"/>
+          <w:color w:val="202124"/>
+          <w:shd w:val="clear" w:color="auto" w:fill="FFFFFF"/>
+        </w:rPr>
+        <w:t>slave</w:t>
+      </w:r>
+      <w:proofErr w:type="spellEnd"/>
+      <w:r>
+        <w:rPr>
+          <w:rFonts w:ascii="Arial" w:hAnsi="Arial" w:cs="Arial"/>
+          <w:color w:val="202124"/>
+          <w:shd w:val="clear" w:color="auto" w:fill="FFFFFF"/>
+        </w:rPr>
+        <w:t xml:space="preserve"> </w:t>
+      </w:r>
+      <w:proofErr w:type="spellStart"/>
+      <w:r>
+        <w:rPr>
+          <w:rFonts w:ascii="Arial" w:hAnsi="Arial" w:cs="Arial"/>
+          <w:color w:val="202124"/>
+          <w:shd w:val="clear" w:color="auto" w:fill="FFFFFF"/>
+        </w:rPr>
+        <w:t>select</w:t>
+      </w:r>
+      <w:proofErr w:type="spellEnd"/>
+      <w:r>
+        <w:rPr>
+          <w:rFonts w:ascii="Arial" w:hAnsi="Arial" w:cs="Arial"/>
+          <w:color w:val="202124"/>
+          <w:shd w:val="clear" w:color="auto" w:fill="FFFFFF"/>
+        </w:rPr>
+        <w:t xml:space="preserve"> (SS) é o nome de uma linha de controle em eletrônica digital usada para selecionar um (ou um conjunto) de circuitos integrados (comumente chamados de "chips") de vários conectados ao mesmo ônibus de computador, geralmente utilizando a lógica de três estados.</w:t>
+      </w:r>
+    </w:p>
+    <w:p>
+      <w:pPr>
+        <w:pStyle w:val="PargrafodaLista"/>
+        <w:rPr>
+          <w:rFonts w:ascii="Arial" w:hAnsi="Arial" w:cs="Arial"/>
+          <w:color w:val="202124"/>
+          <w:shd w:val="clear" w:color="auto" w:fill="FFFFFF"/>
+        </w:rPr>
+      </w:pPr>
+      <w:r>
+        <w:rPr>
+          <w:rFonts w:ascii="Arial" w:hAnsi="Arial" w:cs="Arial"/>
+          <w:color w:val="202124"/>
+          <w:shd w:val="clear" w:color="auto" w:fill="FFFFFF"/>
+        </w:rPr>
+        <w:t>Um barramento que usa o chip/</w:t>
+      </w:r>
+      <w:proofErr w:type="spellStart"/>
+      <w:r>
+        <w:rPr>
+          <w:rFonts w:ascii="Arial" w:hAnsi="Arial" w:cs="Arial"/>
+          <w:color w:val="202124"/>
+          <w:shd w:val="clear" w:color="auto" w:fill="FFFFFF"/>
+        </w:rPr>
+        <w:t>slave</w:t>
+      </w:r>
+      <w:proofErr w:type="spellEnd"/>
+      <w:r>
+        <w:rPr>
+          <w:rFonts w:ascii="Arial" w:hAnsi="Arial" w:cs="Arial"/>
+          <w:color w:val="202124"/>
+          <w:shd w:val="clear" w:color="auto" w:fill="FFFFFF"/>
+        </w:rPr>
+        <w:t xml:space="preserve"> </w:t>
+      </w:r>
+      <w:proofErr w:type="spellStart"/>
+      <w:r>
+        <w:rPr>
+          <w:rFonts w:ascii="Arial" w:hAnsi="Arial" w:cs="Arial"/>
+          <w:color w:val="202124"/>
+          <w:shd w:val="clear" w:color="auto" w:fill="FFFFFF"/>
+        </w:rPr>
+        <w:t>select</w:t>
+      </w:r>
+      <w:proofErr w:type="spellEnd"/>
+      <w:r>
+        <w:rPr>
+          <w:rFonts w:ascii="Arial" w:hAnsi="Arial" w:cs="Arial"/>
+          <w:color w:val="202124"/>
+          <w:shd w:val="clear" w:color="auto" w:fill="FFFFFF"/>
+        </w:rPr>
+        <w:t xml:space="preserve"> é o Serial Periférico Interface Bus (SPI).</w:t>
+      </w:r>
+    </w:p>
+    <w:p>
+      <w:pPr>
+        <w:pStyle w:val="PargrafodaLista"/>
+        <w:rPr>
+          <w:rFonts w:ascii="Barlow" w:hAnsi="Barlow" w:cs="Arial"/>
+          <w:noProof/>
+          <w:lang w:eastAsia="pt-BR"/>
+        </w:rPr>
+      </w:pPr>
+      <w:r>
+        <w:rPr>
+          <w:rFonts w:ascii="Arial" w:hAnsi="Arial" w:cs="Arial"/>
+          <w:color w:val="202124"/>
+          <w:shd w:val="clear" w:color="auto" w:fill="FFFFFF"/>
+        </w:rPr>
+        <w:t xml:space="preserve">Quando um engenheiro precisa conectar vários dispositivos ao mesmo conjunto de fios de entrada (por exemplo, um barramento de computador), mas reter a capacidade de enviar e receber dados ou comandos para cada dispositivo independentemente dos outros no barramento, eles podem usar um chip selecionado. O chip </w:t>
+      </w:r>
+      <w:proofErr w:type="spellStart"/>
+      <w:r>
+        <w:rPr>
+          <w:rFonts w:ascii="Arial" w:hAnsi="Arial" w:cs="Arial"/>
+          <w:color w:val="202124"/>
+          <w:shd w:val="clear" w:color="auto" w:fill="FFFFFF"/>
+        </w:rPr>
+        <w:t>select</w:t>
+      </w:r>
+      <w:proofErr w:type="spellEnd"/>
+      <w:r>
+        <w:rPr>
+          <w:rFonts w:ascii="Arial" w:hAnsi="Arial" w:cs="Arial"/>
+          <w:color w:val="202124"/>
+          <w:shd w:val="clear" w:color="auto" w:fill="FFFFFF"/>
+        </w:rPr>
+        <w:t xml:space="preserve"> é um pino de comando em </w:t>
+      </w:r>
+      <w:r>
+        <w:rPr>
+          <w:rFonts w:ascii="Arial" w:hAnsi="Arial" w:cs="Arial"/>
+          <w:color w:val="202124"/>
+          <w:shd w:val="clear" w:color="auto" w:fill="FFFFFF"/>
+        </w:rPr>
+        <w:lastRenderedPageBreak/>
+        <w:t>muitos circuitos integrados que conecta os pinos de I/O no dispositivo ao circuito interno desse dispositivo.</w:t>
       </w:r>
     </w:p>
     <w:p>
@@ -986,9 +1455,9 @@
         <w:ind w:left="708"/>
         <w:contextualSpacing/>
         <w:rPr>
-          <w:rFonts w:ascii="Barlow" w:hAnsi="Barlow" w:cs="Arial"/>
-          <w:noProof/>
-          <w:lang w:eastAsia="pt-BR"/>
+          <w:rFonts w:ascii="Arial" w:hAnsi="Arial" w:cs="Arial"/>
+          <w:color w:val="202124"/>
+          <w:shd w:val="clear" w:color="auto" w:fill="FFFFFF"/>
         </w:rPr>
       </w:pPr>
       <w:r>
@@ -1011,6 +1480,106 @@
         </w:rPr>
         <w:t>:</w:t>
       </w:r>
+      <w:r>
+        <w:rPr>
+          <w:rFonts w:ascii="Arial" w:hAnsi="Arial" w:cs="Arial"/>
+          <w:b/>
+          <w:bCs/>
+          <w:color w:val="202124"/>
+          <w:shd w:val="clear" w:color="auto" w:fill="FFFFFF"/>
+        </w:rPr>
+        <w:t xml:space="preserve"> </w:t>
+      </w:r>
+      <w:proofErr w:type="spellStart"/>
+      <w:r>
+        <w:rPr>
+          <w:rFonts w:ascii="Arial" w:hAnsi="Arial" w:cs="Arial"/>
+          <w:b/>
+          <w:bCs/>
+          <w:color w:val="202124"/>
+          <w:shd w:val="clear" w:color="auto" w:fill="FFFFFF"/>
+        </w:rPr>
+        <w:t>Adress</w:t>
+      </w:r>
+      <w:proofErr w:type="spellEnd"/>
+      <w:r>
+        <w:rPr>
+          <w:rFonts w:ascii="Arial" w:hAnsi="Arial" w:cs="Arial"/>
+          <w:b/>
+          <w:bCs/>
+          <w:color w:val="202124"/>
+          <w:shd w:val="clear" w:color="auto" w:fill="FFFFFF"/>
+        </w:rPr>
+        <w:t xml:space="preserve"> Bus </w:t>
+      </w:r>
+      <w:r>
+        <w:rPr>
+          <w:rFonts w:ascii="Arial" w:hAnsi="Arial" w:cs="Arial"/>
+          <w:b/>
+          <w:bCs/>
+          <w:color w:val="202124"/>
+          <w:shd w:val="clear" w:color="auto" w:fill="FFFFFF"/>
+        </w:rPr>
+        <w:t xml:space="preserve">- </w:t>
+      </w:r>
+      <w:r>
+        <w:rPr>
+          <w:rFonts w:ascii="Arial" w:hAnsi="Arial" w:cs="Arial"/>
+          <w:color w:val="202124"/>
+          <w:shd w:val="clear" w:color="auto" w:fill="FFFFFF"/>
+        </w:rPr>
+        <w:t>Um ônibus de endereço é um tipo de ônibus de computador que é usado para especificar um endereço físico. A capacidade de endereçamento de memória de uma CPU depende totalmente da largura do seu barramento de endereços. Se uma CPU tiver 8 linhas de endereço, ela pode abordar diretamente 28 = 32K locais de memória.</w:t>
+      </w:r>
+    </w:p>
+    <w:p>
+      <w:pPr>
+        <w:ind w:left="708"/>
+        <w:contextualSpacing/>
+        <w:rPr>
+          <w:rFonts w:ascii="Barlow" w:hAnsi="Barlow" w:cs="Arial"/>
+          <w:noProof/>
+          <w:lang w:eastAsia="pt-BR"/>
+        </w:rPr>
+      </w:pPr>
+      <w:r>
+        <w:rPr>
+          <w:rFonts w:ascii="Arial" w:hAnsi="Arial" w:cs="Arial"/>
+          <w:b/>
+          <w:bCs/>
+          <w:color w:val="202124"/>
+          <w:shd w:val="clear" w:color="auto" w:fill="FFFFFF"/>
+        </w:rPr>
+        <w:t xml:space="preserve">Data Bus </w:t>
+      </w:r>
+      <w:r>
+        <w:rPr>
+          <w:rFonts w:ascii="Arial" w:hAnsi="Arial" w:cs="Arial"/>
+          <w:b/>
+          <w:bCs/>
+          <w:color w:val="202124"/>
+          <w:shd w:val="clear" w:color="auto" w:fill="FFFFFF"/>
+        </w:rPr>
+        <w:t>–</w:t>
+      </w:r>
+      <w:r>
+        <w:rPr>
+          <w:rFonts w:ascii="Barlow" w:hAnsi="Barlow" w:cs="Arial"/>
+          <w:noProof/>
+          <w:lang w:eastAsia="pt-BR"/>
+        </w:rPr>
+        <w:t xml:space="preserve"> </w:t>
+      </w:r>
+    </w:p>
+    <w:p>
+      <w:pPr>
+        <w:ind w:left="708"/>
+        <w:contextualSpacing/>
+        <w:rPr>
+          <w:rFonts w:ascii="Barlow" w:hAnsi="Barlow" w:cs="Arial"/>
+          <w:noProof/>
+          <w:lang w:eastAsia="pt-BR"/>
+        </w:rPr>
+      </w:pPr>
     </w:p>
     <w:p>
       <w:pPr>
@@ -5614,12 +6183,17 @@
 </file>
 
 <file path=customXml/item1.xml><?xml version="1.0" encoding="utf-8"?>
-<?mso-contentType ?>
-<FormTemplates xmlns="http://schemas.microsoft.com/sharepoint/v3/contenttype/forms">
-  <Display>DocumentLibraryForm</Display>
-  <Edit>DocumentLibraryForm</Edit>
-  <New>DocumentLibraryForm</New>
-</FormTemplates>
+<p:properties xmlns:p="http://schemas.microsoft.com/office/2006/metadata/properties" xmlns:xsi="http://www.w3.org/2001/XMLSchema-instance" xmlns:pc="http://schemas.microsoft.com/office/infopath/2007/PartnerControls">
+  <documentManagement>
+    <SharedWithUsers xmlns="a354ae3c-a1f2-4239-ba0c-3d68703b0794">
+      <UserInfo>
+        <DisplayName/>
+        <AccountId xsi:nil="true"/>
+        <AccountType/>
+      </UserInfo>
+    </SharedWithUsers>
+  </documentManagement>
+</p:properties>
 </file>
 
 <file path=customXml/item2.xml><?xml version="1.0" encoding="utf-8"?>
@@ -5777,17 +6351,12 @@
 </file>
 
 <file path=customXml/item3.xml><?xml version="1.0" encoding="utf-8"?>
-<p:properties xmlns:p="http://schemas.microsoft.com/office/2006/metadata/properties" xmlns:xsi="http://www.w3.org/2001/XMLSchema-instance" xmlns:pc="http://schemas.microsoft.com/office/infopath/2007/PartnerControls">
-  <documentManagement>
-    <SharedWithUsers xmlns="a354ae3c-a1f2-4239-ba0c-3d68703b0794">
-      <UserInfo>
-        <DisplayName/>
-        <AccountId xsi:nil="true"/>
-        <AccountType/>
-      </UserInfo>
-    </SharedWithUsers>
-  </documentManagement>
-</p:properties>
+<?mso-contentType ?>
+<FormTemplates xmlns="http://schemas.microsoft.com/sharepoint/v3/contenttype/forms">
+  <Display>DocumentLibraryForm</Display>
+  <Edit>DocumentLibraryForm</Edit>
+  <New>DocumentLibraryForm</New>
+</FormTemplates>
 </file>
 
 <file path=customXml/item4.xml><?xml version="1.0" encoding="utf-8"?>
@@ -5795,9 +6364,11 @@
 </file>
 
 <file path=customXml/itemProps1.xml><?xml version="1.0" encoding="utf-8"?>
-<ds:datastoreItem xmlns:ds="http://schemas.openxmlformats.org/officeDocument/2006/customXml" ds:itemID="{8377AC35-1F67-4634-A35A-C97BEAAA8887}">
+<ds:datastoreItem xmlns:ds="http://schemas.openxmlformats.org/officeDocument/2006/customXml" ds:itemID="{92AEE8A7-1AD4-41B6-8C7E-D78C973ED892}">
   <ds:schemaRefs>
-    <ds:schemaRef ds:uri="http://schemas.microsoft.com/sharepoint/v3/contenttype/forms"/>
+    <ds:schemaRef ds:uri="http://schemas.microsoft.com/office/2006/metadata/properties"/>
+    <ds:schemaRef ds:uri="http://schemas.microsoft.com/office/infopath/2007/PartnerControls"/>
+    <ds:schemaRef ds:uri="a354ae3c-a1f2-4239-ba0c-3d68703b0794"/>
   </ds:schemaRefs>
 </ds:datastoreItem>
 </file>
@@ -5821,11 +6392,9 @@
 </file>
 
 <file path=customXml/itemProps3.xml><?xml version="1.0" encoding="utf-8"?>
-<ds:datastoreItem xmlns:ds="http://schemas.openxmlformats.org/officeDocument/2006/customXml" ds:itemID="{92AEE8A7-1AD4-41B6-8C7E-D78C973ED892}">
+<ds:datastoreItem xmlns:ds="http://schemas.openxmlformats.org/officeDocument/2006/customXml" ds:itemID="{8377AC35-1F67-4634-A35A-C97BEAAA8887}">
   <ds:schemaRefs>
-    <ds:schemaRef ds:uri="http://schemas.microsoft.com/office/2006/metadata/properties"/>
-    <ds:schemaRef ds:uri="http://schemas.microsoft.com/office/infopath/2007/PartnerControls"/>
-    <ds:schemaRef ds:uri="a354ae3c-a1f2-4239-ba0c-3d68703b0794"/>
+    <ds:schemaRef ds:uri="http://schemas.microsoft.com/sharepoint/v3/contenttype/forms"/>
   </ds:schemaRefs>
 </ds:datastoreItem>
 </file>

</xml_diff>

<commit_message>
finalizei a pesquisa e fiz o prototipo do Palavra Cruzada
</commit_message>
<xml_diff>
--- a/Pesquisa/Palavras Cruzadas v_2.0.docx
+++ b/Pesquisa/Palavras Cruzadas v_2.0.docx
@@ -440,25 +440,7 @@
           <w:color w:val="202124"/>
           <w:shd w:val="clear" w:color="auto" w:fill="FFFFFF"/>
         </w:rPr>
-        <w:t xml:space="preserve"> é a sigla para Central </w:t>
-      </w:r>
-      <w:proofErr w:type="spellStart"/>
-      <w:r>
-        <w:rPr>
-          <w:rFonts w:ascii="Arial" w:hAnsi="Arial" w:cs="Arial"/>
-          <w:color w:val="202124"/>
-          <w:shd w:val="clear" w:color="auto" w:fill="FFFFFF"/>
-        </w:rPr>
-        <w:t>Process</w:t>
-      </w:r>
-      <w:proofErr w:type="spellEnd"/>
-      <w:r>
-        <w:rPr>
-          <w:rFonts w:ascii="Arial" w:hAnsi="Arial" w:cs="Arial"/>
-          <w:color w:val="202124"/>
-          <w:shd w:val="clear" w:color="auto" w:fill="FFFFFF"/>
-        </w:rPr>
-        <w:t xml:space="preserve"> Unit, ou Unidade Central de Processamento. Ele é o principal item de hardware do computador, que também é conhecido como processador. A </w:t>
+        <w:t> é a sigla para Central Process Unit, ou Unidade Central de Processamento. Ele é o principal item de hardware do computador, que também é conhecido como processador. A </w:t>
       </w:r>
       <w:r>
         <w:rPr>
@@ -882,27 +864,8 @@
           <w:color w:val="202124"/>
           <w:shd w:val="clear" w:color="auto" w:fill="FFFFFF"/>
         </w:rPr>
-        <w:t> (</w:t>
-      </w:r>
-      <w:proofErr w:type="spellStart"/>
-      <w:r>
-        <w:rPr>
-          <w:rFonts w:ascii="Arial" w:hAnsi="Arial" w:cs="Arial"/>
-          <w:color w:val="202124"/>
-          <w:shd w:val="clear" w:color="auto" w:fill="FFFFFF"/>
-        </w:rPr>
-        <w:t>Read</w:t>
-      </w:r>
-      <w:proofErr w:type="spellEnd"/>
-      <w:r>
-        <w:rPr>
-          <w:rFonts w:ascii="Arial" w:hAnsi="Arial" w:cs="Arial"/>
-          <w:color w:val="202124"/>
-          <w:shd w:val="clear" w:color="auto" w:fill="FFFFFF"/>
-        </w:rPr>
-        <w:t>-Only </w:t>
-      </w:r>
-      <w:proofErr w:type="spellStart"/>
+        <w:t> (Read-Only </w:t>
+      </w:r>
       <w:r>
         <w:rPr>
           <w:rFonts w:ascii="Arial" w:hAnsi="Arial" w:cs="Arial"/>
@@ -913,7 +876,6 @@
         </w:rPr>
         <w:t>Memory</w:t>
       </w:r>
-      <w:proofErr w:type="spellEnd"/>
       <w:r>
         <w:rPr>
           <w:rFonts w:ascii="Arial" w:hAnsi="Arial" w:cs="Arial"/>
@@ -938,27 +900,8 @@
           <w:color w:val="202124"/>
           <w:shd w:val="clear" w:color="auto" w:fill="FFFFFF"/>
         </w:rPr>
-        <w:t> (</w:t>
-      </w:r>
-      <w:proofErr w:type="spellStart"/>
-      <w:r>
-        <w:rPr>
-          <w:rFonts w:ascii="Arial" w:hAnsi="Arial" w:cs="Arial"/>
-          <w:color w:val="202124"/>
-          <w:shd w:val="clear" w:color="auto" w:fill="FFFFFF"/>
-        </w:rPr>
-        <w:t>Random</w:t>
-      </w:r>
-      <w:proofErr w:type="spellEnd"/>
-      <w:r>
-        <w:rPr>
-          <w:rFonts w:ascii="Arial" w:hAnsi="Arial" w:cs="Arial"/>
-          <w:color w:val="202124"/>
-          <w:shd w:val="clear" w:color="auto" w:fill="FFFFFF"/>
-        </w:rPr>
-        <w:t>-Access </w:t>
-      </w:r>
-      <w:proofErr w:type="spellStart"/>
+        <w:t> (Random-Access </w:t>
+      </w:r>
       <w:r>
         <w:rPr>
           <w:rFonts w:ascii="Arial" w:hAnsi="Arial" w:cs="Arial"/>
@@ -969,7 +912,6 @@
         </w:rPr>
         <w:t>Memory</w:t>
       </w:r>
-      <w:proofErr w:type="spellEnd"/>
       <w:r>
         <w:rPr>
           <w:rFonts w:ascii="Arial" w:hAnsi="Arial" w:cs="Arial"/>
@@ -1218,61 +1160,7 @@
           <w:color w:val="202124"/>
           <w:shd w:val="clear" w:color="auto" w:fill="FFFFFF"/>
         </w:rPr>
-        <w:t xml:space="preserve">Chip </w:t>
-      </w:r>
-      <w:proofErr w:type="spellStart"/>
-      <w:r>
-        <w:rPr>
-          <w:rFonts w:ascii="Arial" w:hAnsi="Arial" w:cs="Arial"/>
-          <w:color w:val="202124"/>
-          <w:shd w:val="clear" w:color="auto" w:fill="FFFFFF"/>
-        </w:rPr>
-        <w:t>select</w:t>
-      </w:r>
-      <w:proofErr w:type="spellEnd"/>
-      <w:r>
-        <w:rPr>
-          <w:rFonts w:ascii="Arial" w:hAnsi="Arial" w:cs="Arial"/>
-          <w:color w:val="202124"/>
-          <w:shd w:val="clear" w:color="auto" w:fill="FFFFFF"/>
-        </w:rPr>
-        <w:t xml:space="preserve"> (CS) ou </w:t>
-      </w:r>
-      <w:proofErr w:type="spellStart"/>
-      <w:r>
-        <w:rPr>
-          <w:rFonts w:ascii="Arial" w:hAnsi="Arial" w:cs="Arial"/>
-          <w:color w:val="202124"/>
-          <w:shd w:val="clear" w:color="auto" w:fill="FFFFFF"/>
-        </w:rPr>
-        <w:t>slave</w:t>
-      </w:r>
-      <w:proofErr w:type="spellEnd"/>
-      <w:r>
-        <w:rPr>
-          <w:rFonts w:ascii="Arial" w:hAnsi="Arial" w:cs="Arial"/>
-          <w:color w:val="202124"/>
-          <w:shd w:val="clear" w:color="auto" w:fill="FFFFFF"/>
-        </w:rPr>
-        <w:t xml:space="preserve"> </w:t>
-      </w:r>
-      <w:proofErr w:type="spellStart"/>
-      <w:r>
-        <w:rPr>
-          <w:rFonts w:ascii="Arial" w:hAnsi="Arial" w:cs="Arial"/>
-          <w:color w:val="202124"/>
-          <w:shd w:val="clear" w:color="auto" w:fill="FFFFFF"/>
-        </w:rPr>
-        <w:t>select</w:t>
-      </w:r>
-      <w:proofErr w:type="spellEnd"/>
-      <w:r>
-        <w:rPr>
-          <w:rFonts w:ascii="Arial" w:hAnsi="Arial" w:cs="Arial"/>
-          <w:color w:val="202124"/>
-          <w:shd w:val="clear" w:color="auto" w:fill="FFFFFF"/>
-        </w:rPr>
-        <w:t xml:space="preserve"> (SS) é o nome de uma linha de controle em eletrônica digital usada para selecionar um (ou um conjunto) de circuitos integrados (comumente chamados de "chips") de vários conectados ao mesmo ônibus de computador, geralmente utilizando a lógica de três estados.</w:t>
+        <w:t>Chip select (CS) ou slave select (SS) é o nome de uma linha de controle em eletrônica digital usada para selecionar um (ou um conjunto) de circuitos integrados (comumente chamados de "chips") de vários conectados ao mesmo ônibus de computador, geralmente utilizando a lógica de três estados.</w:t>
       </w:r>
     </w:p>
     <w:p>
@@ -1290,43 +1178,7 @@
           <w:color w:val="202124"/>
           <w:shd w:val="clear" w:color="auto" w:fill="FFFFFF"/>
         </w:rPr>
-        <w:t>Um barramento que usa o chip/</w:t>
-      </w:r>
-      <w:proofErr w:type="spellStart"/>
-      <w:r>
-        <w:rPr>
-          <w:rFonts w:ascii="Arial" w:hAnsi="Arial" w:cs="Arial"/>
-          <w:color w:val="202124"/>
-          <w:shd w:val="clear" w:color="auto" w:fill="FFFFFF"/>
-        </w:rPr>
-        <w:t>slave</w:t>
-      </w:r>
-      <w:proofErr w:type="spellEnd"/>
-      <w:r>
-        <w:rPr>
-          <w:rFonts w:ascii="Arial" w:hAnsi="Arial" w:cs="Arial"/>
-          <w:color w:val="202124"/>
-          <w:shd w:val="clear" w:color="auto" w:fill="FFFFFF"/>
-        </w:rPr>
-        <w:t xml:space="preserve"> </w:t>
-      </w:r>
-      <w:proofErr w:type="spellStart"/>
-      <w:r>
-        <w:rPr>
-          <w:rFonts w:ascii="Arial" w:hAnsi="Arial" w:cs="Arial"/>
-          <w:color w:val="202124"/>
-          <w:shd w:val="clear" w:color="auto" w:fill="FFFFFF"/>
-        </w:rPr>
-        <w:t>select</w:t>
-      </w:r>
-      <w:proofErr w:type="spellEnd"/>
-      <w:r>
-        <w:rPr>
-          <w:rFonts w:ascii="Arial" w:hAnsi="Arial" w:cs="Arial"/>
-          <w:color w:val="202124"/>
-          <w:shd w:val="clear" w:color="auto" w:fill="FFFFFF"/>
-        </w:rPr>
-        <w:t xml:space="preserve"> é o Serial Periférico Interface Bus (SPI).</w:t>
+        <w:t>Um barramento que usa o chip/slave select é o Serial Periférico Interface Bus (SPI).</w:t>
       </w:r>
     </w:p>
     <w:p>
@@ -1344,25 +1196,7 @@
           <w:color w:val="202124"/>
           <w:shd w:val="clear" w:color="auto" w:fill="FFFFFF"/>
         </w:rPr>
-        <w:t xml:space="preserve">Quando um engenheiro precisa conectar vários dispositivos ao mesmo conjunto de fios de entrada (por exemplo, um barramento de computador), mas reter a capacidade de enviar e receber dados ou comandos para cada dispositivo independentemente dos outros no barramento, eles podem usar um chip selecionado. O chip </w:t>
-      </w:r>
-      <w:proofErr w:type="spellStart"/>
-      <w:r>
-        <w:rPr>
-          <w:rFonts w:ascii="Arial" w:hAnsi="Arial" w:cs="Arial"/>
-          <w:color w:val="202124"/>
-          <w:shd w:val="clear" w:color="auto" w:fill="FFFFFF"/>
-        </w:rPr>
-        <w:t>select</w:t>
-      </w:r>
-      <w:proofErr w:type="spellEnd"/>
-      <w:r>
-        <w:rPr>
-          <w:rFonts w:ascii="Arial" w:hAnsi="Arial" w:cs="Arial"/>
-          <w:color w:val="202124"/>
-          <w:shd w:val="clear" w:color="auto" w:fill="FFFFFF"/>
-        </w:rPr>
-        <w:t xml:space="preserve"> é um pino de comando em </w:t>
+        <w:t xml:space="preserve">Quando um engenheiro precisa conectar vários dispositivos ao mesmo conjunto de fios de entrada (por exemplo, um barramento de computador), mas reter a capacidade de enviar e receber dados ou comandos para cada dispositivo independentemente dos outros no barramento, eles podem usar um chip selecionado. O chip select é um pino de comando em </w:t>
       </w:r>
       <w:r>
         <w:rPr>
@@ -1488,29 +1322,7 @@
           <w:color w:val="202124"/>
           <w:shd w:val="clear" w:color="auto" w:fill="FFFFFF"/>
         </w:rPr>
-        <w:t xml:space="preserve"> </w:t>
-      </w:r>
-      <w:proofErr w:type="spellStart"/>
-      <w:r>
-        <w:rPr>
-          <w:rFonts w:ascii="Arial" w:hAnsi="Arial" w:cs="Arial"/>
-          <w:b/>
-          <w:bCs/>
-          <w:color w:val="202124"/>
-          <w:shd w:val="clear" w:color="auto" w:fill="FFFFFF"/>
-        </w:rPr>
-        <w:t>Adress</w:t>
-      </w:r>
-      <w:proofErr w:type="spellEnd"/>
-      <w:r>
-        <w:rPr>
-          <w:rFonts w:ascii="Arial" w:hAnsi="Arial" w:cs="Arial"/>
-          <w:b/>
-          <w:bCs/>
-          <w:color w:val="202124"/>
-          <w:shd w:val="clear" w:color="auto" w:fill="FFFFFF"/>
-        </w:rPr>
-        <w:t xml:space="preserve"> Bus </w:t>
+        <w:t xml:space="preserve"> Adress Bus </w:t>
       </w:r>
       <w:r>
         <w:rPr>
@@ -1648,11 +1460,16 @@
     </w:p>
     <w:p>
       <w:pPr>
-        <w:pStyle w:val="PargrafodaLista"/>
-        <w:rPr>
-          <w:rFonts w:ascii="Barlow" w:hAnsi="Barlow" w:cs="Arial"/>
-          <w:noProof/>
-          <w:lang w:eastAsia="pt-BR"/>
+        <w:pStyle w:val="trt0xe"/>
+        <w:numPr>
+          <w:ilvl w:val="0"/>
+          <w:numId w:val="32"/>
+        </w:numPr>
+        <w:shd w:val="clear" w:color="auto" w:fill="FFFFFF"/>
+        <w:spacing w:before="0" w:beforeAutospacing="0" w:after="60" w:afterAutospacing="0"/>
+        <w:rPr>
+          <w:rFonts w:ascii="Arial" w:hAnsi="Arial" w:cs="Arial"/>
+          <w:color w:val="202124"/>
         </w:rPr>
       </w:pPr>
       <w:r>
@@ -1675,6 +1492,620 @@
         </w:rPr>
         <w:t>:</w:t>
       </w:r>
+      <w:r>
+        <w:rPr>
+          <w:rFonts w:ascii="Arial" w:hAnsi="Arial" w:cs="Arial"/>
+          <w:b/>
+          <w:bCs/>
+          <w:color w:val="202124"/>
+          <w:shd w:val="clear" w:color="auto" w:fill="FFFFFF"/>
+        </w:rPr>
+        <w:t xml:space="preserve"> I5 – </w:t>
+      </w:r>
+    </w:p>
+    <w:p>
+      <w:pPr>
+        <w:pStyle w:val="trt0xe"/>
+        <w:numPr>
+          <w:ilvl w:val="0"/>
+          <w:numId w:val="32"/>
+        </w:numPr>
+        <w:shd w:val="clear" w:color="auto" w:fill="FFFFFF"/>
+        <w:spacing w:before="0" w:beforeAutospacing="0" w:after="60" w:afterAutospacing="0"/>
+        <w:rPr>
+          <w:rFonts w:ascii="Arial" w:hAnsi="Arial" w:cs="Arial"/>
+          <w:color w:val="202124"/>
+        </w:rPr>
+      </w:pPr>
+      <w:r>
+        <w:rPr>
+          <w:rFonts w:ascii="Arial" w:hAnsi="Arial" w:cs="Arial"/>
+          <w:color w:val="202124"/>
+        </w:rPr>
+        <w:t>Número de núcleos 6.</w:t>
+      </w:r>
+    </w:p>
+    <w:p>
+      <w:pPr>
+        <w:pStyle w:val="trt0xe"/>
+        <w:numPr>
+          <w:ilvl w:val="0"/>
+          <w:numId w:val="32"/>
+        </w:numPr>
+        <w:shd w:val="clear" w:color="auto" w:fill="FFFFFF"/>
+        <w:spacing w:before="0" w:beforeAutospacing="0" w:after="60" w:afterAutospacing="0"/>
+        <w:rPr>
+          <w:rFonts w:ascii="Arial" w:hAnsi="Arial" w:cs="Arial"/>
+          <w:color w:val="202124"/>
+        </w:rPr>
+      </w:pPr>
+      <w:r>
+        <w:rPr>
+          <w:rFonts w:ascii="Arial" w:hAnsi="Arial" w:cs="Arial"/>
+          <w:color w:val="202124"/>
+        </w:rPr>
+        <w:t>Nº de threads 12.</w:t>
+      </w:r>
+    </w:p>
+    <w:p>
+      <w:pPr>
+        <w:pStyle w:val="trt0xe"/>
+        <w:numPr>
+          <w:ilvl w:val="0"/>
+          <w:numId w:val="32"/>
+        </w:numPr>
+        <w:shd w:val="clear" w:color="auto" w:fill="FFFFFF"/>
+        <w:spacing w:before="0" w:beforeAutospacing="0" w:after="60" w:afterAutospacing="0"/>
+        <w:rPr>
+          <w:rFonts w:ascii="Arial" w:hAnsi="Arial" w:cs="Arial"/>
+          <w:color w:val="202124"/>
+        </w:rPr>
+      </w:pPr>
+      <w:r>
+        <w:rPr>
+          <w:rFonts w:ascii="Arial" w:hAnsi="Arial" w:cs="Arial"/>
+          <w:color w:val="202124"/>
+        </w:rPr>
+        <w:t>Frequência turbo max 4.30 GHz.</w:t>
+      </w:r>
+    </w:p>
+    <w:p>
+      <w:pPr>
+        <w:pStyle w:val="trt0xe"/>
+        <w:numPr>
+          <w:ilvl w:val="0"/>
+          <w:numId w:val="32"/>
+        </w:numPr>
+        <w:shd w:val="clear" w:color="auto" w:fill="FFFFFF"/>
+        <w:spacing w:before="0" w:beforeAutospacing="0" w:after="60" w:afterAutospacing="0"/>
+        <w:rPr>
+          <w:rFonts w:ascii="Arial" w:hAnsi="Arial" w:cs="Arial"/>
+          <w:color w:val="202124"/>
+        </w:rPr>
+      </w:pPr>
+      <w:r>
+        <w:rPr>
+          <w:rFonts w:ascii="Arial" w:hAnsi="Arial" w:cs="Arial"/>
+          <w:color w:val="202124"/>
+        </w:rPr>
+        <w:t>Tecnologia Intel® Turbo Boost frequência ​​​​2.0</w:t>
+      </w:r>
+      <w:r>
+        <w:rPr>
+          <w:rFonts w:ascii="Arial" w:hAnsi="Arial" w:cs="Arial"/>
+          <w:color w:val="202124"/>
+          <w:vertAlign w:val="superscript"/>
+        </w:rPr>
+        <w:t>‡</w:t>
+      </w:r>
+      <w:r>
+        <w:rPr>
+          <w:rFonts w:ascii="Arial" w:hAnsi="Arial" w:cs="Arial"/>
+          <w:color w:val="202124"/>
+        </w:rPr>
+        <w:t> 4.30 GHz.</w:t>
+      </w:r>
+    </w:p>
+    <w:p>
+      <w:pPr>
+        <w:pStyle w:val="trt0xe"/>
+        <w:numPr>
+          <w:ilvl w:val="0"/>
+          <w:numId w:val="32"/>
+        </w:numPr>
+        <w:shd w:val="clear" w:color="auto" w:fill="FFFFFF"/>
+        <w:spacing w:before="0" w:beforeAutospacing="0" w:after="60" w:afterAutospacing="0"/>
+        <w:rPr>
+          <w:rFonts w:ascii="Arial" w:hAnsi="Arial" w:cs="Arial"/>
+          <w:color w:val="202124"/>
+        </w:rPr>
+      </w:pPr>
+      <w:r>
+        <w:rPr>
+          <w:rFonts w:ascii="Arial" w:hAnsi="Arial" w:cs="Arial"/>
+          <w:color w:val="202124"/>
+        </w:rPr>
+        <w:t>Frequência baseada em </w:t>
+      </w:r>
+      <w:r>
+        <w:rPr>
+          <w:rFonts w:ascii="Arial" w:hAnsi="Arial" w:cs="Arial"/>
+          <w:b/>
+          <w:bCs/>
+          <w:color w:val="202124"/>
+        </w:rPr>
+        <w:t>processador</w:t>
+      </w:r>
+      <w:r>
+        <w:rPr>
+          <w:rFonts w:ascii="Arial" w:hAnsi="Arial" w:cs="Arial"/>
+          <w:color w:val="202124"/>
+        </w:rPr>
+        <w:t> 2.90 GHz.</w:t>
+      </w:r>
+    </w:p>
+    <w:p>
+      <w:pPr>
+        <w:pStyle w:val="trt0xe"/>
+        <w:numPr>
+          <w:ilvl w:val="0"/>
+          <w:numId w:val="32"/>
+        </w:numPr>
+        <w:shd w:val="clear" w:color="auto" w:fill="FFFFFF"/>
+        <w:spacing w:before="0" w:beforeAutospacing="0" w:after="60" w:afterAutospacing="0"/>
+        <w:rPr>
+          <w:rFonts w:ascii="Arial" w:hAnsi="Arial" w:cs="Arial"/>
+          <w:color w:val="202124"/>
+          <w:lang w:val="en-US"/>
+        </w:rPr>
+      </w:pPr>
+      <w:r>
+        <w:rPr>
+          <w:rFonts w:ascii="Arial" w:hAnsi="Arial" w:cs="Arial"/>
+          <w:color w:val="202124"/>
+          <w:lang w:val="en-US"/>
+        </w:rPr>
+        <w:t>Cache 12 MB Intel® Smart Cache.</w:t>
+      </w:r>
+    </w:p>
+    <w:p>
+      <w:pPr>
+        <w:pStyle w:val="trt0xe"/>
+        <w:numPr>
+          <w:ilvl w:val="0"/>
+          <w:numId w:val="32"/>
+        </w:numPr>
+        <w:shd w:val="clear" w:color="auto" w:fill="FFFFFF"/>
+        <w:spacing w:before="0" w:beforeAutospacing="0" w:after="60" w:afterAutospacing="0"/>
+        <w:rPr>
+          <w:rFonts w:ascii="Arial" w:hAnsi="Arial" w:cs="Arial"/>
+          <w:color w:val="202124"/>
+        </w:rPr>
+      </w:pPr>
+      <w:r>
+        <w:rPr>
+          <w:rFonts w:ascii="Arial" w:hAnsi="Arial" w:cs="Arial"/>
+          <w:color w:val="202124"/>
+        </w:rPr>
+        <w:t>Velocidade do barramento 8 GT/s.</w:t>
+      </w:r>
+    </w:p>
+    <w:p>
+      <w:pPr>
+        <w:pStyle w:val="trt0xe"/>
+        <w:numPr>
+          <w:ilvl w:val="0"/>
+          <w:numId w:val="32"/>
+        </w:numPr>
+        <w:shd w:val="clear" w:color="auto" w:fill="FFFFFF"/>
+        <w:spacing w:before="0" w:beforeAutospacing="0" w:after="60" w:afterAutospacing="0"/>
+        <w:rPr>
+          <w:rFonts w:ascii="Arial" w:hAnsi="Arial" w:cs="Arial"/>
+          <w:color w:val="202124"/>
+        </w:rPr>
+      </w:pPr>
+      <w:r>
+        <w:rPr>
+          <w:rFonts w:ascii="Arial" w:hAnsi="Arial" w:cs="Arial"/>
+          <w:color w:val="202124"/>
+        </w:rPr>
+        <w:t>TDP 65 W.</w:t>
+      </w:r>
+    </w:p>
+    <w:p>
+      <w:pPr>
+        <w:pStyle w:val="PargrafodaLista"/>
+        <w:rPr>
+          <w:rFonts w:ascii="Arial" w:hAnsi="Arial" w:cs="Arial"/>
+          <w:b/>
+          <w:bCs/>
+          <w:color w:val="202124"/>
+          <w:shd w:val="clear" w:color="auto" w:fill="FFFFFF"/>
+        </w:rPr>
+      </w:pPr>
+    </w:p>
+    <w:p>
+      <w:pPr>
+        <w:pStyle w:val="PargrafodaLista"/>
+        <w:rPr>
+          <w:rFonts w:ascii="Arial" w:hAnsi="Arial" w:cs="Arial"/>
+          <w:b/>
+          <w:bCs/>
+          <w:color w:val="202124"/>
+          <w:shd w:val="clear" w:color="auto" w:fill="FFFFFF"/>
+        </w:rPr>
+      </w:pPr>
+      <w:r>
+        <w:rPr>
+          <w:rFonts w:ascii="Arial" w:hAnsi="Arial" w:cs="Arial"/>
+          <w:b/>
+          <w:bCs/>
+          <w:color w:val="202124"/>
+          <w:shd w:val="clear" w:color="auto" w:fill="FFFFFF"/>
+        </w:rPr>
+        <w:t xml:space="preserve">I7 -  </w:t>
+      </w:r>
+    </w:p>
+    <w:p>
+      <w:pPr>
+        <w:pStyle w:val="PargrafodaLista"/>
+        <w:numPr>
+          <w:ilvl w:val="0"/>
+          <w:numId w:val="33"/>
+        </w:numPr>
+        <w:shd w:val="clear" w:color="auto" w:fill="FFFFFF"/>
+        <w:spacing w:line="240" w:lineRule="auto"/>
+        <w:rPr>
+          <w:rFonts w:ascii="Tahoma" w:eastAsia="Times New Roman" w:hAnsi="Tahoma" w:cs="Tahoma"/>
+          <w:color w:val="262626"/>
+          <w:sz w:val="24"/>
+          <w:szCs w:val="24"/>
+          <w:lang w:eastAsia="pt-BR"/>
+        </w:rPr>
+      </w:pPr>
+      <w:r>
+        <w:rPr>
+          <w:rFonts w:ascii="Tahoma" w:eastAsia="Times New Roman" w:hAnsi="Tahoma" w:cs="Tahoma"/>
+          <w:color w:val="262626"/>
+          <w:sz w:val="24"/>
+          <w:szCs w:val="24"/>
+          <w:lang w:eastAsia="pt-BR"/>
+        </w:rPr>
+        <w:t>Número de núcleos 8</w:t>
+      </w:r>
+    </w:p>
+    <w:p>
+      <w:pPr>
+        <w:pStyle w:val="PargrafodaLista"/>
+        <w:numPr>
+          <w:ilvl w:val="0"/>
+          <w:numId w:val="33"/>
+        </w:numPr>
+        <w:shd w:val="clear" w:color="auto" w:fill="FFFFFF"/>
+        <w:spacing w:line="240" w:lineRule="auto"/>
+        <w:rPr>
+          <w:rFonts w:ascii="Tahoma" w:eastAsia="Times New Roman" w:hAnsi="Tahoma" w:cs="Tahoma"/>
+          <w:color w:val="262626"/>
+          <w:sz w:val="24"/>
+          <w:szCs w:val="24"/>
+          <w:lang w:eastAsia="pt-BR"/>
+        </w:rPr>
+      </w:pPr>
+      <w:r>
+        <w:rPr>
+          <w:rFonts w:ascii="Tahoma" w:eastAsia="Times New Roman" w:hAnsi="Tahoma" w:cs="Tahoma"/>
+          <w:color w:val="262626"/>
+          <w:sz w:val="24"/>
+          <w:szCs w:val="24"/>
+          <w:lang w:eastAsia="pt-BR"/>
+        </w:rPr>
+        <w:t>Nº de threads 16</w:t>
+      </w:r>
+    </w:p>
+    <w:p>
+      <w:pPr>
+        <w:pStyle w:val="PargrafodaLista"/>
+        <w:numPr>
+          <w:ilvl w:val="0"/>
+          <w:numId w:val="33"/>
+        </w:numPr>
+        <w:shd w:val="clear" w:color="auto" w:fill="FFFFFF"/>
+        <w:spacing w:line="240" w:lineRule="auto"/>
+        <w:rPr>
+          <w:rFonts w:ascii="Tahoma" w:eastAsia="Times New Roman" w:hAnsi="Tahoma" w:cs="Tahoma"/>
+          <w:color w:val="262626"/>
+          <w:sz w:val="24"/>
+          <w:szCs w:val="24"/>
+          <w:lang w:eastAsia="pt-BR"/>
+        </w:rPr>
+      </w:pPr>
+      <w:r>
+        <w:rPr>
+          <w:rFonts w:ascii="Tahoma" w:eastAsia="Times New Roman" w:hAnsi="Tahoma" w:cs="Tahoma"/>
+          <w:color w:val="262626"/>
+          <w:sz w:val="24"/>
+          <w:szCs w:val="24"/>
+          <w:lang w:eastAsia="pt-BR"/>
+        </w:rPr>
+        <w:t>Frequência turbo max 5.10 GHz</w:t>
+      </w:r>
+    </w:p>
+    <w:p>
+      <w:pPr>
+        <w:pStyle w:val="PargrafodaLista"/>
+        <w:numPr>
+          <w:ilvl w:val="0"/>
+          <w:numId w:val="33"/>
+        </w:numPr>
+        <w:shd w:val="clear" w:color="auto" w:fill="FFFFFF"/>
+        <w:spacing w:line="240" w:lineRule="auto"/>
+        <w:rPr>
+          <w:rFonts w:ascii="Tahoma" w:eastAsia="Times New Roman" w:hAnsi="Tahoma" w:cs="Tahoma"/>
+          <w:color w:val="262626"/>
+          <w:sz w:val="24"/>
+          <w:szCs w:val="24"/>
+          <w:lang w:eastAsia="pt-BR"/>
+        </w:rPr>
+      </w:pPr>
+      <w:r>
+        <w:rPr>
+          <w:rFonts w:ascii="Tahoma" w:eastAsia="Times New Roman" w:hAnsi="Tahoma" w:cs="Tahoma"/>
+          <w:color w:val="262626"/>
+          <w:sz w:val="24"/>
+          <w:szCs w:val="24"/>
+          <w:lang w:eastAsia="pt-BR"/>
+        </w:rPr>
+        <w:t>Frequência da Tecnologia Intel® Turbo Boost Max 3.0 </w:t>
+      </w:r>
+      <w:r>
+        <w:rPr>
+          <w:rFonts w:ascii="Tahoma" w:eastAsia="Times New Roman" w:hAnsi="Tahoma" w:cs="Tahoma"/>
+          <w:color w:val="262626"/>
+          <w:sz w:val="10"/>
+          <w:szCs w:val="10"/>
+          <w:vertAlign w:val="superscript"/>
+          <w:lang w:eastAsia="pt-BR"/>
+        </w:rPr>
+        <w:t>‡</w:t>
+      </w:r>
+      <w:r>
+        <w:rPr>
+          <w:rFonts w:ascii="Tahoma" w:eastAsia="Times New Roman" w:hAnsi="Tahoma" w:cs="Tahoma"/>
+          <w:color w:val="262626"/>
+          <w:sz w:val="24"/>
+          <w:szCs w:val="24"/>
+          <w:lang w:eastAsia="pt-BR"/>
+        </w:rPr>
+        <w:t> 5.10 GHz</w:t>
+      </w:r>
+    </w:p>
+    <w:p>
+      <w:pPr>
+        <w:pStyle w:val="PargrafodaLista"/>
+        <w:numPr>
+          <w:ilvl w:val="0"/>
+          <w:numId w:val="33"/>
+        </w:numPr>
+        <w:shd w:val="clear" w:color="auto" w:fill="FFFFFF"/>
+        <w:spacing w:line="240" w:lineRule="auto"/>
+        <w:rPr>
+          <w:rFonts w:ascii="Tahoma" w:eastAsia="Times New Roman" w:hAnsi="Tahoma" w:cs="Tahoma"/>
+          <w:color w:val="262626"/>
+          <w:sz w:val="24"/>
+          <w:szCs w:val="24"/>
+          <w:lang w:eastAsia="pt-BR"/>
+        </w:rPr>
+      </w:pPr>
+      <w:r>
+        <w:rPr>
+          <w:rFonts w:ascii="Tahoma" w:eastAsia="Times New Roman" w:hAnsi="Tahoma" w:cs="Tahoma"/>
+          <w:color w:val="262626"/>
+          <w:sz w:val="24"/>
+          <w:szCs w:val="24"/>
+          <w:lang w:eastAsia="pt-BR"/>
+        </w:rPr>
+        <w:t>Tecnologia Intel® Turbo Boost frequência ​​​​2.0</w:t>
+      </w:r>
+      <w:r>
+        <w:rPr>
+          <w:rFonts w:ascii="Tahoma" w:eastAsia="Times New Roman" w:hAnsi="Tahoma" w:cs="Tahoma"/>
+          <w:color w:val="262626"/>
+          <w:sz w:val="10"/>
+          <w:szCs w:val="10"/>
+          <w:vertAlign w:val="superscript"/>
+          <w:lang w:eastAsia="pt-BR"/>
+        </w:rPr>
+        <w:t>‡</w:t>
+      </w:r>
+      <w:r>
+        <w:rPr>
+          <w:rFonts w:ascii="Tahoma" w:eastAsia="Times New Roman" w:hAnsi="Tahoma" w:cs="Tahoma"/>
+          <w:color w:val="262626"/>
+          <w:sz w:val="24"/>
+          <w:szCs w:val="24"/>
+          <w:lang w:eastAsia="pt-BR"/>
+        </w:rPr>
+        <w:t> 5.00 GHz</w:t>
+      </w:r>
+    </w:p>
+    <w:p>
+      <w:pPr>
+        <w:pStyle w:val="PargrafodaLista"/>
+        <w:numPr>
+          <w:ilvl w:val="0"/>
+          <w:numId w:val="33"/>
+        </w:numPr>
+        <w:shd w:val="clear" w:color="auto" w:fill="FFFFFF"/>
+        <w:spacing w:line="240" w:lineRule="auto"/>
+        <w:rPr>
+          <w:rFonts w:ascii="Tahoma" w:eastAsia="Times New Roman" w:hAnsi="Tahoma" w:cs="Tahoma"/>
+          <w:color w:val="262626"/>
+          <w:sz w:val="24"/>
+          <w:szCs w:val="24"/>
+          <w:lang w:eastAsia="pt-BR"/>
+        </w:rPr>
+      </w:pPr>
+      <w:r>
+        <w:rPr>
+          <w:rFonts w:ascii="Tahoma" w:eastAsia="Times New Roman" w:hAnsi="Tahoma" w:cs="Tahoma"/>
+          <w:color w:val="262626"/>
+          <w:sz w:val="24"/>
+          <w:szCs w:val="24"/>
+          <w:lang w:eastAsia="pt-BR"/>
+        </w:rPr>
+        <w:t>Frequência baseada em processador 3.80 GHz</w:t>
+      </w:r>
+    </w:p>
+    <w:p>
+      <w:pPr>
+        <w:pStyle w:val="PargrafodaLista"/>
+        <w:numPr>
+          <w:ilvl w:val="0"/>
+          <w:numId w:val="33"/>
+        </w:numPr>
+        <w:shd w:val="clear" w:color="auto" w:fill="FFFFFF"/>
+        <w:spacing w:line="240" w:lineRule="auto"/>
+        <w:rPr>
+          <w:rFonts w:ascii="Tahoma" w:eastAsia="Times New Roman" w:hAnsi="Tahoma" w:cs="Tahoma"/>
+          <w:color w:val="262626"/>
+          <w:sz w:val="24"/>
+          <w:szCs w:val="24"/>
+          <w:lang w:eastAsia="pt-BR"/>
+        </w:rPr>
+      </w:pPr>
+      <w:r>
+        <w:rPr>
+          <w:rFonts w:ascii="Tahoma" w:eastAsia="Times New Roman" w:hAnsi="Tahoma" w:cs="Tahoma"/>
+          <w:color w:val="262626"/>
+          <w:sz w:val="24"/>
+          <w:szCs w:val="24"/>
+          <w:lang w:eastAsia="pt-BR"/>
+        </w:rPr>
+        <w:t>Cache 16 MB Intel® Smart Cache</w:t>
+      </w:r>
+    </w:p>
+    <w:p>
+      <w:pPr>
+        <w:pStyle w:val="PargrafodaLista"/>
+        <w:numPr>
+          <w:ilvl w:val="0"/>
+          <w:numId w:val="33"/>
+        </w:numPr>
+        <w:shd w:val="clear" w:color="auto" w:fill="FFFFFF"/>
+        <w:spacing w:line="240" w:lineRule="auto"/>
+        <w:rPr>
+          <w:rFonts w:ascii="Tahoma" w:eastAsia="Times New Roman" w:hAnsi="Tahoma" w:cs="Tahoma"/>
+          <w:color w:val="262626"/>
+          <w:sz w:val="24"/>
+          <w:szCs w:val="24"/>
+          <w:lang w:eastAsia="pt-BR"/>
+        </w:rPr>
+      </w:pPr>
+      <w:r>
+        <w:rPr>
+          <w:rFonts w:ascii="Tahoma" w:eastAsia="Times New Roman" w:hAnsi="Tahoma" w:cs="Tahoma"/>
+          <w:color w:val="262626"/>
+          <w:sz w:val="24"/>
+          <w:szCs w:val="24"/>
+          <w:lang w:eastAsia="pt-BR"/>
+        </w:rPr>
+        <w:t>Velocidade do barramento 8 GT/s</w:t>
+      </w:r>
+    </w:p>
+    <w:p>
+      <w:pPr>
+        <w:pStyle w:val="PargrafodaLista"/>
+        <w:numPr>
+          <w:ilvl w:val="0"/>
+          <w:numId w:val="33"/>
+        </w:numPr>
+        <w:shd w:val="clear" w:color="auto" w:fill="FFFFFF"/>
+        <w:spacing w:line="240" w:lineRule="auto"/>
+        <w:rPr>
+          <w:rFonts w:ascii="Tahoma" w:eastAsia="Times New Roman" w:hAnsi="Tahoma" w:cs="Tahoma"/>
+          <w:color w:val="262626"/>
+          <w:sz w:val="24"/>
+          <w:szCs w:val="24"/>
+          <w:lang w:eastAsia="pt-BR"/>
+        </w:rPr>
+      </w:pPr>
+      <w:r>
+        <w:rPr>
+          <w:rFonts w:ascii="Tahoma" w:eastAsia="Times New Roman" w:hAnsi="Tahoma" w:cs="Tahoma"/>
+          <w:color w:val="262626"/>
+          <w:sz w:val="24"/>
+          <w:szCs w:val="24"/>
+          <w:lang w:eastAsia="pt-BR"/>
+        </w:rPr>
+        <w:t>TDP 125 W</w:t>
+      </w:r>
+    </w:p>
+    <w:p>
+      <w:pPr>
+        <w:pStyle w:val="PargrafodaLista"/>
+        <w:numPr>
+          <w:ilvl w:val="0"/>
+          <w:numId w:val="33"/>
+        </w:numPr>
+        <w:shd w:val="clear" w:color="auto" w:fill="FFFFFF"/>
+        <w:spacing w:line="240" w:lineRule="auto"/>
+        <w:rPr>
+          <w:rFonts w:ascii="Tahoma" w:eastAsia="Times New Roman" w:hAnsi="Tahoma" w:cs="Tahoma"/>
+          <w:color w:val="262626"/>
+          <w:sz w:val="24"/>
+          <w:szCs w:val="24"/>
+          <w:lang w:eastAsia="pt-BR"/>
+        </w:rPr>
+      </w:pPr>
+      <w:r>
+        <w:rPr>
+          <w:rFonts w:ascii="Tahoma" w:eastAsia="Times New Roman" w:hAnsi="Tahoma" w:cs="Tahoma"/>
+          <w:color w:val="262626"/>
+          <w:sz w:val="24"/>
+          <w:szCs w:val="24"/>
+          <w:lang w:eastAsia="pt-BR"/>
+        </w:rPr>
+        <w:t>Frequência de TDP Configurável - baixo 3.50 GHz</w:t>
+      </w:r>
+    </w:p>
+    <w:p>
+      <w:pPr>
+        <w:pStyle w:val="PargrafodaLista"/>
+        <w:numPr>
+          <w:ilvl w:val="0"/>
+          <w:numId w:val="33"/>
+        </w:numPr>
+        <w:shd w:val="clear" w:color="auto" w:fill="FFFFFF"/>
+        <w:spacing w:line="240" w:lineRule="auto"/>
+        <w:rPr>
+          <w:rFonts w:ascii="Tahoma" w:eastAsia="Times New Roman" w:hAnsi="Tahoma" w:cs="Tahoma"/>
+          <w:color w:val="262626"/>
+          <w:sz w:val="24"/>
+          <w:szCs w:val="24"/>
+          <w:lang w:eastAsia="pt-BR"/>
+        </w:rPr>
+      </w:pPr>
+      <w:r>
+        <w:rPr>
+          <w:rFonts w:ascii="Tahoma" w:eastAsia="Times New Roman" w:hAnsi="Tahoma" w:cs="Tahoma"/>
+          <w:color w:val="262626"/>
+          <w:sz w:val="24"/>
+          <w:szCs w:val="24"/>
+          <w:lang w:eastAsia="pt-BR"/>
+        </w:rPr>
+        <w:t>TDP Configurável - baixo 95 W</w:t>
+      </w:r>
+    </w:p>
+    <w:p>
+      <w:pPr>
+        <w:pStyle w:val="PargrafodaLista"/>
+        <w:rPr>
+          <w:rFonts w:ascii="Barlow" w:hAnsi="Barlow" w:cs="Arial"/>
+          <w:noProof/>
+          <w:u w:val="single"/>
+          <w:lang w:eastAsia="pt-BR"/>
+        </w:rPr>
+      </w:pPr>
     </w:p>
     <w:p>
       <w:pPr>
@@ -1749,9 +2180,9 @@
         <w:ind w:left="708"/>
         <w:contextualSpacing/>
         <w:rPr>
-          <w:rFonts w:ascii="Barlow" w:hAnsi="Barlow" w:cs="Arial"/>
-          <w:noProof/>
-          <w:lang w:eastAsia="pt-BR"/>
+          <w:rFonts w:ascii="Arial" w:hAnsi="Arial" w:cs="Arial"/>
+          <w:color w:val="202124"/>
+          <w:shd w:val="clear" w:color="auto" w:fill="FFFFFF"/>
         </w:rPr>
       </w:pPr>
       <w:r>
@@ -1774,54 +2205,254 @@
         </w:rPr>
         <w:t>:</w:t>
       </w:r>
+      <w:r>
+        <w:rPr>
+          <w:rFonts w:ascii="Arial" w:hAnsi="Arial" w:cs="Arial"/>
+          <w:b/>
+          <w:bCs/>
+          <w:color w:val="202124"/>
+          <w:shd w:val="clear" w:color="auto" w:fill="FFFFFF"/>
+        </w:rPr>
+        <w:t xml:space="preserve"> </w:t>
+      </w:r>
+      <w:r>
+        <w:rPr>
+          <w:rFonts w:ascii="Arial" w:hAnsi="Arial" w:cs="Arial"/>
+          <w:color w:val="202124"/>
+          <w:shd w:val="clear" w:color="auto" w:fill="FFFFFF"/>
+        </w:rPr>
+        <w:t>Um </w:t>
+      </w:r>
+      <w:r>
+        <w:rPr>
+          <w:rFonts w:ascii="Arial" w:hAnsi="Arial" w:cs="Arial"/>
+          <w:b/>
+          <w:bCs/>
+          <w:color w:val="202124"/>
+          <w:shd w:val="clear" w:color="auto" w:fill="FFFFFF"/>
+        </w:rPr>
+        <w:t>processador quad</w:t>
+      </w:r>
+      <w:r>
+        <w:rPr>
+          <w:rFonts w:ascii="Arial" w:hAnsi="Arial" w:cs="Arial"/>
+          <w:color w:val="202124"/>
+          <w:shd w:val="clear" w:color="auto" w:fill="FFFFFF"/>
+        </w:rPr>
+        <w:t>-</w:t>
+      </w:r>
+      <w:r>
+        <w:rPr>
+          <w:rFonts w:ascii="Arial" w:hAnsi="Arial" w:cs="Arial"/>
+          <w:b/>
+          <w:bCs/>
+          <w:color w:val="202124"/>
+          <w:shd w:val="clear" w:color="auto" w:fill="FFFFFF"/>
+        </w:rPr>
+        <w:t>core</w:t>
+      </w:r>
+      <w:r>
+        <w:rPr>
+          <w:rFonts w:ascii="Arial" w:hAnsi="Arial" w:cs="Arial"/>
+          <w:color w:val="202124"/>
+          <w:shd w:val="clear" w:color="auto" w:fill="FFFFFF"/>
+        </w:rPr>
+        <w:t> é um </w:t>
+      </w:r>
+      <w:r>
+        <w:rPr>
+          <w:rFonts w:ascii="Arial" w:hAnsi="Arial" w:cs="Arial"/>
+          <w:b/>
+          <w:bCs/>
+          <w:color w:val="202124"/>
+          <w:shd w:val="clear" w:color="auto" w:fill="FFFFFF"/>
+        </w:rPr>
+        <w:t>processador</w:t>
+      </w:r>
+      <w:r>
+        <w:rPr>
+          <w:rFonts w:ascii="Arial" w:hAnsi="Arial" w:cs="Arial"/>
+          <w:color w:val="202124"/>
+          <w:shd w:val="clear" w:color="auto" w:fill="FFFFFF"/>
+        </w:rPr>
+        <w:t> de possui quatro núcleos dentro do mesmo CPU. Por padrão, </w:t>
+      </w:r>
+      <w:r>
+        <w:rPr>
+          <w:rFonts w:ascii="Arial" w:hAnsi="Arial" w:cs="Arial"/>
+          <w:b/>
+          <w:bCs/>
+          <w:color w:val="202124"/>
+          <w:shd w:val="clear" w:color="auto" w:fill="FFFFFF"/>
+        </w:rPr>
+        <w:t>processadores</w:t>
+      </w:r>
+      <w:r>
+        <w:rPr>
+          <w:rFonts w:ascii="Arial" w:hAnsi="Arial" w:cs="Arial"/>
+          <w:color w:val="202124"/>
+          <w:shd w:val="clear" w:color="auto" w:fill="FFFFFF"/>
+        </w:rPr>
+        <w:t> organizam suas atividades em filas de processamento ou threads, e quanto mais núcleos um </w:t>
+      </w:r>
+      <w:r>
+        <w:rPr>
+          <w:rFonts w:ascii="Arial" w:hAnsi="Arial" w:cs="Arial"/>
+          <w:b/>
+          <w:bCs/>
+          <w:color w:val="202124"/>
+          <w:shd w:val="clear" w:color="auto" w:fill="FFFFFF"/>
+        </w:rPr>
+        <w:t>processador</w:t>
+      </w:r>
+      <w:r>
+        <w:rPr>
+          <w:rFonts w:ascii="Arial" w:hAnsi="Arial" w:cs="Arial"/>
+          <w:color w:val="202124"/>
+          <w:shd w:val="clear" w:color="auto" w:fill="FFFFFF"/>
+        </w:rPr>
+        <w:t> tiver, mais filas ele terá a disposição, o que torna o processamento muito mais rápido.</w:t>
+      </w:r>
+      <w:r>
+        <w:rPr>
+          <w:rFonts w:ascii="Arial" w:hAnsi="Arial" w:cs="Arial"/>
+          <w:color w:val="202124"/>
+          <w:shd w:val="clear" w:color="auto" w:fill="FFFFFF"/>
+        </w:rPr>
+        <w:t xml:space="preserve"> </w:t>
+      </w:r>
+      <w:r>
+        <w:rPr>
+          <w:rFonts w:ascii="Arial" w:hAnsi="Arial" w:cs="Arial"/>
+          <w:color w:val="202124"/>
+          <w:shd w:val="clear" w:color="auto" w:fill="FFFFFF"/>
+        </w:rPr>
+        <w:t>Ele é uma versão mais potente e melhora o desempenho na hora </w:t>
+      </w:r>
+      <w:r>
+        <w:rPr>
+          <w:rFonts w:ascii="Arial" w:hAnsi="Arial" w:cs="Arial"/>
+          <w:b/>
+          <w:bCs/>
+          <w:color w:val="202124"/>
+          <w:shd w:val="clear" w:color="auto" w:fill="FFFFFF"/>
+        </w:rPr>
+        <w:t>de</w:t>
+      </w:r>
+      <w:r>
+        <w:rPr>
+          <w:rFonts w:ascii="Arial" w:hAnsi="Arial" w:cs="Arial"/>
+          <w:color w:val="202124"/>
+          <w:shd w:val="clear" w:color="auto" w:fill="FFFFFF"/>
+        </w:rPr>
+        <w:t> usar vários apps ao mesmo tempo ou rodar jogos pesados com ainda mais velocidade.</w:t>
+      </w:r>
     </w:p>
     <w:p>
       <w:pPr>
         <w:ind w:left="708"/>
         <w:contextualSpacing/>
         <w:rPr>
-          <w:rFonts w:ascii="Barlow" w:hAnsi="Barlow" w:cs="Arial"/>
-          <w:noProof/>
-          <w:lang w:eastAsia="pt-BR"/>
+          <w:rFonts w:ascii="Arial" w:hAnsi="Arial" w:cs="Arial"/>
+          <w:color w:val="202124"/>
+          <w:shd w:val="clear" w:color="auto" w:fill="FFFFFF"/>
         </w:rPr>
       </w:pPr>
     </w:p>
     <w:p>
       <w:pPr>
+        <w:ind w:left="708"/>
         <w:contextualSpacing/>
         <w:rPr>
-          <w:rFonts w:ascii="Barlow" w:hAnsi="Barlow" w:cs="Arial"/>
-          <w:noProof/>
-          <w:lang w:eastAsia="pt-BR"/>
-        </w:rPr>
-      </w:pPr>
-      <w:r>
-        <w:rPr>
-          <w:rFonts w:ascii="Barlow" w:hAnsi="Barlow" w:cs="Arial"/>
-          <w:noProof/>
-          <w:lang w:eastAsia="pt-BR"/>
-        </w:rPr>
-        <w:t>Utili</w:t>
-      </w:r>
-      <w:r>
-        <w:rPr>
-          <w:rFonts w:ascii="Barlow" w:hAnsi="Barlow" w:cs="Arial"/>
-          <w:noProof/>
-          <w:lang w:eastAsia="pt-BR"/>
-        </w:rPr>
-        <w:t xml:space="preserve">ze o material da aula e se houver dúvidas pesquise </w:t>
-      </w:r>
-      <w:r>
-        <w:rPr>
-          <w:rFonts w:ascii="Barlow" w:hAnsi="Barlow" w:cs="Arial"/>
-          <w:noProof/>
-          <w:lang w:eastAsia="pt-BR"/>
-        </w:rPr>
-        <w:t xml:space="preserve">nos materiais disponíveis em pdf. </w:t>
+          <w:rFonts w:ascii="Arial" w:hAnsi="Arial" w:cs="Arial"/>
+          <w:color w:val="202124"/>
+          <w:shd w:val="clear" w:color="auto" w:fill="FFFFFF"/>
+        </w:rPr>
+      </w:pPr>
+      <w:r>
+        <w:rPr>
+          <w:rFonts w:ascii="Arial" w:hAnsi="Arial" w:cs="Arial"/>
+          <w:color w:val="202124"/>
+          <w:shd w:val="clear" w:color="auto" w:fill="FFFFFF"/>
+        </w:rPr>
+        <w:t>O modelo </w:t>
+      </w:r>
+      <w:r>
+        <w:rPr>
+          <w:rFonts w:ascii="Arial" w:hAnsi="Arial" w:cs="Arial"/>
+          <w:b/>
+          <w:bCs/>
+          <w:color w:val="202124"/>
+          <w:shd w:val="clear" w:color="auto" w:fill="FFFFFF"/>
+        </w:rPr>
+        <w:t>dual</w:t>
+      </w:r>
+      <w:r>
+        <w:rPr>
+          <w:rFonts w:ascii="Arial" w:hAnsi="Arial" w:cs="Arial"/>
+          <w:color w:val="202124"/>
+          <w:shd w:val="clear" w:color="auto" w:fill="FFFFFF"/>
+        </w:rPr>
+        <w:t>-</w:t>
+      </w:r>
+      <w:r>
+        <w:rPr>
+          <w:rFonts w:ascii="Arial" w:hAnsi="Arial" w:cs="Arial"/>
+          <w:b/>
+          <w:bCs/>
+          <w:color w:val="202124"/>
+          <w:shd w:val="clear" w:color="auto" w:fill="FFFFFF"/>
+        </w:rPr>
+        <w:t>core</w:t>
+      </w:r>
+      <w:r>
+        <w:rPr>
+          <w:rFonts w:ascii="Arial" w:hAnsi="Arial" w:cs="Arial"/>
+          <w:color w:val="202124"/>
+          <w:shd w:val="clear" w:color="auto" w:fill="FFFFFF"/>
+        </w:rPr>
+        <w:t> ganha esse nome porque tem dois núcleos. É como se ele tivesse dois cérebros trabalhando ao mesmo tempo pra você usar os apps ou realizar qualquer tarefa sem problemas. O </w:t>
+      </w:r>
+      <w:r>
+        <w:rPr>
+          <w:rFonts w:ascii="Arial" w:hAnsi="Arial" w:cs="Arial"/>
+          <w:b/>
+          <w:bCs/>
+          <w:color w:val="202124"/>
+          <w:shd w:val="clear" w:color="auto" w:fill="FFFFFF"/>
+        </w:rPr>
+        <w:t>processador dual</w:t>
+      </w:r>
+      <w:r>
+        <w:rPr>
+          <w:rFonts w:ascii="Arial" w:hAnsi="Arial" w:cs="Arial"/>
+          <w:color w:val="202124"/>
+          <w:shd w:val="clear" w:color="auto" w:fill="FFFFFF"/>
+        </w:rPr>
+        <w:t>-</w:t>
+      </w:r>
+      <w:r>
+        <w:rPr>
+          <w:rFonts w:ascii="Arial" w:hAnsi="Arial" w:cs="Arial"/>
+          <w:b/>
+          <w:bCs/>
+          <w:color w:val="202124"/>
+          <w:shd w:val="clear" w:color="auto" w:fill="FFFFFF"/>
+        </w:rPr>
+        <w:t>core</w:t>
+      </w:r>
+      <w:r>
+        <w:rPr>
+          <w:rFonts w:ascii="Arial" w:hAnsi="Arial" w:cs="Arial"/>
+          <w:color w:val="202124"/>
+          <w:shd w:val="clear" w:color="auto" w:fill="FFFFFF"/>
+        </w:rPr>
+        <w:t> é o mais simples atualmente e é recomendado pra rodar jogos bem levinhos e pras tarefas mais básicas.</w:t>
       </w:r>
     </w:p>
     <w:p>
       <w:pPr>
+        <w:ind w:left="708"/>
         <w:contextualSpacing/>
         <w:rPr>
           <w:rFonts w:ascii="Barlow" w:hAnsi="Barlow" w:cs="Arial"/>
@@ -1829,30 +2460,6 @@
           <w:lang w:eastAsia="pt-BR"/>
         </w:rPr>
       </w:pPr>
-      <w:r>
-        <w:rPr>
-          <w:rFonts w:ascii="Barlow" w:hAnsi="Barlow" w:cs="Arial"/>
-          <w:noProof/>
-          <w:lang w:eastAsia="pt-BR"/>
-        </w:rPr>
-        <w:t>Resposta suscintas e objetivas. Como se v</w:t>
-      </w:r>
-      <w:r>
-        <w:rPr>
-          <w:rFonts w:ascii="Barlow" w:hAnsi="Barlow" w:cs="Arial"/>
-          <w:noProof/>
-          <w:lang w:eastAsia="pt-BR"/>
-        </w:rPr>
-        <w:t>ocê</w:t>
-      </w:r>
-      <w:r>
-        <w:rPr>
-          <w:rFonts w:ascii="Barlow" w:hAnsi="Barlow" w:cs="Arial"/>
-          <w:noProof/>
-          <w:lang w:eastAsia="pt-BR"/>
-        </w:rPr>
-        <w:t xml:space="preserve"> tivesse que preparra uma inteligência artificial para responder. </w:t>
-      </w:r>
     </w:p>
     <w:p>
       <w:pPr>
@@ -1863,6 +2470,30 @@
           <w:lang w:eastAsia="pt-BR"/>
         </w:rPr>
       </w:pPr>
+      <w:r>
+        <w:rPr>
+          <w:rFonts w:ascii="Barlow" w:hAnsi="Barlow" w:cs="Arial"/>
+          <w:noProof/>
+          <w:lang w:eastAsia="pt-BR"/>
+        </w:rPr>
+        <w:t>Utili</w:t>
+      </w:r>
+      <w:r>
+        <w:rPr>
+          <w:rFonts w:ascii="Barlow" w:hAnsi="Barlow" w:cs="Arial"/>
+          <w:noProof/>
+          <w:lang w:eastAsia="pt-BR"/>
+        </w:rPr>
+        <w:t xml:space="preserve">ze o material da aula e se houver dúvidas pesquise </w:t>
+      </w:r>
+      <w:r>
+        <w:rPr>
+          <w:rFonts w:ascii="Barlow" w:hAnsi="Barlow" w:cs="Arial"/>
+          <w:noProof/>
+          <w:lang w:eastAsia="pt-BR"/>
+        </w:rPr>
+        <w:t xml:space="preserve">nos materiais disponíveis em pdf. </w:t>
+      </w:r>
     </w:p>
     <w:p>
       <w:pPr>
@@ -1879,7 +2510,24 @@
           <w:noProof/>
           <w:lang w:eastAsia="pt-BR"/>
         </w:rPr>
-        <w:t xml:space="preserve">Ao final vc deve construir um jogo de palavras cruzadas. </w:t>
+        <w:lastRenderedPageBreak/>
+        <w:t>Resposta suscintas e objetivas. Como se v</w:t>
+      </w:r>
+      <w:r>
+        <w:rPr>
+          <w:rFonts w:ascii="Barlow" w:hAnsi="Barlow" w:cs="Arial"/>
+          <w:noProof/>
+          <w:lang w:eastAsia="pt-BR"/>
+        </w:rPr>
+        <w:t>ocê</w:t>
+      </w:r>
+      <w:r>
+        <w:rPr>
+          <w:rFonts w:ascii="Barlow" w:hAnsi="Barlow" w:cs="Arial"/>
+          <w:noProof/>
+          <w:lang w:eastAsia="pt-BR"/>
+        </w:rPr>
+        <w:t xml:space="preserve"> tivesse que preparra uma inteligência artificial para responder. </w:t>
       </w:r>
     </w:p>
     <w:p>
@@ -1896,17 +2544,85 @@
       <w:pPr>
         <w:contextualSpacing/>
         <w:rPr>
+          <w:rFonts w:ascii="Barlow" w:hAnsi="Barlow" w:cs="Arial"/>
+          <w:noProof/>
+          <w:lang w:eastAsia="pt-BR"/>
+        </w:rPr>
+      </w:pPr>
+      <w:r>
+        <w:rPr>
+          <w:rFonts w:ascii="Barlow" w:hAnsi="Barlow" w:cs="Arial"/>
+          <w:noProof/>
+          <w:lang w:eastAsia="pt-BR"/>
+        </w:rPr>
+        <w:t xml:space="preserve">Ao final vc deve construir um jogo de palavras cruzadas. </w:t>
+      </w:r>
+    </w:p>
+    <w:p>
+      <w:pPr>
+        <w:contextualSpacing/>
+        <w:rPr>
+          <w:rFonts w:ascii="Barlow" w:hAnsi="Barlow" w:cs="Arial"/>
+          <w:noProof/>
+          <w:lang w:eastAsia="pt-BR"/>
+        </w:rPr>
+      </w:pPr>
+    </w:p>
+    <w:p>
+      <w:pPr>
+        <w:contextualSpacing/>
+        <w:rPr>
+          <w:rFonts w:ascii="Barlow" w:hAnsi="Barlow" w:cs="Arial"/>
+          <w:noProof/>
+          <w:lang w:eastAsia="pt-BR"/>
+        </w:rPr>
+      </w:pPr>
+      <w:r>
+        <w:rPr>
+          <w:rFonts w:ascii="Barlow" w:hAnsi="Barlow" w:cs="Arial"/>
+          <w:noProof/>
+          <w:lang w:eastAsia="pt-BR"/>
+        </w:rPr>
+        <w:t xml:space="preserve">Para que cada palavra acima em vermelho seja a resposta e deve ajustar o jogo de maneira que todos combinem e fiquem agrupados. </w:t>
+      </w:r>
+    </w:p>
+    <w:p>
+      <w:pPr>
+        <w:contextualSpacing/>
+        <w:rPr>
+          <w:rFonts w:ascii="Barlow" w:hAnsi="Barlow" w:cs="Arial"/>
+          <w:noProof/>
+          <w:lang w:eastAsia="pt-BR"/>
+        </w:rPr>
+      </w:pPr>
+    </w:p>
+    <w:p>
+      <w:pPr>
+        <w:contextualSpacing/>
+        <w:rPr>
+          <w:rFonts w:ascii="Barlow" w:hAnsi="Barlow" w:cs="Arial"/>
+          <w:noProof/>
+          <w:lang w:eastAsia="pt-BR"/>
+        </w:rPr>
+      </w:pPr>
+    </w:p>
+    <w:p>
+      <w:pPr>
+        <w:contextualSpacing/>
+        <w:rPr>
+          <w:rFonts w:ascii="Barlow" w:hAnsi="Barlow" w:cs="Arial"/>
+          <w:noProof/>
+          <w:lang w:eastAsia="pt-BR"/>
+        </w:rPr>
+      </w:pPr>
+    </w:p>
+    <w:p>
+      <w:pPr>
+        <w:contextualSpacing/>
+        <w:rPr>
           <w:rFonts w:ascii="Barlow" w:hAnsi="Barlow"/>
         </w:rPr>
       </w:pPr>
-      <w:r>
-        <w:rPr>
-          <w:rFonts w:ascii="Barlow" w:hAnsi="Barlow" w:cs="Arial"/>
-          <w:noProof/>
-          <w:lang w:eastAsia="pt-BR"/>
-        </w:rPr>
-        <w:t xml:space="preserve">Para que cada palavra acima em vermelho seja a resposta e deve ajustar o jogo de maneira que todos combinem e fiquem agrupados. </w:t>
-      </w:r>
     </w:p>
     <w:p>
       <w:pPr>
@@ -1917,11 +2633,56 @@
           <w:color w:val="FF0000"/>
           <w:sz w:val="22"/>
           <w:szCs w:val="22"/>
-        </w:rPr>
-      </w:pPr>
+          <w:u w:val="single"/>
+        </w:rPr>
+      </w:pPr>
+      <w:r>
+        <w:rPr>
+          <w:rFonts w:ascii="Exo 2" w:hAnsi="Exo 2"/>
+          <w:b/>
+          <w:color w:val="FF0000"/>
+          <w:sz w:val="22"/>
+          <w:szCs w:val="22"/>
+        </w:rPr>
+        <w:drawing>
+          <wp:inline distT="0" distB="0" distL="0" distR="0" wp14:anchorId="109834F9" wp14:editId="3A34E396">
+            <wp:extent cx="4163006" cy="5191850"/>
+            <wp:effectExtent l="0" t="0" r="9525" b="8890"/>
+            <wp:docPr id="1" name="Imagem 1"/>
+            <wp:cNvGraphicFramePr>
+              <a:graphicFrameLocks xmlns:a="http://schemas.openxmlformats.org/drawingml/2006/main" noChangeAspect="1"/>
+            </wp:cNvGraphicFramePr>
+            <a:graphic xmlns:a="http://schemas.openxmlformats.org/drawingml/2006/main">
+              <a:graphicData uri="http://schemas.openxmlformats.org/drawingml/2006/picture">
+                <pic:pic xmlns:pic="http://schemas.openxmlformats.org/drawingml/2006/picture">
+                  <pic:nvPicPr>
+                    <pic:cNvPr id="1" name=""/>
+                    <pic:cNvPicPr/>
+                  </pic:nvPicPr>
+                  <pic:blipFill>
+                    <a:blip r:embed="rId11"/>
+                    <a:stretch>
+                      <a:fillRect/>
+                    </a:stretch>
+                  </pic:blipFill>
+                  <pic:spPr>
+                    <a:xfrm>
+                      <a:off x="0" y="0"/>
+                      <a:ext cx="4163006" cy="5191850"/>
+                    </a:xfrm>
+                    <a:prstGeom prst="rect">
+                      <a:avLst/>
+                    </a:prstGeom>
+                  </pic:spPr>
+                </pic:pic>
+              </a:graphicData>
+            </a:graphic>
+          </wp:inline>
+        </w:drawing>
+      </w:r>
     </w:p>
     <w:sectPr>
-      <w:headerReference w:type="default" r:id="rId11"/>
+      <w:headerReference w:type="default" r:id="rId12"/>
       <w:pgSz w:w="11906" w:h="16838"/>
       <w:pgMar w:top="1948" w:right="851" w:bottom="851" w:left="1134" w:header="426" w:footer="709" w:gutter="0"/>
       <w:cols w:space="708"/>
@@ -2229,6 +2990,155 @@
     </w:lvl>
   </w:abstractNum>
   <w:abstractNum w:abstractNumId="2" w15:restartNumberingAfterBreak="0">
+    <w:nsid w:val="03F211F6"/>
+    <w:multiLevelType w:val="multilevel"/>
+    <w:tmpl w:val="817838EC"/>
+    <w:lvl w:ilvl="0">
+      <w:start w:val="1"/>
+      <w:numFmt w:val="bullet"/>
+      <w:lvlText w:val=""/>
+      <w:lvlJc w:val="left"/>
+      <w:pPr>
+        <w:tabs>
+          <w:tab w:val="num" w:pos="720"/>
+        </w:tabs>
+        <w:ind w:left="720" w:hanging="360"/>
+      </w:pPr>
+      <w:rPr>
+        <w:rFonts w:ascii="Symbol" w:hAnsi="Symbol" w:hint="default"/>
+        <w:sz w:val="20"/>
+      </w:rPr>
+    </w:lvl>
+    <w:lvl w:ilvl="1" w:tentative="1">
+      <w:start w:val="1"/>
+      <w:numFmt w:val="bullet"/>
+      <w:lvlText w:val="o"/>
+      <w:lvlJc w:val="left"/>
+      <w:pPr>
+        <w:tabs>
+          <w:tab w:val="num" w:pos="1440"/>
+        </w:tabs>
+        <w:ind w:left="1440" w:hanging="360"/>
+      </w:pPr>
+      <w:rPr>
+        <w:rFonts w:ascii="Courier New" w:hAnsi="Courier New" w:hint="default"/>
+        <w:sz w:val="20"/>
+      </w:rPr>
+    </w:lvl>
+    <w:lvl w:ilvl="2" w:tentative="1">
+      <w:start w:val="1"/>
+      <w:numFmt w:val="bullet"/>
+      <w:lvlText w:val=""/>
+      <w:lvlJc w:val="left"/>
+      <w:pPr>
+        <w:tabs>
+          <w:tab w:val="num" w:pos="2160"/>
+        </w:tabs>
+        <w:ind w:left="2160" w:hanging="360"/>
+      </w:pPr>
+      <w:rPr>
+        <w:rFonts w:ascii="Wingdings" w:hAnsi="Wingdings" w:hint="default"/>
+        <w:sz w:val="20"/>
+      </w:rPr>
+    </w:lvl>
+    <w:lvl w:ilvl="3" w:tentative="1">
+      <w:start w:val="1"/>
+      <w:numFmt w:val="bullet"/>
+      <w:lvlText w:val=""/>
+      <w:lvlJc w:val="left"/>
+      <w:pPr>
+        <w:tabs>
+          <w:tab w:val="num" w:pos="2880"/>
+        </w:tabs>
+        <w:ind w:left="2880" w:hanging="360"/>
+      </w:pPr>
+      <w:rPr>
+        <w:rFonts w:ascii="Wingdings" w:hAnsi="Wingdings" w:hint="default"/>
+        <w:sz w:val="20"/>
+      </w:rPr>
+    </w:lvl>
+    <w:lvl w:ilvl="4" w:tentative="1">
+      <w:start w:val="1"/>
+      <w:numFmt w:val="bullet"/>
+      <w:lvlText w:val=""/>
+      <w:lvlJc w:val="left"/>
+      <w:pPr>
+        <w:tabs>
+          <w:tab w:val="num" w:pos="3600"/>
+        </w:tabs>
+        <w:ind w:left="3600" w:hanging="360"/>
+      </w:pPr>
+      <w:rPr>
+        <w:rFonts w:ascii="Wingdings" w:hAnsi="Wingdings" w:hint="default"/>
+        <w:sz w:val="20"/>
+      </w:rPr>
+    </w:lvl>
+    <w:lvl w:ilvl="5" w:tentative="1">
+      <w:start w:val="1"/>
+      <w:numFmt w:val="bullet"/>
+      <w:lvlText w:val=""/>
+      <w:lvlJc w:val="left"/>
+      <w:pPr>
+        <w:tabs>
+          <w:tab w:val="num" w:pos="4320"/>
+        </w:tabs>
+        <w:ind w:left="4320" w:hanging="360"/>
+      </w:pPr>
+      <w:rPr>
+        <w:rFonts w:ascii="Wingdings" w:hAnsi="Wingdings" w:hint="default"/>
+        <w:sz w:val="20"/>
+      </w:rPr>
+    </w:lvl>
+    <w:lvl w:ilvl="6" w:tentative="1">
+      <w:start w:val="1"/>
+      <w:numFmt w:val="bullet"/>
+      <w:lvlText w:val=""/>
+      <w:lvlJc w:val="left"/>
+      <w:pPr>
+        <w:tabs>
+          <w:tab w:val="num" w:pos="5040"/>
+        </w:tabs>
+        <w:ind w:left="5040" w:hanging="360"/>
+      </w:pPr>
+      <w:rPr>
+        <w:rFonts w:ascii="Wingdings" w:hAnsi="Wingdings" w:hint="default"/>
+        <w:sz w:val="20"/>
+      </w:rPr>
+    </w:lvl>
+    <w:lvl w:ilvl="7" w:tentative="1">
+      <w:start w:val="1"/>
+      <w:numFmt w:val="bullet"/>
+      <w:lvlText w:val=""/>
+      <w:lvlJc w:val="left"/>
+      <w:pPr>
+        <w:tabs>
+          <w:tab w:val="num" w:pos="5760"/>
+        </w:tabs>
+        <w:ind w:left="5760" w:hanging="360"/>
+      </w:pPr>
+      <w:rPr>
+        <w:rFonts w:ascii="Wingdings" w:hAnsi="Wingdings" w:hint="default"/>
+        <w:sz w:val="20"/>
+      </w:rPr>
+    </w:lvl>
+    <w:lvl w:ilvl="8" w:tentative="1">
+      <w:start w:val="1"/>
+      <w:numFmt w:val="bullet"/>
+      <w:lvlText w:val=""/>
+      <w:lvlJc w:val="left"/>
+      <w:pPr>
+        <w:tabs>
+          <w:tab w:val="num" w:pos="6480"/>
+        </w:tabs>
+        <w:ind w:left="6480" w:hanging="360"/>
+      </w:pPr>
+      <w:rPr>
+        <w:rFonts w:ascii="Wingdings" w:hAnsi="Wingdings" w:hint="default"/>
+        <w:sz w:val="20"/>
+      </w:rPr>
+    </w:lvl>
+  </w:abstractNum>
+  <w:abstractNum w:abstractNumId="3" w15:restartNumberingAfterBreak="0">
     <w:nsid w:val="07394E61"/>
     <w:multiLevelType w:val="hybridMultilevel"/>
     <w:tmpl w:val="8EC0F270"/>
@@ -2317,7 +3227,7 @@
       </w:pPr>
     </w:lvl>
   </w:abstractNum>
-  <w:abstractNum w:abstractNumId="3" w15:restartNumberingAfterBreak="0">
+  <w:abstractNum w:abstractNumId="4" w15:restartNumberingAfterBreak="0">
     <w:nsid w:val="08320C83"/>
     <w:multiLevelType w:val="hybridMultilevel"/>
     <w:tmpl w:val="1FE03164"/>
@@ -2450,7 +3360,7 @@
       </w:pPr>
     </w:lvl>
   </w:abstractNum>
-  <w:abstractNum w:abstractNumId="4" w15:restartNumberingAfterBreak="0">
+  <w:abstractNum w:abstractNumId="5" w15:restartNumberingAfterBreak="0">
     <w:nsid w:val="0D825FFA"/>
     <w:multiLevelType w:val="hybridMultilevel"/>
     <w:tmpl w:val="15F241F0"/>
@@ -2539,7 +3449,7 @@
       </w:pPr>
     </w:lvl>
   </w:abstractNum>
-  <w:abstractNum w:abstractNumId="5" w15:restartNumberingAfterBreak="0">
+  <w:abstractNum w:abstractNumId="6" w15:restartNumberingAfterBreak="0">
     <w:nsid w:val="0DEC42AD"/>
     <w:multiLevelType w:val="hybridMultilevel"/>
     <w:tmpl w:val="0A50E71A"/>
@@ -2628,7 +3538,7 @@
       </w:pPr>
     </w:lvl>
   </w:abstractNum>
-  <w:abstractNum w:abstractNumId="6" w15:restartNumberingAfterBreak="0">
+  <w:abstractNum w:abstractNumId="7" w15:restartNumberingAfterBreak="0">
     <w:nsid w:val="14680014"/>
     <w:multiLevelType w:val="hybridMultilevel"/>
     <w:tmpl w:val="43908236"/>
@@ -2716,7 +3626,7 @@
       </w:pPr>
     </w:lvl>
   </w:abstractNum>
-  <w:abstractNum w:abstractNumId="7" w15:restartNumberingAfterBreak="0">
+  <w:abstractNum w:abstractNumId="8" w15:restartNumberingAfterBreak="0">
     <w:nsid w:val="16277EE7"/>
     <w:multiLevelType w:val="hybridMultilevel"/>
     <w:tmpl w:val="0FBE5E0E"/>
@@ -2842,7 +3752,7 @@
       </w:pPr>
     </w:lvl>
   </w:abstractNum>
-  <w:abstractNum w:abstractNumId="8" w15:restartNumberingAfterBreak="0">
+  <w:abstractNum w:abstractNumId="9" w15:restartNumberingAfterBreak="0">
     <w:nsid w:val="191579FD"/>
     <w:multiLevelType w:val="hybridMultilevel"/>
     <w:tmpl w:val="224C1936"/>
@@ -2958,7 +3868,7 @@
       </w:pPr>
     </w:lvl>
   </w:abstractNum>
-  <w:abstractNum w:abstractNumId="9" w15:restartNumberingAfterBreak="0">
+  <w:abstractNum w:abstractNumId="10" w15:restartNumberingAfterBreak="0">
     <w:nsid w:val="1FD448C7"/>
     <w:multiLevelType w:val="hybridMultilevel"/>
     <w:tmpl w:val="D150A470"/>
@@ -3074,7 +3984,7 @@
       </w:pPr>
     </w:lvl>
   </w:abstractNum>
-  <w:abstractNum w:abstractNumId="10" w15:restartNumberingAfterBreak="0">
+  <w:abstractNum w:abstractNumId="11" w15:restartNumberingAfterBreak="0">
     <w:nsid w:val="2308262E"/>
     <w:multiLevelType w:val="hybridMultilevel"/>
     <w:tmpl w:val="70B68214"/>
@@ -3163,7 +4073,7 @@
       </w:pPr>
     </w:lvl>
   </w:abstractNum>
-  <w:abstractNum w:abstractNumId="11" w15:restartNumberingAfterBreak="0">
+  <w:abstractNum w:abstractNumId="12" w15:restartNumberingAfterBreak="0">
     <w:nsid w:val="2734360A"/>
     <w:multiLevelType w:val="hybridMultilevel"/>
     <w:tmpl w:val="95F8EC12"/>
@@ -3252,7 +4162,7 @@
       </w:pPr>
     </w:lvl>
   </w:abstractNum>
-  <w:abstractNum w:abstractNumId="12" w15:restartNumberingAfterBreak="0">
+  <w:abstractNum w:abstractNumId="13" w15:restartNumberingAfterBreak="0">
     <w:nsid w:val="2CC951E4"/>
     <w:multiLevelType w:val="hybridMultilevel"/>
     <w:tmpl w:val="50D442D4"/>
@@ -3341,7 +4251,7 @@
       </w:pPr>
     </w:lvl>
   </w:abstractNum>
-  <w:abstractNum w:abstractNumId="13" w15:restartNumberingAfterBreak="0">
+  <w:abstractNum w:abstractNumId="14" w15:restartNumberingAfterBreak="0">
     <w:nsid w:val="32EE19F7"/>
     <w:multiLevelType w:val="hybridMultilevel"/>
     <w:tmpl w:val="AEFEBC26"/>
@@ -3430,7 +4340,7 @@
       </w:pPr>
     </w:lvl>
   </w:abstractNum>
-  <w:abstractNum w:abstractNumId="14" w15:restartNumberingAfterBreak="0">
+  <w:abstractNum w:abstractNumId="15" w15:restartNumberingAfterBreak="0">
     <w:nsid w:val="36A1026C"/>
     <w:multiLevelType w:val="hybridMultilevel"/>
     <w:tmpl w:val="7092FFC2"/>
@@ -3546,7 +4456,7 @@
       </w:pPr>
     </w:lvl>
   </w:abstractNum>
-  <w:abstractNum w:abstractNumId="15" w15:restartNumberingAfterBreak="0">
+  <w:abstractNum w:abstractNumId="16" w15:restartNumberingAfterBreak="0">
     <w:nsid w:val="37E4678E"/>
     <w:multiLevelType w:val="hybridMultilevel"/>
     <w:tmpl w:val="DAA2379A"/>
@@ -3635,7 +4545,7 @@
       </w:pPr>
     </w:lvl>
   </w:abstractNum>
-  <w:abstractNum w:abstractNumId="16" w15:restartNumberingAfterBreak="0">
+  <w:abstractNum w:abstractNumId="17" w15:restartNumberingAfterBreak="0">
     <w:nsid w:val="43D048E2"/>
     <w:multiLevelType w:val="hybridMultilevel"/>
     <w:tmpl w:val="B3263B82"/>
@@ -3724,7 +4634,7 @@
       </w:pPr>
     </w:lvl>
   </w:abstractNum>
-  <w:abstractNum w:abstractNumId="17" w15:restartNumberingAfterBreak="0">
+  <w:abstractNum w:abstractNumId="18" w15:restartNumberingAfterBreak="0">
     <w:nsid w:val="4410535F"/>
     <w:multiLevelType w:val="hybridMultilevel"/>
     <w:tmpl w:val="458441BE"/>
@@ -3813,7 +4723,7 @@
       </w:pPr>
     </w:lvl>
   </w:abstractNum>
-  <w:abstractNum w:abstractNumId="18" w15:restartNumberingAfterBreak="0">
+  <w:abstractNum w:abstractNumId="19" w15:restartNumberingAfterBreak="0">
     <w:nsid w:val="4AA42812"/>
     <w:multiLevelType w:val="hybridMultilevel"/>
     <w:tmpl w:val="E0860BCA"/>
@@ -3902,7 +4812,7 @@
       </w:pPr>
     </w:lvl>
   </w:abstractNum>
-  <w:abstractNum w:abstractNumId="19" w15:restartNumberingAfterBreak="0">
+  <w:abstractNum w:abstractNumId="20" w15:restartNumberingAfterBreak="0">
     <w:nsid w:val="4F7A502B"/>
     <w:multiLevelType w:val="hybridMultilevel"/>
     <w:tmpl w:val="95F8EC12"/>
@@ -3991,7 +4901,7 @@
       </w:pPr>
     </w:lvl>
   </w:abstractNum>
-  <w:abstractNum w:abstractNumId="20" w15:restartNumberingAfterBreak="0">
+  <w:abstractNum w:abstractNumId="21" w15:restartNumberingAfterBreak="0">
     <w:nsid w:val="501F6D50"/>
     <w:multiLevelType w:val="hybridMultilevel"/>
     <w:tmpl w:val="2504982E"/>
@@ -4107,7 +5017,7 @@
       </w:pPr>
     </w:lvl>
   </w:abstractNum>
-  <w:abstractNum w:abstractNumId="21" w15:restartNumberingAfterBreak="0">
+  <w:abstractNum w:abstractNumId="22" w15:restartNumberingAfterBreak="0">
     <w:nsid w:val="51BA0752"/>
     <w:multiLevelType w:val="hybridMultilevel"/>
     <w:tmpl w:val="70B68214"/>
@@ -4196,7 +5106,7 @@
       </w:pPr>
     </w:lvl>
   </w:abstractNum>
-  <w:abstractNum w:abstractNumId="22" w15:restartNumberingAfterBreak="0">
+  <w:abstractNum w:abstractNumId="23" w15:restartNumberingAfterBreak="0">
     <w:nsid w:val="53E9563E"/>
     <w:multiLevelType w:val="hybridMultilevel"/>
     <w:tmpl w:val="EF4E202C"/>
@@ -4309,7 +5219,7 @@
       </w:rPr>
     </w:lvl>
   </w:abstractNum>
-  <w:abstractNum w:abstractNumId="23" w15:restartNumberingAfterBreak="0">
+  <w:abstractNum w:abstractNumId="24" w15:restartNumberingAfterBreak="0">
     <w:nsid w:val="580C091A"/>
     <w:multiLevelType w:val="hybridMultilevel"/>
     <w:tmpl w:val="0D9451E2"/>
@@ -4398,7 +5308,7 @@
       </w:pPr>
     </w:lvl>
   </w:abstractNum>
-  <w:abstractNum w:abstractNumId="24" w15:restartNumberingAfterBreak="0">
+  <w:abstractNum w:abstractNumId="25" w15:restartNumberingAfterBreak="0">
     <w:nsid w:val="5E8E3C1C"/>
     <w:multiLevelType w:val="hybridMultilevel"/>
     <w:tmpl w:val="A46654F6"/>
@@ -4511,7 +5421,7 @@
       </w:pPr>
     </w:lvl>
   </w:abstractNum>
-  <w:abstractNum w:abstractNumId="25" w15:restartNumberingAfterBreak="0">
+  <w:abstractNum w:abstractNumId="26" w15:restartNumberingAfterBreak="0">
     <w:nsid w:val="60D93769"/>
     <w:multiLevelType w:val="hybridMultilevel"/>
     <w:tmpl w:val="E36A12FA"/>
@@ -4600,7 +5510,7 @@
       </w:pPr>
     </w:lvl>
   </w:abstractNum>
-  <w:abstractNum w:abstractNumId="26" w15:restartNumberingAfterBreak="0">
+  <w:abstractNum w:abstractNumId="27" w15:restartNumberingAfterBreak="0">
     <w:nsid w:val="61A657C6"/>
     <w:multiLevelType w:val="hybridMultilevel"/>
     <w:tmpl w:val="4B2AEEEC"/>
@@ -4689,7 +5599,7 @@
       </w:pPr>
     </w:lvl>
   </w:abstractNum>
-  <w:abstractNum w:abstractNumId="27" w15:restartNumberingAfterBreak="0">
+  <w:abstractNum w:abstractNumId="28" w15:restartNumberingAfterBreak="0">
     <w:nsid w:val="65831A87"/>
     <w:multiLevelType w:val="hybridMultilevel"/>
     <w:tmpl w:val="435A42BE"/>
@@ -4778,7 +5688,7 @@
       </w:pPr>
     </w:lvl>
   </w:abstractNum>
-  <w:abstractNum w:abstractNumId="28" w15:restartNumberingAfterBreak="0">
+  <w:abstractNum w:abstractNumId="29" w15:restartNumberingAfterBreak="0">
     <w:nsid w:val="66714924"/>
     <w:multiLevelType w:val="hybridMultilevel"/>
     <w:tmpl w:val="2C368020"/>
@@ -4867,7 +5777,120 @@
       </w:pPr>
     </w:lvl>
   </w:abstractNum>
-  <w:abstractNum w:abstractNumId="29" w15:restartNumberingAfterBreak="0">
+  <w:abstractNum w:abstractNumId="30" w15:restartNumberingAfterBreak="0">
+    <w:nsid w:val="685D0360"/>
+    <w:multiLevelType w:val="hybridMultilevel"/>
+    <w:tmpl w:val="4EDA58E0"/>
+    <w:lvl w:ilvl="0" w:tplc="04160001">
+      <w:start w:val="1"/>
+      <w:numFmt w:val="bullet"/>
+      <w:lvlText w:val=""/>
+      <w:lvlJc w:val="left"/>
+      <w:pPr>
+        <w:ind w:left="720" w:hanging="360"/>
+      </w:pPr>
+      <w:rPr>
+        <w:rFonts w:ascii="Symbol" w:hAnsi="Symbol" w:hint="default"/>
+      </w:rPr>
+    </w:lvl>
+    <w:lvl w:ilvl="1" w:tplc="04160003" w:tentative="1">
+      <w:start w:val="1"/>
+      <w:numFmt w:val="bullet"/>
+      <w:lvlText w:val="o"/>
+      <w:lvlJc w:val="left"/>
+      <w:pPr>
+        <w:ind w:left="1440" w:hanging="360"/>
+      </w:pPr>
+      <w:rPr>
+        <w:rFonts w:ascii="Courier New" w:hAnsi="Courier New" w:cs="Courier New" w:hint="default"/>
+      </w:rPr>
+    </w:lvl>
+    <w:lvl w:ilvl="2" w:tplc="04160005" w:tentative="1">
+      <w:start w:val="1"/>
+      <w:numFmt w:val="bullet"/>
+      <w:lvlText w:val=""/>
+      <w:lvlJc w:val="left"/>
+      <w:pPr>
+        <w:ind w:left="2160" w:hanging="360"/>
+      </w:pPr>
+      <w:rPr>
+        <w:rFonts w:ascii="Wingdings" w:hAnsi="Wingdings" w:hint="default"/>
+      </w:rPr>
+    </w:lvl>
+    <w:lvl w:ilvl="3" w:tplc="04160001" w:tentative="1">
+      <w:start w:val="1"/>
+      <w:numFmt w:val="bullet"/>
+      <w:lvlText w:val=""/>
+      <w:lvlJc w:val="left"/>
+      <w:pPr>
+        <w:ind w:left="2880" w:hanging="360"/>
+      </w:pPr>
+      <w:rPr>
+        <w:rFonts w:ascii="Symbol" w:hAnsi="Symbol" w:hint="default"/>
+      </w:rPr>
+    </w:lvl>
+    <w:lvl w:ilvl="4" w:tplc="04160003" w:tentative="1">
+      <w:start w:val="1"/>
+      <w:numFmt w:val="bullet"/>
+      <w:lvlText w:val="o"/>
+      <w:lvlJc w:val="left"/>
+      <w:pPr>
+        <w:ind w:left="3600" w:hanging="360"/>
+      </w:pPr>
+      <w:rPr>
+        <w:rFonts w:ascii="Courier New" w:hAnsi="Courier New" w:cs="Courier New" w:hint="default"/>
+      </w:rPr>
+    </w:lvl>
+    <w:lvl w:ilvl="5" w:tplc="04160005" w:tentative="1">
+      <w:start w:val="1"/>
+      <w:numFmt w:val="bullet"/>
+      <w:lvlText w:val=""/>
+      <w:lvlJc w:val="left"/>
+      <w:pPr>
+        <w:ind w:left="4320" w:hanging="360"/>
+      </w:pPr>
+      <w:rPr>
+        <w:rFonts w:ascii="Wingdings" w:hAnsi="Wingdings" w:hint="default"/>
+      </w:rPr>
+    </w:lvl>
+    <w:lvl w:ilvl="6" w:tplc="04160001" w:tentative="1">
+      <w:start w:val="1"/>
+      <w:numFmt w:val="bullet"/>
+      <w:lvlText w:val=""/>
+      <w:lvlJc w:val="left"/>
+      <w:pPr>
+        <w:ind w:left="5040" w:hanging="360"/>
+      </w:pPr>
+      <w:rPr>
+        <w:rFonts w:ascii="Symbol" w:hAnsi="Symbol" w:hint="default"/>
+      </w:rPr>
+    </w:lvl>
+    <w:lvl w:ilvl="7" w:tplc="04160003" w:tentative="1">
+      <w:start w:val="1"/>
+      <w:numFmt w:val="bullet"/>
+      <w:lvlText w:val="o"/>
+      <w:lvlJc w:val="left"/>
+      <w:pPr>
+        <w:ind w:left="5760" w:hanging="360"/>
+      </w:pPr>
+      <w:rPr>
+        <w:rFonts w:ascii="Courier New" w:hAnsi="Courier New" w:cs="Courier New" w:hint="default"/>
+      </w:rPr>
+    </w:lvl>
+    <w:lvl w:ilvl="8" w:tplc="04160005" w:tentative="1">
+      <w:start w:val="1"/>
+      <w:numFmt w:val="bullet"/>
+      <w:lvlText w:val=""/>
+      <w:lvlJc w:val="left"/>
+      <w:pPr>
+        <w:ind w:left="6480" w:hanging="360"/>
+      </w:pPr>
+      <w:rPr>
+        <w:rFonts w:ascii="Wingdings" w:hAnsi="Wingdings" w:hint="default"/>
+      </w:rPr>
+    </w:lvl>
+  </w:abstractNum>
+  <w:abstractNum w:abstractNumId="31" w15:restartNumberingAfterBreak="0">
     <w:nsid w:val="6DAC2B23"/>
     <w:multiLevelType w:val="hybridMultilevel"/>
     <w:tmpl w:val="2F1C9CC4"/>
@@ -4956,7 +5979,7 @@
       </w:pPr>
     </w:lvl>
   </w:abstractNum>
-  <w:abstractNum w:abstractNumId="30" w15:restartNumberingAfterBreak="0">
+  <w:abstractNum w:abstractNumId="32" w15:restartNumberingAfterBreak="0">
     <w:nsid w:val="73E557BF"/>
     <w:multiLevelType w:val="hybridMultilevel"/>
     <w:tmpl w:val="C9962884"/>
@@ -5046,97 +6069,103 @@
     </w:lvl>
   </w:abstractNum>
   <w:num w:numId="1">
-    <w:abstractNumId w:val="3"/>
+    <w:abstractNumId w:val="4"/>
   </w:num>
   <w:num w:numId="2">
-    <w:abstractNumId w:val="7"/>
+    <w:abstractNumId w:val="8"/>
   </w:num>
   <w:num w:numId="3">
-    <w:abstractNumId w:val="19"/>
+    <w:abstractNumId w:val="20"/>
   </w:num>
   <w:num w:numId="4">
-    <w:abstractNumId w:val="11"/>
+    <w:abstractNumId w:val="12"/>
   </w:num>
   <w:num w:numId="5">
-    <w:abstractNumId w:val="25"/>
+    <w:abstractNumId w:val="26"/>
   </w:num>
   <w:num w:numId="6">
     <w:abstractNumId w:val="0"/>
   </w:num>
   <w:num w:numId="7">
-    <w:abstractNumId w:val="20"/>
+    <w:abstractNumId w:val="21"/>
   </w:num>
   <w:num w:numId="8">
-    <w:abstractNumId w:val="14"/>
+    <w:abstractNumId w:val="15"/>
   </w:num>
   <w:num w:numId="9">
+    <w:abstractNumId w:val="10"/>
+  </w:num>
+  <w:num w:numId="10">
     <w:abstractNumId w:val="9"/>
   </w:num>
-  <w:num w:numId="10">
-    <w:abstractNumId w:val="8"/>
-  </w:num>
   <w:num w:numId="11">
-    <w:abstractNumId w:val="24"/>
+    <w:abstractNumId w:val="25"/>
   </w:num>
   <w:num w:numId="12">
     <w:abstractNumId w:val="1"/>
   </w:num>
   <w:num w:numId="13">
+    <w:abstractNumId w:val="14"/>
+  </w:num>
+  <w:num w:numId="14">
+    <w:abstractNumId w:val="6"/>
+  </w:num>
+  <w:num w:numId="15">
+    <w:abstractNumId w:val="7"/>
+  </w:num>
+  <w:num w:numId="16">
+    <w:abstractNumId w:val="5"/>
+  </w:num>
+  <w:num w:numId="17">
+    <w:abstractNumId w:val="19"/>
+  </w:num>
+  <w:num w:numId="18">
+    <w:abstractNumId w:val="16"/>
+  </w:num>
+  <w:num w:numId="19">
+    <w:abstractNumId w:val="17"/>
+  </w:num>
+  <w:num w:numId="20">
+    <w:abstractNumId w:val="27"/>
+  </w:num>
+  <w:num w:numId="21">
+    <w:abstractNumId w:val="23"/>
+  </w:num>
+  <w:num w:numId="22">
+    <w:abstractNumId w:val="18"/>
+  </w:num>
+  <w:num w:numId="23">
+    <w:abstractNumId w:val="22"/>
+  </w:num>
+  <w:num w:numId="24">
+    <w:abstractNumId w:val="3"/>
+  </w:num>
+  <w:num w:numId="25">
     <w:abstractNumId w:val="13"/>
   </w:num>
-  <w:num w:numId="14">
-    <w:abstractNumId w:val="5"/>
+  <w:num w:numId="26">
+    <w:abstractNumId w:val="32"/>
   </w:num>
-  <w:num w:numId="15">
-    <w:abstractNumId w:val="6"/>
+  <w:num w:numId="27">
+    <w:abstractNumId w:val="28"/>
   </w:num>
-  <w:num w:numId="16">
-    <w:abstractNumId w:val="4"/>
+  <w:num w:numId="28">
+    <w:abstractNumId w:val="29"/>
   </w:num>
-  <w:num w:numId="17">
-    <w:abstractNumId w:val="18"/>
+  <w:num w:numId="29">
+    <w:abstractNumId w:val="31"/>
   </w:num>
-  <w:num w:numId="18">
-    <w:abstractNumId w:val="15"/>
+  <w:num w:numId="30">
+    <w:abstractNumId w:val="11"/>
   </w:num>
-  <w:num w:numId="19">
-    <w:abstractNumId w:val="16"/>
+  <w:num w:numId="31">
+    <w:abstractNumId w:val="24"/>
   </w:num>
-  <w:num w:numId="20">
-    <w:abstractNumId w:val="26"/>
-  </w:num>
-  <w:num w:numId="21">
-    <w:abstractNumId w:val="22"/>
-  </w:num>
-  <w:num w:numId="22">
-    <w:abstractNumId w:val="17"/>
-  </w:num>
-  <w:num w:numId="23">
-    <w:abstractNumId w:val="21"/>
-  </w:num>
-  <w:num w:numId="24">
+  <w:num w:numId="32">
     <w:abstractNumId w:val="2"/>
   </w:num>
-  <w:num w:numId="25">
-    <w:abstractNumId w:val="12"/>
-  </w:num>
-  <w:num w:numId="26">
+  <w:num w:numId="33">
     <w:abstractNumId w:val="30"/>
-  </w:num>
-  <w:num w:numId="27">
-    <w:abstractNumId w:val="27"/>
-  </w:num>
-  <w:num w:numId="28">
-    <w:abstractNumId w:val="28"/>
-  </w:num>
-  <w:num w:numId="29">
-    <w:abstractNumId w:val="29"/>
-  </w:num>
-  <w:num w:numId="30">
-    <w:abstractNumId w:val="10"/>
-  </w:num>
-  <w:num w:numId="31">
-    <w:abstractNumId w:val="23"/>
   </w:num>
 </w:numbering>
 </file>
@@ -5896,6 +6925,20 @@
       <w:u w:val="single"/>
     </w:rPr>
   </w:style>
+  <w:style w:type="paragraph" w:customStyle="1" w:styleId="trt0xe">
+    <w:name w:val="trt0xe"/>
+    <w:basedOn w:val="Normal"/>
+    <w:rsid w:val="005A2B02"/>
+    <w:pPr>
+      <w:spacing w:before="100" w:beforeAutospacing="1" w:after="100" w:afterAutospacing="1" w:line="240" w:lineRule="auto"/>
+    </w:pPr>
+    <w:rPr>
+      <w:rFonts w:ascii="Times New Roman" w:eastAsia="Times New Roman" w:hAnsi="Times New Roman" w:cs="Times New Roman"/>
+      <w:sz w:val="24"/>
+      <w:szCs w:val="24"/>
+      <w:lang w:eastAsia="pt-BR"/>
+    </w:rPr>
+  </w:style>
 </w:styles>
 </file>
 
@@ -6183,20 +7226,19 @@
 </file>
 
 <file path=customXml/item1.xml><?xml version="1.0" encoding="utf-8"?>
-<p:properties xmlns:p="http://schemas.microsoft.com/office/2006/metadata/properties" xmlns:xsi="http://www.w3.org/2001/XMLSchema-instance" xmlns:pc="http://schemas.microsoft.com/office/infopath/2007/PartnerControls">
-  <documentManagement>
-    <SharedWithUsers xmlns="a354ae3c-a1f2-4239-ba0c-3d68703b0794">
-      <UserInfo>
-        <DisplayName/>
-        <AccountId xsi:nil="true"/>
-        <AccountType/>
-      </UserInfo>
-    </SharedWithUsers>
-  </documentManagement>
-</p:properties>
+<b:Sources xmlns:b="http://schemas.openxmlformats.org/officeDocument/2006/bibliography" xmlns="http://schemas.openxmlformats.org/officeDocument/2006/bibliography" SelectedStyle="\APASixthEditionOfficeOnline.xsl" StyleName="APA" Version="6"/>
 </file>
 
 <file path=customXml/item2.xml><?xml version="1.0" encoding="utf-8"?>
+<?mso-contentType ?>
+<FormTemplates xmlns="http://schemas.microsoft.com/sharepoint/v3/contenttype/forms">
+  <Display>DocumentLibraryForm</Display>
+  <Edit>DocumentLibraryForm</Edit>
+  <New>DocumentLibraryForm</New>
+</FormTemplates>
+</file>
+
+<file path=customXml/item3.xml><?xml version="1.0" encoding="utf-8"?>
 <ct:contentTypeSchema xmlns:ct="http://schemas.microsoft.com/office/2006/metadata/contentType" xmlns:ma="http://schemas.microsoft.com/office/2006/metadata/properties/metaAttributes" ct:_="" ma:_="" ma:contentTypeName="Documento" ma:contentTypeID="0x01010056C454729161D749BEE09C345B88C877" ma:contentTypeVersion="3" ma:contentTypeDescription="Crie um novo documento." ma:contentTypeScope="" ma:versionID="de49f96f82957d08a448ad5350063482">
   <xsd:schema xmlns:xsd="http://www.w3.org/2001/XMLSchema" xmlns:xs="http://www.w3.org/2001/XMLSchema" xmlns:p="http://schemas.microsoft.com/office/2006/metadata/properties" xmlns:ns2="a354ae3c-a1f2-4239-ba0c-3d68703b0794" targetNamespace="http://schemas.microsoft.com/office/2006/metadata/properties" ma:root="true" ma:fieldsID="12fb25d8e52213ce86115efd48b1eda9" ns2:_="">
     <xsd:import namespace="a354ae3c-a1f2-4239-ba0c-3d68703b0794"/>
@@ -6350,30 +7392,37 @@
 </ct:contentTypeSchema>
 </file>
 
-<file path=customXml/item3.xml><?xml version="1.0" encoding="utf-8"?>
-<?mso-contentType ?>
-<FormTemplates xmlns="http://schemas.microsoft.com/sharepoint/v3/contenttype/forms">
-  <Display>DocumentLibraryForm</Display>
-  <Edit>DocumentLibraryForm</Edit>
-  <New>DocumentLibraryForm</New>
-</FormTemplates>
-</file>
-
 <file path=customXml/item4.xml><?xml version="1.0" encoding="utf-8"?>
-<b:Sources xmlns:b="http://schemas.openxmlformats.org/officeDocument/2006/bibliography" xmlns="http://schemas.openxmlformats.org/officeDocument/2006/bibliography" SelectedStyle="\APASixthEditionOfficeOnline.xsl" StyleName="APA" Version="6"/>
+<p:properties xmlns:p="http://schemas.microsoft.com/office/2006/metadata/properties" xmlns:xsi="http://www.w3.org/2001/XMLSchema-instance" xmlns:pc="http://schemas.microsoft.com/office/infopath/2007/PartnerControls">
+  <documentManagement>
+    <SharedWithUsers xmlns="a354ae3c-a1f2-4239-ba0c-3d68703b0794">
+      <UserInfo>
+        <DisplayName/>
+        <AccountId xsi:nil="true"/>
+        <AccountType/>
+      </UserInfo>
+    </SharedWithUsers>
+  </documentManagement>
+</p:properties>
 </file>
 
 <file path=customXml/itemProps1.xml><?xml version="1.0" encoding="utf-8"?>
-<ds:datastoreItem xmlns:ds="http://schemas.openxmlformats.org/officeDocument/2006/customXml" ds:itemID="{92AEE8A7-1AD4-41B6-8C7E-D78C973ED892}">
+<ds:datastoreItem xmlns:ds="http://schemas.openxmlformats.org/officeDocument/2006/customXml" ds:itemID="{EEF5F0ED-7249-4EF2-A1DC-BCC748468A31}">
   <ds:schemaRefs>
-    <ds:schemaRef ds:uri="http://schemas.microsoft.com/office/2006/metadata/properties"/>
-    <ds:schemaRef ds:uri="http://schemas.microsoft.com/office/infopath/2007/PartnerControls"/>
-    <ds:schemaRef ds:uri="a354ae3c-a1f2-4239-ba0c-3d68703b0794"/>
+    <ds:schemaRef ds:uri="http://schemas.openxmlformats.org/officeDocument/2006/bibliography"/>
   </ds:schemaRefs>
 </ds:datastoreItem>
 </file>
 
 <file path=customXml/itemProps2.xml><?xml version="1.0" encoding="utf-8"?>
+<ds:datastoreItem xmlns:ds="http://schemas.openxmlformats.org/officeDocument/2006/customXml" ds:itemID="{8377AC35-1F67-4634-A35A-C97BEAAA8887}">
+  <ds:schemaRefs>
+    <ds:schemaRef ds:uri="http://schemas.microsoft.com/sharepoint/v3/contenttype/forms"/>
+  </ds:schemaRefs>
+</ds:datastoreItem>
+</file>
+
+<file path=customXml/itemProps3.xml><?xml version="1.0" encoding="utf-8"?>
 <ds:datastoreItem xmlns:ds="http://schemas.openxmlformats.org/officeDocument/2006/customXml" ds:itemID="{20AAA035-372C-457F-BCC7-F433F9227895}">
   <ds:schemaRefs>
     <ds:schemaRef ds:uri="http://schemas.microsoft.com/office/2006/metadata/contentType"/>
@@ -6391,18 +7440,12 @@
 </ds:datastoreItem>
 </file>
 
-<file path=customXml/itemProps3.xml><?xml version="1.0" encoding="utf-8"?>
-<ds:datastoreItem xmlns:ds="http://schemas.openxmlformats.org/officeDocument/2006/customXml" ds:itemID="{8377AC35-1F67-4634-A35A-C97BEAAA8887}">
+<file path=customXml/itemProps4.xml><?xml version="1.0" encoding="utf-8"?>
+<ds:datastoreItem xmlns:ds="http://schemas.openxmlformats.org/officeDocument/2006/customXml" ds:itemID="{92AEE8A7-1AD4-41B6-8C7E-D78C973ED892}">
   <ds:schemaRefs>
-    <ds:schemaRef ds:uri="http://schemas.microsoft.com/sharepoint/v3/contenttype/forms"/>
-  </ds:schemaRefs>
-</ds:datastoreItem>
-</file>
-
-<file path=customXml/itemProps4.xml><?xml version="1.0" encoding="utf-8"?>
-<ds:datastoreItem xmlns:ds="http://schemas.openxmlformats.org/officeDocument/2006/customXml" ds:itemID="{EEF5F0ED-7249-4EF2-A1DC-BCC748468A31}">
-  <ds:schemaRefs>
-    <ds:schemaRef ds:uri="http://schemas.openxmlformats.org/officeDocument/2006/bibliography"/>
+    <ds:schemaRef ds:uri="http://schemas.microsoft.com/office/2006/metadata/properties"/>
+    <ds:schemaRef ds:uri="http://schemas.microsoft.com/office/infopath/2007/PartnerControls"/>
+    <ds:schemaRef ds:uri="a354ae3c-a1f2-4239-ba0c-3d68703b0794"/>
   </ds:schemaRefs>
 </ds:datastoreItem>
 </file>
</xml_diff>